<commit_message>
Piccoli aggiornamenti e tweaks
</commit_message>
<xml_diff>
--- a/FAQ Progetti e Tipi di lezioni/FAQ Progetti.docx
+++ b/FAQ Progetti e Tipi di lezioni/FAQ Progetti.docx
@@ -1,6 +1,6 @@
 
 <file path=word/document.xml><?xml version="1.0" encoding="utf-8"?>
-<w:document xmlns:wpc="http://schemas.microsoft.com/office/word/2010/wordprocessingCanvas" xmlns:cx="http://schemas.microsoft.com/office/drawing/2014/chartex" xmlns:cx1="http://schemas.microsoft.com/office/drawing/2015/9/8/chartex" xmlns:cx2="http://schemas.microsoft.com/office/drawing/2015/10/21/chartex" xmlns:cx3="http://schemas.microsoft.com/office/drawing/2016/5/9/chartex" xmlns:cx4="http://schemas.microsoft.com/office/drawing/2016/5/10/chartex" xmlns:cx5="http://schemas.microsoft.com/office/drawing/2016/5/11/chartex" xmlns:cx6="http://schemas.microsoft.com/office/drawing/2016/5/12/chartex" xmlns:cx7="http://schemas.microsoft.com/office/drawing/2016/5/13/chartex" xmlns:cx8="http://schemas.microsoft.com/office/drawing/2016/5/14/chartex" xmlns:mc="http://schemas.openxmlformats.org/markup-compatibility/2006" xmlns:aink="http://schemas.microsoft.com/office/drawing/2016/ink" xmlns:am3d="http://schemas.microsoft.com/office/drawing/2017/model3d" xmlns:o="urn:schemas-microsoft-com:office:office" xmlns:oel="http://schemas.microsoft.com/office/2019/extlst" xmlns:r="http://schemas.openxmlformats.org/officeDocument/2006/relationships" xmlns:m="http://schemas.openxmlformats.org/officeDocument/2006/math" xmlns:v="urn:schemas-microsoft-com:vml" xmlns:wp14="http://schemas.microsoft.com/office/word/2010/wordprocessingDrawing" xmlns:wp="http://schemas.openxmlformats.org/drawingml/2006/wordprocessingDrawing" xmlns:w10="urn:schemas-microsoft-com:office:word" xmlns:w="http://schemas.openxmlformats.org/wordprocessingml/2006/main" xmlns:w14="http://schemas.microsoft.com/office/word/2010/wordml" xmlns:w15="http://schemas.microsoft.com/office/word/2012/wordml" xmlns:w16cex="http://schemas.microsoft.com/office/word/2018/wordml/cex" xmlns:w16cid="http://schemas.microsoft.com/office/word/2016/wordml/cid" xmlns:w16="http://schemas.microsoft.com/office/word/2018/wordml" xmlns:w16sdtdh="http://schemas.microsoft.com/office/word/2020/wordml/sdtdatahash" xmlns:w16se="http://schemas.microsoft.com/office/word/2015/wordml/symex" xmlns:wpg="http://schemas.microsoft.com/office/word/2010/wordprocessingGroup" xmlns:wpi="http://schemas.microsoft.com/office/word/2010/wordprocessingInk" xmlns:wne="http://schemas.microsoft.com/office/word/2006/wordml" xmlns:wps="http://schemas.microsoft.com/office/word/2010/wordprocessingShape" mc:Ignorable="w14 w15 w16se w16cid w16 w16cex w16sdtdh wp14">
+<w:document xmlns:wpc="http://schemas.microsoft.com/office/word/2010/wordprocessingCanvas" xmlns:cx="http://schemas.microsoft.com/office/drawing/2014/chartex" xmlns:cx1="http://schemas.microsoft.com/office/drawing/2015/9/8/chartex" xmlns:cx2="http://schemas.microsoft.com/office/drawing/2015/10/21/chartex" xmlns:cx3="http://schemas.microsoft.com/office/drawing/2016/5/9/chartex" xmlns:cx4="http://schemas.microsoft.com/office/drawing/2016/5/10/chartex" xmlns:cx5="http://schemas.microsoft.com/office/drawing/2016/5/11/chartex" xmlns:cx6="http://schemas.microsoft.com/office/drawing/2016/5/12/chartex" xmlns:cx7="http://schemas.microsoft.com/office/drawing/2016/5/13/chartex" xmlns:cx8="http://schemas.microsoft.com/office/drawing/2016/5/14/chartex" xmlns:mc="http://schemas.openxmlformats.org/markup-compatibility/2006" xmlns:aink="http://schemas.microsoft.com/office/drawing/2016/ink" xmlns:am3d="http://schemas.microsoft.com/office/drawing/2017/model3d" xmlns:o="urn:schemas-microsoft-com:office:office" xmlns:oel="http://schemas.microsoft.com/office/2019/extlst" xmlns:r="http://schemas.openxmlformats.org/officeDocument/2006/relationships" xmlns:m="http://schemas.openxmlformats.org/officeDocument/2006/math" xmlns:v="urn:schemas-microsoft-com:vml" xmlns:wp14="http://schemas.microsoft.com/office/word/2010/wordprocessingDrawing" xmlns:wp="http://schemas.openxmlformats.org/drawingml/2006/wordprocessingDrawing" xmlns:w10="urn:schemas-microsoft-com:office:word" xmlns:w="http://schemas.openxmlformats.org/wordprocessingml/2006/main" xmlns:w14="http://schemas.microsoft.com/office/word/2010/wordml" xmlns:w15="http://schemas.microsoft.com/office/word/2012/wordml" xmlns:w16cex="http://schemas.microsoft.com/office/word/2018/wordml/cex" xmlns:w16cid="http://schemas.microsoft.com/office/word/2016/wordml/cid" xmlns:w16="http://schemas.microsoft.com/office/word/2018/wordml" xmlns:w16du="http://schemas.microsoft.com/office/word/2023/wordml/word16du" xmlns:w16sdtdh="http://schemas.microsoft.com/office/word/2020/wordml/sdtdatahash" xmlns:w16se="http://schemas.microsoft.com/office/word/2015/wordml/symex" xmlns:wpg="http://schemas.microsoft.com/office/word/2010/wordprocessingGroup" xmlns:wpi="http://schemas.microsoft.com/office/word/2010/wordprocessingInk" xmlns:wne="http://schemas.microsoft.com/office/word/2006/wordml" xmlns:wps="http://schemas.microsoft.com/office/word/2010/wordprocessingShape" mc:Ignorable="w14 w15 w16se w16cid w16 w16cex w16sdtdh wp14">
   <w:body>
     <w:p>
       <w:pPr>
@@ -91,7 +91,7 @@
           <w:r>
             <w:fldChar w:fldCharType="separate"/>
           </w:r>
-          <w:hyperlink w:anchor="_Toc128046743" w:history="1">
+          <w:hyperlink w:anchor="_Toc131331518" w:history="1">
             <w:r>
               <w:rPr>
                 <w:rStyle w:val="Collegamentoipertestuale"/>
@@ -118,7 +118,7 @@
                 <w:noProof/>
                 <w:webHidden/>
               </w:rPr>
-              <w:instrText xml:space="preserve"> PAGEREF _Toc128046743 \h </w:instrText>
+              <w:instrText xml:space="preserve"> PAGEREF _Toc131331518 \h </w:instrText>
             </w:r>
             <w:r>
               <w:rPr>
@@ -161,7 +161,7 @@
               <w:lang w:eastAsia="it-IT"/>
             </w:rPr>
           </w:pPr>
-          <w:hyperlink w:anchor="_Toc128046744" w:history="1">
+          <w:hyperlink w:anchor="_Toc131331519" w:history="1">
             <w:r>
               <w:rPr>
                 <w:rStyle w:val="Collegamentoipertestuale"/>
@@ -188,7 +188,7 @@
                 <w:noProof/>
                 <w:webHidden/>
               </w:rPr>
-              <w:instrText xml:space="preserve"> PAGEREF _Toc128046744 \h </w:instrText>
+              <w:instrText xml:space="preserve"> PAGEREF _Toc131331519 \h </w:instrText>
             </w:r>
             <w:r>
               <w:rPr>
@@ -231,7 +231,7 @@
               <w:lang w:eastAsia="it-IT"/>
             </w:rPr>
           </w:pPr>
-          <w:hyperlink w:anchor="_Toc128046745" w:history="1">
+          <w:hyperlink w:anchor="_Toc131331520" w:history="1">
             <w:r>
               <w:rPr>
                 <w:rStyle w:val="Collegamentoipertestuale"/>
@@ -258,7 +258,7 @@
                 <w:noProof/>
                 <w:webHidden/>
               </w:rPr>
-              <w:instrText xml:space="preserve"> PAGEREF _Toc128046745 \h </w:instrText>
+              <w:instrText xml:space="preserve"> PAGEREF _Toc131331520 \h </w:instrText>
             </w:r>
             <w:r>
               <w:rPr>
@@ -301,7 +301,7 @@
               <w:lang w:eastAsia="it-IT"/>
             </w:rPr>
           </w:pPr>
-          <w:hyperlink w:anchor="_Toc128046746" w:history="1">
+          <w:hyperlink w:anchor="_Toc131331521" w:history="1">
             <w:r>
               <w:rPr>
                 <w:rStyle w:val="Collegamentoipertestuale"/>
@@ -328,7 +328,7 @@
                 <w:noProof/>
                 <w:webHidden/>
               </w:rPr>
-              <w:instrText xml:space="preserve"> PAGEREF _Toc128046746 \h </w:instrText>
+              <w:instrText xml:space="preserve"> PAGEREF _Toc131331521 \h </w:instrText>
             </w:r>
             <w:r>
               <w:rPr>
@@ -371,11 +371,12 @@
               <w:lang w:eastAsia="it-IT"/>
             </w:rPr>
           </w:pPr>
-          <w:hyperlink w:anchor="_Toc128046747" w:history="1">
+          <w:hyperlink w:anchor="_Toc131331522" w:history="1">
             <w:r>
               <w:rPr>
                 <w:rStyle w:val="Collegamentoipertestuale"/>
                 <w:noProof/>
+                <w:lang w:val="en-US"/>
               </w:rPr>
               <w:t>RTB – Requirements and Technology Baseline</w:t>
             </w:r>
@@ -398,7 +399,7 @@
                 <w:noProof/>
                 <w:webHidden/>
               </w:rPr>
-              <w:instrText xml:space="preserve"> PAGEREF _Toc128046747 \h </w:instrText>
+              <w:instrText xml:space="preserve"> PAGEREF _Toc131331522 \h </w:instrText>
             </w:r>
             <w:r>
               <w:rPr>
@@ -441,7 +442,7 @@
               <w:lang w:eastAsia="it-IT"/>
             </w:rPr>
           </w:pPr>
-          <w:hyperlink w:anchor="_Toc128046748" w:history="1">
+          <w:hyperlink w:anchor="_Toc131331523" w:history="1">
             <w:r>
               <w:rPr>
                 <w:rStyle w:val="Collegamentoipertestuale"/>
@@ -468,7 +469,7 @@
                 <w:noProof/>
                 <w:webHidden/>
               </w:rPr>
-              <w:instrText xml:space="preserve"> PAGEREF _Toc128046748 \h </w:instrText>
+              <w:instrText xml:space="preserve"> PAGEREF _Toc131331523 \h </w:instrText>
             </w:r>
             <w:r>
               <w:rPr>
@@ -511,7 +512,7 @@
               <w:lang w:eastAsia="it-IT"/>
             </w:rPr>
           </w:pPr>
-          <w:hyperlink w:anchor="_Toc128046749" w:history="1">
+          <w:hyperlink w:anchor="_Toc131331524" w:history="1">
             <w:r>
               <w:rPr>
                 <w:rStyle w:val="Collegamentoipertestuale"/>
@@ -538,7 +539,7 @@
                 <w:noProof/>
                 <w:webHidden/>
               </w:rPr>
-              <w:instrText xml:space="preserve"> PAGEREF _Toc128046749 \h </w:instrText>
+              <w:instrText xml:space="preserve"> PAGEREF _Toc131331524 \h </w:instrText>
             </w:r>
             <w:r>
               <w:rPr>
@@ -581,7 +582,7 @@
               <w:lang w:eastAsia="it-IT"/>
             </w:rPr>
           </w:pPr>
-          <w:hyperlink w:anchor="_Toc128046750" w:history="1">
+          <w:hyperlink w:anchor="_Toc131331525" w:history="1">
             <w:r>
               <w:rPr>
                 <w:rStyle w:val="Collegamentoipertestuale"/>
@@ -608,7 +609,7 @@
                 <w:noProof/>
                 <w:webHidden/>
               </w:rPr>
-              <w:instrText xml:space="preserve"> PAGEREF _Toc128046750 \h </w:instrText>
+              <w:instrText xml:space="preserve"> PAGEREF _Toc131331525 \h </w:instrText>
             </w:r>
             <w:r>
               <w:rPr>
@@ -651,7 +652,7 @@
               <w:lang w:eastAsia="it-IT"/>
             </w:rPr>
           </w:pPr>
-          <w:hyperlink w:anchor="_Toc128046751" w:history="1">
+          <w:hyperlink w:anchor="_Toc131331526" w:history="1">
             <w:r>
               <w:rPr>
                 <w:rStyle w:val="Collegamentoipertestuale"/>
@@ -678,7 +679,7 @@
                 <w:noProof/>
                 <w:webHidden/>
               </w:rPr>
-              <w:instrText xml:space="preserve"> PAGEREF _Toc128046751 \h </w:instrText>
+              <w:instrText xml:space="preserve"> PAGEREF _Toc131331526 \h </w:instrText>
             </w:r>
             <w:r>
               <w:rPr>
@@ -698,7 +699,7 @@
                 <w:noProof/>
                 <w:webHidden/>
               </w:rPr>
-              <w:t>13</w:t>
+              <w:t>14</w:t>
             </w:r>
             <w:r>
               <w:rPr>
@@ -721,12 +722,82 @@
               <w:lang w:eastAsia="it-IT"/>
             </w:rPr>
           </w:pPr>
-          <w:hyperlink w:anchor="_Toc128046752" w:history="1">
+          <w:hyperlink w:anchor="_Toc131331527" w:history="1">
             <w:r>
               <w:rPr>
                 <w:rStyle w:val="Collegamentoipertestuale"/>
                 <w:noProof/>
               </w:rPr>
+              <w:t>CA – Customer Acceptance</w:t>
+            </w:r>
+            <w:r>
+              <w:rPr>
+                <w:noProof/>
+                <w:webHidden/>
+              </w:rPr>
+              <w:tab/>
+            </w:r>
+            <w:r>
+              <w:rPr>
+                <w:noProof/>
+                <w:webHidden/>
+              </w:rPr>
+              <w:fldChar w:fldCharType="begin"/>
+            </w:r>
+            <w:r>
+              <w:rPr>
+                <w:noProof/>
+                <w:webHidden/>
+              </w:rPr>
+              <w:instrText xml:space="preserve"> PAGEREF _Toc131331527 \h </w:instrText>
+            </w:r>
+            <w:r>
+              <w:rPr>
+                <w:noProof/>
+                <w:webHidden/>
+              </w:rPr>
+            </w:r>
+            <w:r>
+              <w:rPr>
+                <w:noProof/>
+                <w:webHidden/>
+              </w:rPr>
+              <w:fldChar w:fldCharType="separate"/>
+            </w:r>
+            <w:r>
+              <w:rPr>
+                <w:noProof/>
+                <w:webHidden/>
+              </w:rPr>
+              <w:t>15</w:t>
+            </w:r>
+            <w:r>
+              <w:rPr>
+                <w:noProof/>
+                <w:webHidden/>
+              </w:rPr>
+              <w:fldChar w:fldCharType="end"/>
+            </w:r>
+          </w:hyperlink>
+        </w:p>
+        <w:p>
+          <w:pPr>
+            <w:pStyle w:val="Sommario1"/>
+            <w:tabs>
+              <w:tab w:val="right" w:leader="dot" w:pos="9628"/>
+            </w:tabs>
+            <w:rPr>
+              <w:rFonts w:eastAsiaTheme="minorEastAsia"/>
+              <w:noProof/>
+              <w:lang w:eastAsia="it-IT"/>
+            </w:rPr>
+          </w:pPr>
+          <w:hyperlink w:anchor="_Toc131331528" w:history="1">
+            <w:r>
+              <w:rPr>
+                <w:rStyle w:val="Collegamentoipertestuale"/>
+                <w:noProof/>
+              </w:rPr>
               <w:t>Gruppi del II Lotto</w:t>
             </w:r>
             <w:r>
@@ -748,7 +819,7 @@
                 <w:noProof/>
                 <w:webHidden/>
               </w:rPr>
-              <w:instrText xml:space="preserve"> PAGEREF _Toc128046752 \h </w:instrText>
+              <w:instrText xml:space="preserve"> PAGEREF _Toc131331528 \h </w:instrText>
             </w:r>
             <w:r>
               <w:rPr>
@@ -768,7 +839,77 @@
                 <w:noProof/>
                 <w:webHidden/>
               </w:rPr>
-              <w:t>14</w:t>
+              <w:t>16</w:t>
+            </w:r>
+            <w:r>
+              <w:rPr>
+                <w:noProof/>
+                <w:webHidden/>
+              </w:rPr>
+              <w:fldChar w:fldCharType="end"/>
+            </w:r>
+          </w:hyperlink>
+        </w:p>
+        <w:p>
+          <w:pPr>
+            <w:pStyle w:val="Sommario1"/>
+            <w:tabs>
+              <w:tab w:val="right" w:leader="dot" w:pos="9628"/>
+            </w:tabs>
+            <w:rPr>
+              <w:rFonts w:eastAsiaTheme="minorEastAsia"/>
+              <w:noProof/>
+              <w:lang w:eastAsia="it-IT"/>
+            </w:rPr>
+          </w:pPr>
+          <w:hyperlink w:anchor="_Toc131331529" w:history="1">
+            <w:r>
+              <w:rPr>
+                <w:rStyle w:val="Collegamentoipertestuale"/>
+                <w:noProof/>
+              </w:rPr>
+              <w:t>Risposte varie</w:t>
+            </w:r>
+            <w:r>
+              <w:rPr>
+                <w:noProof/>
+                <w:webHidden/>
+              </w:rPr>
+              <w:tab/>
+            </w:r>
+            <w:r>
+              <w:rPr>
+                <w:noProof/>
+                <w:webHidden/>
+              </w:rPr>
+              <w:fldChar w:fldCharType="begin"/>
+            </w:r>
+            <w:r>
+              <w:rPr>
+                <w:noProof/>
+                <w:webHidden/>
+              </w:rPr>
+              <w:instrText xml:space="preserve"> PAGEREF _Toc131331529 \h </w:instrText>
+            </w:r>
+            <w:r>
+              <w:rPr>
+                <w:noProof/>
+                <w:webHidden/>
+              </w:rPr>
+            </w:r>
+            <w:r>
+              <w:rPr>
+                <w:noProof/>
+                <w:webHidden/>
+              </w:rPr>
+              <w:fldChar w:fldCharType="separate"/>
+            </w:r>
+            <w:r>
+              <w:rPr>
+                <w:noProof/>
+                <w:webHidden/>
+              </w:rPr>
+              <w:t>17</w:t>
             </w:r>
             <w:r>
               <w:rPr>
@@ -808,7 +949,7 @@
         <w:pStyle w:val="Titolo1"/>
       </w:pPr>
       <w:bookmarkStart w:id="0" w:name="_Toc127865482"/>
-      <w:bookmarkStart w:id="1" w:name="_Toc128046743"/>
+      <w:bookmarkStart w:id="1" w:name="_Toc131331518"/>
       <w:r>
         <w:lastRenderedPageBreak/>
         <w:t>Regole di accesso al progetto</w:t>
@@ -919,7 +1060,7 @@
       <w:pPr>
         <w:pStyle w:val="Titolo1"/>
       </w:pPr>
-      <w:bookmarkStart w:id="2" w:name="_Toc128046744"/>
+      <w:bookmarkStart w:id="2" w:name="_Toc131331519"/>
       <w:r>
         <w:lastRenderedPageBreak/>
         <w:t>Diari di bordo</w:t>
@@ -1150,7 +1291,7 @@
         <w:pStyle w:val="Titolo1"/>
       </w:pPr>
       <w:bookmarkStart w:id="3" w:name="_Toc127865483"/>
-      <w:bookmarkStart w:id="4" w:name="_Toc128046745"/>
+      <w:bookmarkStart w:id="4" w:name="_Toc131331520"/>
       <w:r>
         <w:lastRenderedPageBreak/>
         <w:t xml:space="preserve">Prima della RTB: </w:t>
@@ -1173,7 +1314,15 @@
         </w:numPr>
       </w:pPr>
       <w:r>
-        <w:t>Una volta presentati i capitolati e fatti i gruppi, occorre scrivere a qualche azienda e chiedere un po’ di info: fisseranno dei colloqui remoti, alla quale occorre arrivare con una serie di domande pronte (poi, ne si farà verbale).</w:t>
+        <w:t xml:space="preserve">Una volta presentati i capitolati e fatti i gruppi, occorre scrivere a qualche azienda e chiedere un po’ di info: fisseranno dei colloqui remoti, alla quale occorre arrivare con una serie di domande pronte (poi, </w:t>
+      </w:r>
+      <w:proofErr w:type="spellStart"/>
+      <w:r>
+        <w:t>ne</w:t>
+      </w:r>
+      <w:proofErr w:type="spellEnd"/>
+      <w:r>
+        <w:t xml:space="preserve"> si farà verbale).</w:t>
       </w:r>
     </w:p>
     <w:p>
@@ -1592,7 +1741,7 @@
         <w:pStyle w:val="Titolo1"/>
       </w:pPr>
       <w:bookmarkStart w:id="5" w:name="_Toc127865484"/>
-      <w:bookmarkStart w:id="6" w:name="_Toc128046746"/>
+      <w:bookmarkStart w:id="6" w:name="_Toc131331521"/>
       <w:r>
         <w:lastRenderedPageBreak/>
         <w:t>Verso la RTB</w:t>
@@ -1888,7 +2037,15 @@
         <w:t xml:space="preserve">Consigliato un software come Jira/Trello/GitHub Projects per la visualizzazione a calendario delle attività, relativa assegnazione delle issue, attività di verifica. Questo risulta utile e necessario anche per le Norme di Progetto, oltre che a livello organizzativo. I gruppi che sanno lavorare bene non tarderanno a farvi sentire inferiori con il loro potentissimo Jira </w:t>
       </w:r>
       <w:r>
-        <w:t>con le automazioni e menate di questo tipo; tip personale, lavorate come meglio credete, tanto dai prof comunque prenderete solo parole, però per piacere siate un gruppo.</w:t>
+        <w:t xml:space="preserve">con le automazioni e menate di questo tipo; </w:t>
+      </w:r>
+      <w:proofErr w:type="spellStart"/>
+      <w:r>
+        <w:t>tip</w:t>
+      </w:r>
+      <w:proofErr w:type="spellEnd"/>
+      <w:r>
+        <w:t xml:space="preserve"> personale, lavorate come meglio credete, tanto dai prof comunque prenderete solo parole, però per piacere siate un gruppo.</w:t>
       </w:r>
     </w:p>
     <w:p>
@@ -1916,7 +2073,15 @@
         <w:t>demo che dimostra la fattibilità del prodotto da realizzare.</w:t>
       </w:r>
       <w:r>
-        <w:t xml:space="preserve"> Rispondendo a varie domande evitando l’astrattismo tulliese:</w:t>
+        <w:t xml:space="preserve"> Rispondendo a varie domande evitando l’astrattismo </w:t>
+      </w:r>
+      <w:proofErr w:type="spellStart"/>
+      <w:r>
+        <w:t>tulliese</w:t>
+      </w:r>
+      <w:proofErr w:type="spellEnd"/>
+      <w:r>
+        <w:t>:</w:t>
       </w:r>
     </w:p>
     <w:p>
@@ -2025,6 +2190,7 @@
           <w:lang w:val="en-US"/>
         </w:rPr>
       </w:pPr>
+      <w:proofErr w:type="spellStart"/>
       <w:r>
         <w:rPr>
           <w:lang w:val="en-US"/>
@@ -2035,7 +2201,28 @@
         <w:rPr>
           <w:lang w:val="en-US"/>
         </w:rPr>
-        <w:t>nsigli sui documenti:</w:t>
+        <w:t>nsigli</w:t>
+      </w:r>
+      <w:proofErr w:type="spellEnd"/>
+      <w:r>
+        <w:rPr>
+          <w:lang w:val="en-US"/>
+        </w:rPr>
+        <w:t xml:space="preserve"> sui </w:t>
+      </w:r>
+      <w:proofErr w:type="spellStart"/>
+      <w:r>
+        <w:rPr>
+          <w:lang w:val="en-US"/>
+        </w:rPr>
+        <w:t>documenti</w:t>
+      </w:r>
+      <w:proofErr w:type="spellEnd"/>
+      <w:r>
+        <w:rPr>
+          <w:lang w:val="en-US"/>
+        </w:rPr>
+        <w:t>:</w:t>
       </w:r>
     </w:p>
     <w:p>
@@ -2085,7 +2272,7 @@
         </w:rPr>
       </w:pPr>
       <w:bookmarkStart w:id="7" w:name="_Toc127865485"/>
-      <w:bookmarkStart w:id="8" w:name="_Toc128046747"/>
+      <w:bookmarkStart w:id="8" w:name="_Toc131331522"/>
       <w:r>
         <w:rPr>
           <w:lang w:val="en-US"/>
@@ -2181,7 +2368,15 @@
     </w:p>
     <w:p>
       <w:r>
-        <w:t>I gruppi possono prenotare il colloquio relativo alla prima parte scrivendo a riccardo.cardin [at] unipd.it.</w:t>
+        <w:t xml:space="preserve">I gruppi possono prenotare il colloquio relativo alla prima parte scrivendo a </w:t>
+      </w:r>
+      <w:proofErr w:type="spellStart"/>
+      <w:r>
+        <w:t>riccardo.cardin</w:t>
+      </w:r>
+      <w:proofErr w:type="spellEnd"/>
+      <w:r>
+        <w:t xml:space="preserve"> [at] unipd.it.</w:t>
       </w:r>
       <w:r>
         <w:t>”</w:t>
@@ -2310,7 +2505,7 @@
       <w:pPr>
         <w:pStyle w:val="Titolo2"/>
       </w:pPr>
-      <w:bookmarkStart w:id="9" w:name="_Toc128046748"/>
+      <w:bookmarkStart w:id="9" w:name="_Toc131331523"/>
       <w:r>
         <w:lastRenderedPageBreak/>
         <w:t>Proof of Concept</w:t>
@@ -2384,7 +2579,15 @@
         </w:numPr>
       </w:pPr>
       <w:r>
-        <w:t>Vanno consegnati degli eseguibili, presenti in apposite repo GitHub (no allegati)</w:t>
+        <w:t>Vanno consegnati degli eseguibili, presenti in apposite repo GitHub (</w:t>
+      </w:r>
+      <w:proofErr w:type="gramStart"/>
+      <w:r>
+        <w:t>no</w:t>
+      </w:r>
+      <w:proofErr w:type="gramEnd"/>
+      <w:r>
+        <w:t xml:space="preserve"> allegati)</w:t>
       </w:r>
     </w:p>
     <w:p>
@@ -2475,7 +2678,7 @@
       <w:pPr>
         <w:pStyle w:val="Titolo2"/>
       </w:pPr>
-      <w:bookmarkStart w:id="10" w:name="_Toc128046749"/>
+      <w:bookmarkStart w:id="10" w:name="_Toc131331524"/>
       <w:r>
         <w:lastRenderedPageBreak/>
         <w:t>RTB - Cardin</w:t>
@@ -2648,7 +2851,7 @@
       <w:pPr>
         <w:pStyle w:val="Titolo2"/>
       </w:pPr>
-      <w:bookmarkStart w:id="11" w:name="_Toc128046750"/>
+      <w:bookmarkStart w:id="11" w:name="_Toc131331525"/>
       <w:r>
         <w:lastRenderedPageBreak/>
         <w:t>RTB - Tullio</w:t>
@@ -2916,7 +3119,15 @@
         </w:numPr>
       </w:pPr>
       <w:r>
-        <w:t>Strutturare la repo in modo semplice, possibilmente facendo in modo di non dover costringere a scaricare i file (ad esempio un sito github.io, come ad esempio:</w:t>
+        <w:t xml:space="preserve">Strutturare la repo in modo semplice, possibilmente facendo in modo di non dover costringere a scaricare i file (ad esempio un sito </w:t>
+      </w:r>
+      <w:proofErr w:type="spellStart"/>
+      <w:r>
+        <w:t>github.io</w:t>
+      </w:r>
+      <w:proofErr w:type="spellEnd"/>
+      <w:r>
+        <w:t>, come ad esempio:</w:t>
       </w:r>
     </w:p>
     <w:p>
@@ -3038,7 +3249,15 @@
         </w:numPr>
       </w:pPr>
       <w:r>
-        <w:t>L’analisi dei rischi (PdP, §2) è utile solo se alimenta la pratica di “gestione dei rischi”, che è fatta di: (1) previsione di rischi e mitigazione associate, (2) osservazione della realtà e riconoscimento dell’insorgere di rischi, (3) innesco delle mitigazioni previste, (4) valutazione critica della loro efficacia e manutenzione migliorativa di tutto il ciclo suddetto</w:t>
+        <w:t>L’analisi dei rischi (</w:t>
+      </w:r>
+      <w:proofErr w:type="spellStart"/>
+      <w:r>
+        <w:t>PdP</w:t>
+      </w:r>
+      <w:proofErr w:type="spellEnd"/>
+      <w:r>
+        <w:t>, §2) è utile solo se alimenta la pratica di “gestione dei rischi”, che è fatta di: (1) previsione di rischi e mitigazione associate, (2) osservazione della realtà e riconoscimento dell’insorgere di rischi, (3) innesco delle mitigazioni previste, (4) valutazione critica della loro efficacia e manutenzione migliorativa di tutto il ciclo suddetto</w:t>
       </w:r>
     </w:p>
     <w:p>
@@ -3050,7 +3269,15 @@
         </w:numPr>
       </w:pPr>
       <w:r>
-        <w:t>Debole l’impianto grafico delle diapositive, che non usa intestazione e piè di pagina per riportare autori, evento, contenuto contestuale, e progresso (X di Y) nella presentazione</w:t>
+        <w:t xml:space="preserve">Debole l’impianto grafico delle diapositive, che non usa intestazione e piè di pagina per riportare autori, evento, contenuto contestuale, e progresso (X </w:t>
+      </w:r>
+      <w:proofErr w:type="spellStart"/>
+      <w:r>
+        <w:t>di</w:t>
+      </w:r>
+      <w:proofErr w:type="spellEnd"/>
+      <w:r>
+        <w:t xml:space="preserve"> Y) nella presentazione</w:t>
       </w:r>
     </w:p>
     <w:p>
@@ -3086,7 +3313,6 @@
           <w:szCs w:val="32"/>
         </w:rPr>
       </w:pPr>
-      <w:bookmarkStart w:id="12" w:name="_Toc128046751"/>
       <w:r>
         <w:br w:type="page"/>
       </w:r>
@@ -3095,6 +3321,7 @@
       <w:pPr>
         <w:pStyle w:val="Titolo1"/>
       </w:pPr>
+      <w:bookmarkStart w:id="12" w:name="_Toc131331526"/>
       <w:r>
         <w:lastRenderedPageBreak/>
         <w:t>PB – Product Baseline</w:t>
@@ -3231,6 +3458,9 @@
     </w:p>
     <w:p>
       <w:r>
+        <w:rPr>
+          <w:noProof/>
+        </w:rPr>
         <w:drawing>
           <wp:inline distT="0" distB="0" distL="0" distR="0" wp14:anchorId="055FC11D" wp14:editId="33334300">
             <wp:extent cx="2767780" cy="3313328"/>
@@ -3310,14 +3540,19 @@
       <w:pPr>
         <w:pStyle w:val="Titolo1"/>
       </w:pPr>
+      <w:bookmarkStart w:id="13" w:name="_Toc131331527"/>
       <w:r>
         <w:lastRenderedPageBreak/>
         <w:t>CA – Customer Acceptance</w:t>
       </w:r>
+      <w:bookmarkEnd w:id="13"/>
     </w:p>
     <w:p/>
     <w:p>
       <w:r>
+        <w:rPr>
+          <w:noProof/>
+        </w:rPr>
         <w:drawing>
           <wp:inline distT="0" distB="0" distL="0" distR="0" wp14:anchorId="05789853" wp14:editId="7E805EA6">
             <wp:extent cx="3279058" cy="2257014"/>
@@ -3366,12 +3601,12 @@
       <w:pPr>
         <w:pStyle w:val="Titolo1"/>
       </w:pPr>
-      <w:bookmarkStart w:id="13" w:name="_Toc128046752"/>
+      <w:bookmarkStart w:id="14" w:name="_Toc131331528"/>
       <w:r>
         <w:lastRenderedPageBreak/>
         <w:t>Gruppi del II Lotto</w:t>
       </w:r>
-      <w:bookmarkEnd w:id="13"/>
+      <w:bookmarkEnd w:id="14"/>
     </w:p>
     <w:p/>
     <w:p>
@@ -3441,6 +3676,42 @@
       </w:r>
       <w:r>
         <w:t>e rimanenze saranno distribuite a quelli del II lotto</w:t>
+      </w:r>
+    </w:p>
+    <w:p>
+      <w:pPr>
+        <w:pStyle w:val="Paragrafoelenco"/>
+      </w:pPr>
+    </w:p>
+    <w:p>
+      <w:r>
+        <w:br w:type="page"/>
+      </w:r>
+    </w:p>
+    <w:p>
+      <w:pPr>
+        <w:pStyle w:val="Titolo1"/>
+      </w:pPr>
+      <w:bookmarkStart w:id="15" w:name="_Toc131331529"/>
+      <w:r>
+        <w:lastRenderedPageBreak/>
+        <w:t>Risposte varie</w:t>
+      </w:r>
+      <w:bookmarkEnd w:id="15"/>
+    </w:p>
+    <w:p>
+      <w:pPr>
+        <w:pStyle w:val="Paragrafoelenco"/>
+        <w:numPr>
+          <w:ilvl w:val="0"/>
+          <w:numId w:val="16"/>
+        </w:numPr>
+      </w:pPr>
+      <w:r>
+        <w:t xml:space="preserve">Non è obbligatorio firmare il responsabile nelle mail mandate a Tullio; almeno, a noi non ha mai fatto problemi, dato che era sempre la stessa persona a scrivere (:D) </w:t>
+      </w:r>
+      <w:r>
+        <w:br/>
       </w:r>
     </w:p>
     <w:sectPr>
@@ -3456,7 +3727,7 @@
 </file>
 
 <file path=word/endnotes.xml><?xml version="1.0" encoding="utf-8"?>
-<w:endnotes xmlns:wpc="http://schemas.microsoft.com/office/word/2010/wordprocessingCanvas" xmlns:cx="http://schemas.microsoft.com/office/drawing/2014/chartex" xmlns:cx1="http://schemas.microsoft.com/office/drawing/2015/9/8/chartex" xmlns:cx2="http://schemas.microsoft.com/office/drawing/2015/10/21/chartex" xmlns:cx3="http://schemas.microsoft.com/office/drawing/2016/5/9/chartex" xmlns:cx4="http://schemas.microsoft.com/office/drawing/2016/5/10/chartex" xmlns:cx5="http://schemas.microsoft.com/office/drawing/2016/5/11/chartex" xmlns:cx6="http://schemas.microsoft.com/office/drawing/2016/5/12/chartex" xmlns:cx7="http://schemas.microsoft.com/office/drawing/2016/5/13/chartex" xmlns:cx8="http://schemas.microsoft.com/office/drawing/2016/5/14/chartex" xmlns:mc="http://schemas.openxmlformats.org/markup-compatibility/2006" xmlns:aink="http://schemas.microsoft.com/office/drawing/2016/ink" xmlns:am3d="http://schemas.microsoft.com/office/drawing/2017/model3d" xmlns:o="urn:schemas-microsoft-com:office:office" xmlns:oel="http://schemas.microsoft.com/office/2019/extlst" xmlns:r="http://schemas.openxmlformats.org/officeDocument/2006/relationships" xmlns:m="http://schemas.openxmlformats.org/officeDocument/2006/math" xmlns:v="urn:schemas-microsoft-com:vml" xmlns:wp14="http://schemas.microsoft.com/office/word/2010/wordprocessingDrawing" xmlns:wp="http://schemas.openxmlformats.org/drawingml/2006/wordprocessingDrawing" xmlns:w10="urn:schemas-microsoft-com:office:word" xmlns:w="http://schemas.openxmlformats.org/wordprocessingml/2006/main" xmlns:w14="http://schemas.microsoft.com/office/word/2010/wordml" xmlns:w15="http://schemas.microsoft.com/office/word/2012/wordml" xmlns:w16cex="http://schemas.microsoft.com/office/word/2018/wordml/cex" xmlns:w16cid="http://schemas.microsoft.com/office/word/2016/wordml/cid" xmlns:w16="http://schemas.microsoft.com/office/word/2018/wordml" xmlns:w16sdtdh="http://schemas.microsoft.com/office/word/2020/wordml/sdtdatahash" xmlns:w16se="http://schemas.microsoft.com/office/word/2015/wordml/symex" xmlns:wpg="http://schemas.microsoft.com/office/word/2010/wordprocessingGroup" xmlns:wpi="http://schemas.microsoft.com/office/word/2010/wordprocessingInk" xmlns:wne="http://schemas.microsoft.com/office/word/2006/wordml" xmlns:wps="http://schemas.microsoft.com/office/word/2010/wordprocessingShape" mc:Ignorable="w14 w15 w16se w16cid w16 w16cex w16sdtdh wp14">
+<w:endnotes xmlns:wpc="http://schemas.microsoft.com/office/word/2010/wordprocessingCanvas" xmlns:cx="http://schemas.microsoft.com/office/drawing/2014/chartex" xmlns:cx1="http://schemas.microsoft.com/office/drawing/2015/9/8/chartex" xmlns:cx2="http://schemas.microsoft.com/office/drawing/2015/10/21/chartex" xmlns:cx3="http://schemas.microsoft.com/office/drawing/2016/5/9/chartex" xmlns:cx4="http://schemas.microsoft.com/office/drawing/2016/5/10/chartex" xmlns:cx5="http://schemas.microsoft.com/office/drawing/2016/5/11/chartex" xmlns:cx6="http://schemas.microsoft.com/office/drawing/2016/5/12/chartex" xmlns:cx7="http://schemas.microsoft.com/office/drawing/2016/5/13/chartex" xmlns:cx8="http://schemas.microsoft.com/office/drawing/2016/5/14/chartex" xmlns:mc="http://schemas.openxmlformats.org/markup-compatibility/2006" xmlns:aink="http://schemas.microsoft.com/office/drawing/2016/ink" xmlns:am3d="http://schemas.microsoft.com/office/drawing/2017/model3d" xmlns:o="urn:schemas-microsoft-com:office:office" xmlns:oel="http://schemas.microsoft.com/office/2019/extlst" xmlns:r="http://schemas.openxmlformats.org/officeDocument/2006/relationships" xmlns:m="http://schemas.openxmlformats.org/officeDocument/2006/math" xmlns:v="urn:schemas-microsoft-com:vml" xmlns:wp14="http://schemas.microsoft.com/office/word/2010/wordprocessingDrawing" xmlns:wp="http://schemas.openxmlformats.org/drawingml/2006/wordprocessingDrawing" xmlns:w10="urn:schemas-microsoft-com:office:word" xmlns:w="http://schemas.openxmlformats.org/wordprocessingml/2006/main" xmlns:w14="http://schemas.microsoft.com/office/word/2010/wordml" xmlns:w15="http://schemas.microsoft.com/office/word/2012/wordml" xmlns:w16cex="http://schemas.microsoft.com/office/word/2018/wordml/cex" xmlns:w16cid="http://schemas.microsoft.com/office/word/2016/wordml/cid" xmlns:w16="http://schemas.microsoft.com/office/word/2018/wordml" xmlns:w16du="http://schemas.microsoft.com/office/word/2023/wordml/word16du" xmlns:w16sdtdh="http://schemas.microsoft.com/office/word/2020/wordml/sdtdatahash" xmlns:w16se="http://schemas.microsoft.com/office/word/2015/wordml/symex" xmlns:wpg="http://schemas.microsoft.com/office/word/2010/wordprocessingGroup" xmlns:wpi="http://schemas.microsoft.com/office/word/2010/wordprocessingInk" xmlns:wne="http://schemas.microsoft.com/office/word/2006/wordml" xmlns:wps="http://schemas.microsoft.com/office/word/2010/wordprocessingShape" mc:Ignorable="w14 w15 w16se w16cid w16 w16cex w16sdtdh wp14">
   <w:endnote w:type="separator" w:id="-1">
     <w:p>
       <w:pPr>
@@ -3481,7 +3752,7 @@
 </file>
 
 <file path=word/footer1.xml><?xml version="1.0" encoding="utf-8"?>
-<w:ftr xmlns:wpc="http://schemas.microsoft.com/office/word/2010/wordprocessingCanvas" xmlns:cx="http://schemas.microsoft.com/office/drawing/2014/chartex" xmlns:cx1="http://schemas.microsoft.com/office/drawing/2015/9/8/chartex" xmlns:cx2="http://schemas.microsoft.com/office/drawing/2015/10/21/chartex" xmlns:cx3="http://schemas.microsoft.com/office/drawing/2016/5/9/chartex" xmlns:cx4="http://schemas.microsoft.com/office/drawing/2016/5/10/chartex" xmlns:cx5="http://schemas.microsoft.com/office/drawing/2016/5/11/chartex" xmlns:cx6="http://schemas.microsoft.com/office/drawing/2016/5/12/chartex" xmlns:cx7="http://schemas.microsoft.com/office/drawing/2016/5/13/chartex" xmlns:cx8="http://schemas.microsoft.com/office/drawing/2016/5/14/chartex" xmlns:mc="http://schemas.openxmlformats.org/markup-compatibility/2006" xmlns:aink="http://schemas.microsoft.com/office/drawing/2016/ink" xmlns:am3d="http://schemas.microsoft.com/office/drawing/2017/model3d" xmlns:o="urn:schemas-microsoft-com:office:office" xmlns:oel="http://schemas.microsoft.com/office/2019/extlst" xmlns:r="http://schemas.openxmlformats.org/officeDocument/2006/relationships" xmlns:m="http://schemas.openxmlformats.org/officeDocument/2006/math" xmlns:v="urn:schemas-microsoft-com:vml" xmlns:wp14="http://schemas.microsoft.com/office/word/2010/wordprocessingDrawing" xmlns:wp="http://schemas.openxmlformats.org/drawingml/2006/wordprocessingDrawing" xmlns:w10="urn:schemas-microsoft-com:office:word" xmlns:w="http://schemas.openxmlformats.org/wordprocessingml/2006/main" xmlns:w14="http://schemas.microsoft.com/office/word/2010/wordml" xmlns:w15="http://schemas.microsoft.com/office/word/2012/wordml" xmlns:w16cex="http://schemas.microsoft.com/office/word/2018/wordml/cex" xmlns:w16cid="http://schemas.microsoft.com/office/word/2016/wordml/cid" xmlns:w16="http://schemas.microsoft.com/office/word/2018/wordml" xmlns:w16sdtdh="http://schemas.microsoft.com/office/word/2020/wordml/sdtdatahash" xmlns:w16se="http://schemas.microsoft.com/office/word/2015/wordml/symex" xmlns:wpg="http://schemas.microsoft.com/office/word/2010/wordprocessingGroup" xmlns:wpi="http://schemas.microsoft.com/office/word/2010/wordprocessingInk" xmlns:wne="http://schemas.microsoft.com/office/word/2006/wordml" xmlns:wps="http://schemas.microsoft.com/office/word/2010/wordprocessingShape" mc:Ignorable="w14 w15 w16se w16cid w16 w16cex w16sdtdh wp14">
+<w:ftr xmlns:wpc="http://schemas.microsoft.com/office/word/2010/wordprocessingCanvas" xmlns:cx="http://schemas.microsoft.com/office/drawing/2014/chartex" xmlns:cx1="http://schemas.microsoft.com/office/drawing/2015/9/8/chartex" xmlns:cx2="http://schemas.microsoft.com/office/drawing/2015/10/21/chartex" xmlns:cx3="http://schemas.microsoft.com/office/drawing/2016/5/9/chartex" xmlns:cx4="http://schemas.microsoft.com/office/drawing/2016/5/10/chartex" xmlns:cx5="http://schemas.microsoft.com/office/drawing/2016/5/11/chartex" xmlns:cx6="http://schemas.microsoft.com/office/drawing/2016/5/12/chartex" xmlns:cx7="http://schemas.microsoft.com/office/drawing/2016/5/13/chartex" xmlns:cx8="http://schemas.microsoft.com/office/drawing/2016/5/14/chartex" xmlns:mc="http://schemas.openxmlformats.org/markup-compatibility/2006" xmlns:aink="http://schemas.microsoft.com/office/drawing/2016/ink" xmlns:am3d="http://schemas.microsoft.com/office/drawing/2017/model3d" xmlns:o="urn:schemas-microsoft-com:office:office" xmlns:oel="http://schemas.microsoft.com/office/2019/extlst" xmlns:r="http://schemas.openxmlformats.org/officeDocument/2006/relationships" xmlns:m="http://schemas.openxmlformats.org/officeDocument/2006/math" xmlns:v="urn:schemas-microsoft-com:vml" xmlns:wp14="http://schemas.microsoft.com/office/word/2010/wordprocessingDrawing" xmlns:wp="http://schemas.openxmlformats.org/drawingml/2006/wordprocessingDrawing" xmlns:w10="urn:schemas-microsoft-com:office:word" xmlns:w="http://schemas.openxmlformats.org/wordprocessingml/2006/main" xmlns:w14="http://schemas.microsoft.com/office/word/2010/wordml" xmlns:w15="http://schemas.microsoft.com/office/word/2012/wordml" xmlns:w16cex="http://schemas.microsoft.com/office/word/2018/wordml/cex" xmlns:w16cid="http://schemas.microsoft.com/office/word/2016/wordml/cid" xmlns:w16="http://schemas.microsoft.com/office/word/2018/wordml" xmlns:w16du="http://schemas.microsoft.com/office/word/2023/wordml/word16du" xmlns:w16sdtdh="http://schemas.microsoft.com/office/word/2020/wordml/sdtdatahash" xmlns:w16se="http://schemas.microsoft.com/office/word/2015/wordml/symex" xmlns:wpg="http://schemas.microsoft.com/office/word/2010/wordprocessingGroup" xmlns:wpi="http://schemas.microsoft.com/office/word/2010/wordprocessingInk" xmlns:wne="http://schemas.microsoft.com/office/word/2006/wordml" xmlns:wps="http://schemas.microsoft.com/office/word/2010/wordprocessingShape" mc:Ignorable="w14 w15 w16se w16cid w16 w16cex w16sdtdh wp14">
   <w:p>
     <w:pPr>
       <w:pStyle w:val="Pidipagina"/>
@@ -3498,7 +3769,7 @@
 </file>
 
 <file path=word/footnotes.xml><?xml version="1.0" encoding="utf-8"?>
-<w:footnotes xmlns:wpc="http://schemas.microsoft.com/office/word/2010/wordprocessingCanvas" xmlns:cx="http://schemas.microsoft.com/office/drawing/2014/chartex" xmlns:cx1="http://schemas.microsoft.com/office/drawing/2015/9/8/chartex" xmlns:cx2="http://schemas.microsoft.com/office/drawing/2015/10/21/chartex" xmlns:cx3="http://schemas.microsoft.com/office/drawing/2016/5/9/chartex" xmlns:cx4="http://schemas.microsoft.com/office/drawing/2016/5/10/chartex" xmlns:cx5="http://schemas.microsoft.com/office/drawing/2016/5/11/chartex" xmlns:cx6="http://schemas.microsoft.com/office/drawing/2016/5/12/chartex" xmlns:cx7="http://schemas.microsoft.com/office/drawing/2016/5/13/chartex" xmlns:cx8="http://schemas.microsoft.com/office/drawing/2016/5/14/chartex" xmlns:mc="http://schemas.openxmlformats.org/markup-compatibility/2006" xmlns:aink="http://schemas.microsoft.com/office/drawing/2016/ink" xmlns:am3d="http://schemas.microsoft.com/office/drawing/2017/model3d" xmlns:o="urn:schemas-microsoft-com:office:office" xmlns:oel="http://schemas.microsoft.com/office/2019/extlst" xmlns:r="http://schemas.openxmlformats.org/officeDocument/2006/relationships" xmlns:m="http://schemas.openxmlformats.org/officeDocument/2006/math" xmlns:v="urn:schemas-microsoft-com:vml" xmlns:wp14="http://schemas.microsoft.com/office/word/2010/wordprocessingDrawing" xmlns:wp="http://schemas.openxmlformats.org/drawingml/2006/wordprocessingDrawing" xmlns:w10="urn:schemas-microsoft-com:office:word" xmlns:w="http://schemas.openxmlformats.org/wordprocessingml/2006/main" xmlns:w14="http://schemas.microsoft.com/office/word/2010/wordml" xmlns:w15="http://schemas.microsoft.com/office/word/2012/wordml" xmlns:w16cex="http://schemas.microsoft.com/office/word/2018/wordml/cex" xmlns:w16cid="http://schemas.microsoft.com/office/word/2016/wordml/cid" xmlns:w16="http://schemas.microsoft.com/office/word/2018/wordml" xmlns:w16sdtdh="http://schemas.microsoft.com/office/word/2020/wordml/sdtdatahash" xmlns:w16se="http://schemas.microsoft.com/office/word/2015/wordml/symex" xmlns:wpg="http://schemas.microsoft.com/office/word/2010/wordprocessingGroup" xmlns:wpi="http://schemas.microsoft.com/office/word/2010/wordprocessingInk" xmlns:wne="http://schemas.microsoft.com/office/word/2006/wordml" xmlns:wps="http://schemas.microsoft.com/office/word/2010/wordprocessingShape" mc:Ignorable="w14 w15 w16se w16cid w16 w16cex w16sdtdh wp14">
+<w:footnotes xmlns:wpc="http://schemas.microsoft.com/office/word/2010/wordprocessingCanvas" xmlns:cx="http://schemas.microsoft.com/office/drawing/2014/chartex" xmlns:cx1="http://schemas.microsoft.com/office/drawing/2015/9/8/chartex" xmlns:cx2="http://schemas.microsoft.com/office/drawing/2015/10/21/chartex" xmlns:cx3="http://schemas.microsoft.com/office/drawing/2016/5/9/chartex" xmlns:cx4="http://schemas.microsoft.com/office/drawing/2016/5/10/chartex" xmlns:cx5="http://schemas.microsoft.com/office/drawing/2016/5/11/chartex" xmlns:cx6="http://schemas.microsoft.com/office/drawing/2016/5/12/chartex" xmlns:cx7="http://schemas.microsoft.com/office/drawing/2016/5/13/chartex" xmlns:cx8="http://schemas.microsoft.com/office/drawing/2016/5/14/chartex" xmlns:mc="http://schemas.openxmlformats.org/markup-compatibility/2006" xmlns:aink="http://schemas.microsoft.com/office/drawing/2016/ink" xmlns:am3d="http://schemas.microsoft.com/office/drawing/2017/model3d" xmlns:o="urn:schemas-microsoft-com:office:office" xmlns:oel="http://schemas.microsoft.com/office/2019/extlst" xmlns:r="http://schemas.openxmlformats.org/officeDocument/2006/relationships" xmlns:m="http://schemas.openxmlformats.org/officeDocument/2006/math" xmlns:v="urn:schemas-microsoft-com:vml" xmlns:wp14="http://schemas.microsoft.com/office/word/2010/wordprocessingDrawing" xmlns:wp="http://schemas.openxmlformats.org/drawingml/2006/wordprocessingDrawing" xmlns:w10="urn:schemas-microsoft-com:office:word" xmlns:w="http://schemas.openxmlformats.org/wordprocessingml/2006/main" xmlns:w14="http://schemas.microsoft.com/office/word/2010/wordml" xmlns:w15="http://schemas.microsoft.com/office/word/2012/wordml" xmlns:w16cex="http://schemas.microsoft.com/office/word/2018/wordml/cex" xmlns:w16cid="http://schemas.microsoft.com/office/word/2016/wordml/cid" xmlns:w16="http://schemas.microsoft.com/office/word/2018/wordml" xmlns:w16du="http://schemas.microsoft.com/office/word/2023/wordml/word16du" xmlns:w16sdtdh="http://schemas.microsoft.com/office/word/2020/wordml/sdtdatahash" xmlns:w16se="http://schemas.microsoft.com/office/word/2015/wordml/symex" xmlns:wpg="http://schemas.microsoft.com/office/word/2010/wordprocessingGroup" xmlns:wpi="http://schemas.microsoft.com/office/word/2010/wordprocessingInk" xmlns:wne="http://schemas.microsoft.com/office/word/2006/wordml" xmlns:wps="http://schemas.microsoft.com/office/word/2010/wordprocessingShape" mc:Ignorable="w14 w15 w16se w16cid w16 w16cex w16sdtdh wp14">
   <w:footnote w:type="separator" w:id="-1">
     <w:p>
       <w:pPr>
@@ -3523,7 +3794,7 @@
 </file>
 
 <file path=word/header1.xml><?xml version="1.0" encoding="utf-8"?>
-<w:hdr xmlns:wpc="http://schemas.microsoft.com/office/word/2010/wordprocessingCanvas" xmlns:cx="http://schemas.microsoft.com/office/drawing/2014/chartex" xmlns:cx1="http://schemas.microsoft.com/office/drawing/2015/9/8/chartex" xmlns:cx2="http://schemas.microsoft.com/office/drawing/2015/10/21/chartex" xmlns:cx3="http://schemas.microsoft.com/office/drawing/2016/5/9/chartex" xmlns:cx4="http://schemas.microsoft.com/office/drawing/2016/5/10/chartex" xmlns:cx5="http://schemas.microsoft.com/office/drawing/2016/5/11/chartex" xmlns:cx6="http://schemas.microsoft.com/office/drawing/2016/5/12/chartex" xmlns:cx7="http://schemas.microsoft.com/office/drawing/2016/5/13/chartex" xmlns:cx8="http://schemas.microsoft.com/office/drawing/2016/5/14/chartex" xmlns:mc="http://schemas.openxmlformats.org/markup-compatibility/2006" xmlns:aink="http://schemas.microsoft.com/office/drawing/2016/ink" xmlns:am3d="http://schemas.microsoft.com/office/drawing/2017/model3d" xmlns:o="urn:schemas-microsoft-com:office:office" xmlns:oel="http://schemas.microsoft.com/office/2019/extlst" xmlns:r="http://schemas.openxmlformats.org/officeDocument/2006/relationships" xmlns:m="http://schemas.openxmlformats.org/officeDocument/2006/math" xmlns:v="urn:schemas-microsoft-com:vml" xmlns:wp14="http://schemas.microsoft.com/office/word/2010/wordprocessingDrawing" xmlns:wp="http://schemas.openxmlformats.org/drawingml/2006/wordprocessingDrawing" xmlns:w10="urn:schemas-microsoft-com:office:word" xmlns:w="http://schemas.openxmlformats.org/wordprocessingml/2006/main" xmlns:w14="http://schemas.microsoft.com/office/word/2010/wordml" xmlns:w15="http://schemas.microsoft.com/office/word/2012/wordml" xmlns:w16cex="http://schemas.microsoft.com/office/word/2018/wordml/cex" xmlns:w16cid="http://schemas.microsoft.com/office/word/2016/wordml/cid" xmlns:w16="http://schemas.microsoft.com/office/word/2018/wordml" xmlns:w16sdtdh="http://schemas.microsoft.com/office/word/2020/wordml/sdtdatahash" xmlns:w16se="http://schemas.microsoft.com/office/word/2015/wordml/symex" xmlns:wpg="http://schemas.microsoft.com/office/word/2010/wordprocessingGroup" xmlns:wpi="http://schemas.microsoft.com/office/word/2010/wordprocessingInk" xmlns:wne="http://schemas.microsoft.com/office/word/2006/wordml" xmlns:wps="http://schemas.microsoft.com/office/word/2010/wordprocessingShape" mc:Ignorable="w14 w15 w16se w16cid w16 w16cex w16sdtdh wp14">
+<w:hdr xmlns:wpc="http://schemas.microsoft.com/office/word/2010/wordprocessingCanvas" xmlns:cx="http://schemas.microsoft.com/office/drawing/2014/chartex" xmlns:cx1="http://schemas.microsoft.com/office/drawing/2015/9/8/chartex" xmlns:cx2="http://schemas.microsoft.com/office/drawing/2015/10/21/chartex" xmlns:cx3="http://schemas.microsoft.com/office/drawing/2016/5/9/chartex" xmlns:cx4="http://schemas.microsoft.com/office/drawing/2016/5/10/chartex" xmlns:cx5="http://schemas.microsoft.com/office/drawing/2016/5/11/chartex" xmlns:cx6="http://schemas.microsoft.com/office/drawing/2016/5/12/chartex" xmlns:cx7="http://schemas.microsoft.com/office/drawing/2016/5/13/chartex" xmlns:cx8="http://schemas.microsoft.com/office/drawing/2016/5/14/chartex" xmlns:mc="http://schemas.openxmlformats.org/markup-compatibility/2006" xmlns:aink="http://schemas.microsoft.com/office/drawing/2016/ink" xmlns:am3d="http://schemas.microsoft.com/office/drawing/2017/model3d" xmlns:o="urn:schemas-microsoft-com:office:office" xmlns:oel="http://schemas.microsoft.com/office/2019/extlst" xmlns:r="http://schemas.openxmlformats.org/officeDocument/2006/relationships" xmlns:m="http://schemas.openxmlformats.org/officeDocument/2006/math" xmlns:v="urn:schemas-microsoft-com:vml" xmlns:wp14="http://schemas.microsoft.com/office/word/2010/wordprocessingDrawing" xmlns:wp="http://schemas.openxmlformats.org/drawingml/2006/wordprocessingDrawing" xmlns:w10="urn:schemas-microsoft-com:office:word" xmlns:w="http://schemas.openxmlformats.org/wordprocessingml/2006/main" xmlns:w14="http://schemas.microsoft.com/office/word/2010/wordml" xmlns:w15="http://schemas.microsoft.com/office/word/2012/wordml" xmlns:w16cex="http://schemas.microsoft.com/office/word/2018/wordml/cex" xmlns:w16cid="http://schemas.microsoft.com/office/word/2016/wordml/cid" xmlns:w16="http://schemas.microsoft.com/office/word/2018/wordml" xmlns:w16du="http://schemas.microsoft.com/office/word/2023/wordml/word16du" xmlns:w16sdtdh="http://schemas.microsoft.com/office/word/2020/wordml/sdtdatahash" xmlns:w16se="http://schemas.microsoft.com/office/word/2015/wordml/symex" xmlns:wpg="http://schemas.microsoft.com/office/word/2010/wordprocessingGroup" xmlns:wpi="http://schemas.microsoft.com/office/word/2010/wordprocessingInk" xmlns:wne="http://schemas.microsoft.com/office/word/2006/wordml" xmlns:wps="http://schemas.microsoft.com/office/word/2010/wordprocessingShape" mc:Ignorable="w14 w15 w16se w16cid w16 w16cex w16sdtdh wp14">
   <w:p>
     <w:pPr>
       <w:pStyle w:val="Intestazione"/>
@@ -3729,7 +4000,7 @@
 </file>
 
 <file path=word/numbering.xml><?xml version="1.0" encoding="utf-8"?>
-<w:numbering xmlns:wpc="http://schemas.microsoft.com/office/word/2010/wordprocessingCanvas" xmlns:cx="http://schemas.microsoft.com/office/drawing/2014/chartex" xmlns:cx1="http://schemas.microsoft.com/office/drawing/2015/9/8/chartex" xmlns:cx2="http://schemas.microsoft.com/office/drawing/2015/10/21/chartex" xmlns:cx3="http://schemas.microsoft.com/office/drawing/2016/5/9/chartex" xmlns:cx4="http://schemas.microsoft.com/office/drawing/2016/5/10/chartex" xmlns:cx5="http://schemas.microsoft.com/office/drawing/2016/5/11/chartex" xmlns:cx6="http://schemas.microsoft.com/office/drawing/2016/5/12/chartex" xmlns:cx7="http://schemas.microsoft.com/office/drawing/2016/5/13/chartex" xmlns:cx8="http://schemas.microsoft.com/office/drawing/2016/5/14/chartex" xmlns:mc="http://schemas.openxmlformats.org/markup-compatibility/2006" xmlns:aink="http://schemas.microsoft.com/office/drawing/2016/ink" xmlns:am3d="http://schemas.microsoft.com/office/drawing/2017/model3d" xmlns:o="urn:schemas-microsoft-com:office:office" xmlns:oel="http://schemas.microsoft.com/office/2019/extlst" xmlns:r="http://schemas.openxmlformats.org/officeDocument/2006/relationships" xmlns:m="http://schemas.openxmlformats.org/officeDocument/2006/math" xmlns:v="urn:schemas-microsoft-com:vml" xmlns:wp14="http://schemas.microsoft.com/office/word/2010/wordprocessingDrawing" xmlns:wp="http://schemas.openxmlformats.org/drawingml/2006/wordprocessingDrawing" xmlns:w10="urn:schemas-microsoft-com:office:word" xmlns:w="http://schemas.openxmlformats.org/wordprocessingml/2006/main" xmlns:w14="http://schemas.microsoft.com/office/word/2010/wordml" xmlns:w15="http://schemas.microsoft.com/office/word/2012/wordml" xmlns:w16cex="http://schemas.microsoft.com/office/word/2018/wordml/cex" xmlns:w16cid="http://schemas.microsoft.com/office/word/2016/wordml/cid" xmlns:w16="http://schemas.microsoft.com/office/word/2018/wordml" xmlns:w16sdtdh="http://schemas.microsoft.com/office/word/2020/wordml/sdtdatahash" xmlns:w16se="http://schemas.microsoft.com/office/word/2015/wordml/symex" xmlns:wpg="http://schemas.microsoft.com/office/word/2010/wordprocessingGroup" xmlns:wpi="http://schemas.microsoft.com/office/word/2010/wordprocessingInk" xmlns:wne="http://schemas.microsoft.com/office/word/2006/wordml" xmlns:wps="http://schemas.microsoft.com/office/word/2010/wordprocessingShape" mc:Ignorable="w14 w15 w16se w16cid w16 w16cex w16sdtdh wp14">
+<w:numbering xmlns:wpc="http://schemas.microsoft.com/office/word/2010/wordprocessingCanvas" xmlns:cx="http://schemas.microsoft.com/office/drawing/2014/chartex" xmlns:cx1="http://schemas.microsoft.com/office/drawing/2015/9/8/chartex" xmlns:cx2="http://schemas.microsoft.com/office/drawing/2015/10/21/chartex" xmlns:cx3="http://schemas.microsoft.com/office/drawing/2016/5/9/chartex" xmlns:cx4="http://schemas.microsoft.com/office/drawing/2016/5/10/chartex" xmlns:cx5="http://schemas.microsoft.com/office/drawing/2016/5/11/chartex" xmlns:cx6="http://schemas.microsoft.com/office/drawing/2016/5/12/chartex" xmlns:cx7="http://schemas.microsoft.com/office/drawing/2016/5/13/chartex" xmlns:cx8="http://schemas.microsoft.com/office/drawing/2016/5/14/chartex" xmlns:mc="http://schemas.openxmlformats.org/markup-compatibility/2006" xmlns:aink="http://schemas.microsoft.com/office/drawing/2016/ink" xmlns:am3d="http://schemas.microsoft.com/office/drawing/2017/model3d" xmlns:o="urn:schemas-microsoft-com:office:office" xmlns:oel="http://schemas.microsoft.com/office/2019/extlst" xmlns:r="http://schemas.openxmlformats.org/officeDocument/2006/relationships" xmlns:m="http://schemas.openxmlformats.org/officeDocument/2006/math" xmlns:v="urn:schemas-microsoft-com:vml" xmlns:wp14="http://schemas.microsoft.com/office/word/2010/wordprocessingDrawing" xmlns:wp="http://schemas.openxmlformats.org/drawingml/2006/wordprocessingDrawing" xmlns:w10="urn:schemas-microsoft-com:office:word" xmlns:w="http://schemas.openxmlformats.org/wordprocessingml/2006/main" xmlns:w14="http://schemas.microsoft.com/office/word/2010/wordml" xmlns:w15="http://schemas.microsoft.com/office/word/2012/wordml" xmlns:w16cex="http://schemas.microsoft.com/office/word/2018/wordml/cex" xmlns:w16cid="http://schemas.microsoft.com/office/word/2016/wordml/cid" xmlns:w16="http://schemas.microsoft.com/office/word/2018/wordml" xmlns:w16du="http://schemas.microsoft.com/office/word/2023/wordml/word16du" xmlns:w16sdtdh="http://schemas.microsoft.com/office/word/2020/wordml/sdtdatahash" xmlns:w16se="http://schemas.microsoft.com/office/word/2015/wordml/symex" xmlns:wpg="http://schemas.microsoft.com/office/word/2010/wordprocessingGroup" xmlns:wpi="http://schemas.microsoft.com/office/word/2010/wordprocessingInk" xmlns:wne="http://schemas.microsoft.com/office/word/2006/wordml" xmlns:wps="http://schemas.microsoft.com/office/word/2010/wordprocessingShape" mc:Ignorable="w14 w15 w16se w16cid w16 w16cex w16sdtdh wp14">
   <w:abstractNum w:abstractNumId="0" w15:restartNumberingAfterBreak="0">
     <w:nsid w:val="058E4DA8"/>
     <w:multiLevelType w:val="hybridMultilevel"/>
@@ -4739,6 +5010,119 @@
     </w:lvl>
   </w:abstractNum>
   <w:abstractNum w:abstractNumId="9" w15:restartNumberingAfterBreak="0">
+    <w:nsid w:val="6BEA2B9F"/>
+    <w:multiLevelType w:val="hybridMultilevel"/>
+    <w:tmpl w:val="82740DE8"/>
+    <w:lvl w:ilvl="0" w:tplc="04100001">
+      <w:start w:val="1"/>
+      <w:numFmt w:val="bullet"/>
+      <w:lvlText w:val=""/>
+      <w:lvlJc w:val="left"/>
+      <w:pPr>
+        <w:ind w:left="720" w:hanging="360"/>
+      </w:pPr>
+      <w:rPr>
+        <w:rFonts w:ascii="Symbol" w:hAnsi="Symbol" w:hint="default"/>
+      </w:rPr>
+    </w:lvl>
+    <w:lvl w:ilvl="1" w:tplc="04100003" w:tentative="1">
+      <w:start w:val="1"/>
+      <w:numFmt w:val="bullet"/>
+      <w:lvlText w:val="o"/>
+      <w:lvlJc w:val="left"/>
+      <w:pPr>
+        <w:ind w:left="1440" w:hanging="360"/>
+      </w:pPr>
+      <w:rPr>
+        <w:rFonts w:ascii="Courier New" w:hAnsi="Courier New" w:cs="Courier New" w:hint="default"/>
+      </w:rPr>
+    </w:lvl>
+    <w:lvl w:ilvl="2" w:tplc="04100005" w:tentative="1">
+      <w:start w:val="1"/>
+      <w:numFmt w:val="bullet"/>
+      <w:lvlText w:val=""/>
+      <w:lvlJc w:val="left"/>
+      <w:pPr>
+        <w:ind w:left="2160" w:hanging="360"/>
+      </w:pPr>
+      <w:rPr>
+        <w:rFonts w:ascii="Wingdings" w:hAnsi="Wingdings" w:hint="default"/>
+      </w:rPr>
+    </w:lvl>
+    <w:lvl w:ilvl="3" w:tplc="04100001" w:tentative="1">
+      <w:start w:val="1"/>
+      <w:numFmt w:val="bullet"/>
+      <w:lvlText w:val=""/>
+      <w:lvlJc w:val="left"/>
+      <w:pPr>
+        <w:ind w:left="2880" w:hanging="360"/>
+      </w:pPr>
+      <w:rPr>
+        <w:rFonts w:ascii="Symbol" w:hAnsi="Symbol" w:hint="default"/>
+      </w:rPr>
+    </w:lvl>
+    <w:lvl w:ilvl="4" w:tplc="04100003" w:tentative="1">
+      <w:start w:val="1"/>
+      <w:numFmt w:val="bullet"/>
+      <w:lvlText w:val="o"/>
+      <w:lvlJc w:val="left"/>
+      <w:pPr>
+        <w:ind w:left="3600" w:hanging="360"/>
+      </w:pPr>
+      <w:rPr>
+        <w:rFonts w:ascii="Courier New" w:hAnsi="Courier New" w:cs="Courier New" w:hint="default"/>
+      </w:rPr>
+    </w:lvl>
+    <w:lvl w:ilvl="5" w:tplc="04100005" w:tentative="1">
+      <w:start w:val="1"/>
+      <w:numFmt w:val="bullet"/>
+      <w:lvlText w:val=""/>
+      <w:lvlJc w:val="left"/>
+      <w:pPr>
+        <w:ind w:left="4320" w:hanging="360"/>
+      </w:pPr>
+      <w:rPr>
+        <w:rFonts w:ascii="Wingdings" w:hAnsi="Wingdings" w:hint="default"/>
+      </w:rPr>
+    </w:lvl>
+    <w:lvl w:ilvl="6" w:tplc="04100001" w:tentative="1">
+      <w:start w:val="1"/>
+      <w:numFmt w:val="bullet"/>
+      <w:lvlText w:val=""/>
+      <w:lvlJc w:val="left"/>
+      <w:pPr>
+        <w:ind w:left="5040" w:hanging="360"/>
+      </w:pPr>
+      <w:rPr>
+        <w:rFonts w:ascii="Symbol" w:hAnsi="Symbol" w:hint="default"/>
+      </w:rPr>
+    </w:lvl>
+    <w:lvl w:ilvl="7" w:tplc="04100003" w:tentative="1">
+      <w:start w:val="1"/>
+      <w:numFmt w:val="bullet"/>
+      <w:lvlText w:val="o"/>
+      <w:lvlJc w:val="left"/>
+      <w:pPr>
+        <w:ind w:left="5760" w:hanging="360"/>
+      </w:pPr>
+      <w:rPr>
+        <w:rFonts w:ascii="Courier New" w:hAnsi="Courier New" w:cs="Courier New" w:hint="default"/>
+      </w:rPr>
+    </w:lvl>
+    <w:lvl w:ilvl="8" w:tplc="04100005" w:tentative="1">
+      <w:start w:val="1"/>
+      <w:numFmt w:val="bullet"/>
+      <w:lvlText w:val=""/>
+      <w:lvlJc w:val="left"/>
+      <w:pPr>
+        <w:ind w:left="6480" w:hanging="360"/>
+      </w:pPr>
+      <w:rPr>
+        <w:rFonts w:ascii="Wingdings" w:hAnsi="Wingdings" w:hint="default"/>
+      </w:rPr>
+    </w:lvl>
+  </w:abstractNum>
+  <w:abstractNum w:abstractNumId="10" w15:restartNumberingAfterBreak="0">
     <w:nsid w:val="6E0C0F57"/>
     <w:multiLevelType w:val="hybridMultilevel"/>
     <w:tmpl w:val="FE0CD792"/>
@@ -4851,7 +5235,7 @@
       </w:rPr>
     </w:lvl>
   </w:abstractNum>
-  <w:abstractNum w:abstractNumId="10" w15:restartNumberingAfterBreak="0">
+  <w:abstractNum w:abstractNumId="11" w15:restartNumberingAfterBreak="0">
     <w:nsid w:val="70460520"/>
     <w:multiLevelType w:val="hybridMultilevel"/>
     <w:tmpl w:val="BB2AC33C"/>
@@ -4963,7 +5347,7 @@
       </w:rPr>
     </w:lvl>
   </w:abstractNum>
-  <w:abstractNum w:abstractNumId="11" w15:restartNumberingAfterBreak="0">
+  <w:abstractNum w:abstractNumId="12" w15:restartNumberingAfterBreak="0">
     <w:nsid w:val="727D7932"/>
     <w:multiLevelType w:val="hybridMultilevel"/>
     <w:tmpl w:val="96EEAB62"/>
@@ -5075,7 +5459,7 @@
       </w:rPr>
     </w:lvl>
   </w:abstractNum>
-  <w:abstractNum w:abstractNumId="12" w15:restartNumberingAfterBreak="0">
+  <w:abstractNum w:abstractNumId="13" w15:restartNumberingAfterBreak="0">
     <w:nsid w:val="739D307E"/>
     <w:multiLevelType w:val="hybridMultilevel"/>
     <w:tmpl w:val="2CD4477A"/>
@@ -5187,7 +5571,7 @@
       </w:rPr>
     </w:lvl>
   </w:abstractNum>
-  <w:abstractNum w:abstractNumId="13" w15:restartNumberingAfterBreak="0">
+  <w:abstractNum w:abstractNumId="14" w15:restartNumberingAfterBreak="0">
     <w:nsid w:val="73AD79D8"/>
     <w:multiLevelType w:val="hybridMultilevel"/>
     <w:tmpl w:val="17BCF1BC"/>
@@ -5299,7 +5683,7 @@
       </w:rPr>
     </w:lvl>
   </w:abstractNum>
-  <w:abstractNum w:abstractNumId="14" w15:restartNumberingAfterBreak="0">
+  <w:abstractNum w:abstractNumId="15" w15:restartNumberingAfterBreak="0">
     <w:nsid w:val="7DAF78E9"/>
     <w:multiLevelType w:val="hybridMultilevel"/>
     <w:tmpl w:val="87AC64E2"/>
@@ -5418,10 +5802,10 @@
     <w:abstractNumId w:val="2"/>
   </w:num>
   <w:num w:numId="3" w16cid:durableId="1057820718">
-    <w:abstractNumId w:val="13"/>
+    <w:abstractNumId w:val="14"/>
   </w:num>
   <w:num w:numId="4" w16cid:durableId="1359358734">
-    <w:abstractNumId w:val="11"/>
+    <w:abstractNumId w:val="12"/>
   </w:num>
   <w:num w:numId="5" w16cid:durableId="331377719">
     <w:abstractNumId w:val="4"/>
@@ -5436,10 +5820,10 @@
     <w:abstractNumId w:val="0"/>
   </w:num>
   <w:num w:numId="9" w16cid:durableId="662128236">
-    <w:abstractNumId w:val="9"/>
+    <w:abstractNumId w:val="10"/>
   </w:num>
   <w:num w:numId="10" w16cid:durableId="228466385">
-    <w:abstractNumId w:val="12"/>
+    <w:abstractNumId w:val="13"/>
   </w:num>
   <w:num w:numId="11" w16cid:durableId="1337345873">
     <w:abstractNumId w:val="3"/>
@@ -5448,13 +5832,16 @@
     <w:abstractNumId w:val="6"/>
   </w:num>
   <w:num w:numId="13" w16cid:durableId="874654165">
-    <w:abstractNumId w:val="14"/>
+    <w:abstractNumId w:val="15"/>
   </w:num>
   <w:num w:numId="14" w16cid:durableId="173690520">
     <w:abstractNumId w:val="7"/>
   </w:num>
   <w:num w:numId="15" w16cid:durableId="1199319321">
-    <w:abstractNumId w:val="10"/>
+    <w:abstractNumId w:val="11"/>
+  </w:num>
+  <w:num w:numId="16" w16cid:durableId="1195189392">
+    <w:abstractNumId w:val="9"/>
   </w:num>
 </w:numbering>
 </file>

</xml_diff>

<commit_message>
Aggiunte indicazioni e varie fix
</commit_message>
<xml_diff>
--- a/FAQ Progetti e Tipi di lezioni/FAQ Progetti.docx
+++ b/FAQ Progetti e Tipi di lezioni/FAQ Progetti.docx
@@ -91,7 +91,7 @@
           <w:r>
             <w:fldChar w:fldCharType="separate"/>
           </w:r>
-          <w:hyperlink w:anchor="_Toc131331518" w:history="1">
+          <w:hyperlink w:anchor="_Toc131440423" w:history="1">
             <w:r>
               <w:rPr>
                 <w:rStyle w:val="Collegamentoipertestuale"/>
@@ -118,7 +118,7 @@
                 <w:noProof/>
                 <w:webHidden/>
               </w:rPr>
-              <w:instrText xml:space="preserve"> PAGEREF _Toc131331518 \h </w:instrText>
+              <w:instrText xml:space="preserve"> PAGEREF _Toc131440423 \h </w:instrText>
             </w:r>
             <w:r>
               <w:rPr>
@@ -161,7 +161,7 @@
               <w:lang w:eastAsia="it-IT"/>
             </w:rPr>
           </w:pPr>
-          <w:hyperlink w:anchor="_Toc131331519" w:history="1">
+          <w:hyperlink w:anchor="_Toc131440424" w:history="1">
             <w:r>
               <w:rPr>
                 <w:rStyle w:val="Collegamentoipertestuale"/>
@@ -188,7 +188,7 @@
                 <w:noProof/>
                 <w:webHidden/>
               </w:rPr>
-              <w:instrText xml:space="preserve"> PAGEREF _Toc131331519 \h </w:instrText>
+              <w:instrText xml:space="preserve"> PAGEREF _Toc131440424 \h </w:instrText>
             </w:r>
             <w:r>
               <w:rPr>
@@ -231,7 +231,7 @@
               <w:lang w:eastAsia="it-IT"/>
             </w:rPr>
           </w:pPr>
-          <w:hyperlink w:anchor="_Toc131331520" w:history="1">
+          <w:hyperlink w:anchor="_Toc131440425" w:history="1">
             <w:r>
               <w:rPr>
                 <w:rStyle w:val="Collegamentoipertestuale"/>
@@ -258,7 +258,7 @@
                 <w:noProof/>
                 <w:webHidden/>
               </w:rPr>
-              <w:instrText xml:space="preserve"> PAGEREF _Toc131331520 \h </w:instrText>
+              <w:instrText xml:space="preserve"> PAGEREF _Toc131440425 \h </w:instrText>
             </w:r>
             <w:r>
               <w:rPr>
@@ -301,7 +301,7 @@
               <w:lang w:eastAsia="it-IT"/>
             </w:rPr>
           </w:pPr>
-          <w:hyperlink w:anchor="_Toc131331521" w:history="1">
+          <w:hyperlink w:anchor="_Toc131440426" w:history="1">
             <w:r>
               <w:rPr>
                 <w:rStyle w:val="Collegamentoipertestuale"/>
@@ -328,7 +328,7 @@
                 <w:noProof/>
                 <w:webHidden/>
               </w:rPr>
-              <w:instrText xml:space="preserve"> PAGEREF _Toc131331521 \h </w:instrText>
+              <w:instrText xml:space="preserve"> PAGEREF _Toc131440426 \h </w:instrText>
             </w:r>
             <w:r>
               <w:rPr>
@@ -371,7 +371,7 @@
               <w:lang w:eastAsia="it-IT"/>
             </w:rPr>
           </w:pPr>
-          <w:hyperlink w:anchor="_Toc131331522" w:history="1">
+          <w:hyperlink w:anchor="_Toc131440427" w:history="1">
             <w:r>
               <w:rPr>
                 <w:rStyle w:val="Collegamentoipertestuale"/>
@@ -399,7 +399,7 @@
                 <w:noProof/>
                 <w:webHidden/>
               </w:rPr>
-              <w:instrText xml:space="preserve"> PAGEREF _Toc131331522 \h </w:instrText>
+              <w:instrText xml:space="preserve"> PAGEREF _Toc131440427 \h </w:instrText>
             </w:r>
             <w:r>
               <w:rPr>
@@ -442,7 +442,7 @@
               <w:lang w:eastAsia="it-IT"/>
             </w:rPr>
           </w:pPr>
-          <w:hyperlink w:anchor="_Toc131331523" w:history="1">
+          <w:hyperlink w:anchor="_Toc131440428" w:history="1">
             <w:r>
               <w:rPr>
                 <w:rStyle w:val="Collegamentoipertestuale"/>
@@ -469,7 +469,7 @@
                 <w:noProof/>
                 <w:webHidden/>
               </w:rPr>
-              <w:instrText xml:space="preserve"> PAGEREF _Toc131331523 \h </w:instrText>
+              <w:instrText xml:space="preserve"> PAGEREF _Toc131440428 \h </w:instrText>
             </w:r>
             <w:r>
               <w:rPr>
@@ -512,13 +512,13 @@
               <w:lang w:eastAsia="it-IT"/>
             </w:rPr>
           </w:pPr>
-          <w:hyperlink w:anchor="_Toc131331524" w:history="1">
+          <w:hyperlink w:anchor="_Toc131440429" w:history="1">
             <w:r>
               <w:rPr>
                 <w:rStyle w:val="Collegamentoipertestuale"/>
                 <w:noProof/>
               </w:rPr>
-              <w:t>RTB - Cardin</w:t>
+              <w:t>RTB – Cardin</w:t>
             </w:r>
             <w:r>
               <w:rPr>
@@ -539,7 +539,7 @@
                 <w:noProof/>
                 <w:webHidden/>
               </w:rPr>
-              <w:instrText xml:space="preserve"> PAGEREF _Toc131331524 \h </w:instrText>
+              <w:instrText xml:space="preserve"> PAGEREF _Toc131440429 \h </w:instrText>
             </w:r>
             <w:r>
               <w:rPr>
@@ -582,7 +582,7 @@
               <w:lang w:eastAsia="it-IT"/>
             </w:rPr>
           </w:pPr>
-          <w:hyperlink w:anchor="_Toc131331525" w:history="1">
+          <w:hyperlink w:anchor="_Toc131440430" w:history="1">
             <w:r>
               <w:rPr>
                 <w:rStyle w:val="Collegamentoipertestuale"/>
@@ -609,7 +609,7 @@
                 <w:noProof/>
                 <w:webHidden/>
               </w:rPr>
-              <w:instrText xml:space="preserve"> PAGEREF _Toc131331525 \h </w:instrText>
+              <w:instrText xml:space="preserve"> PAGEREF _Toc131440430 \h </w:instrText>
             </w:r>
             <w:r>
               <w:rPr>
@@ -652,7 +652,7 @@
               <w:lang w:eastAsia="it-IT"/>
             </w:rPr>
           </w:pPr>
-          <w:hyperlink w:anchor="_Toc131331526" w:history="1">
+          <w:hyperlink w:anchor="_Toc131440431" w:history="1">
             <w:r>
               <w:rPr>
                 <w:rStyle w:val="Collegamentoipertestuale"/>
@@ -679,7 +679,147 @@
                 <w:noProof/>
                 <w:webHidden/>
               </w:rPr>
-              <w:instrText xml:space="preserve"> PAGEREF _Toc131331526 \h </w:instrText>
+              <w:instrText xml:space="preserve"> PAGEREF _Toc131440431 \h </w:instrText>
+            </w:r>
+            <w:r>
+              <w:rPr>
+                <w:noProof/>
+                <w:webHidden/>
+              </w:rPr>
+            </w:r>
+            <w:r>
+              <w:rPr>
+                <w:noProof/>
+                <w:webHidden/>
+              </w:rPr>
+              <w:fldChar w:fldCharType="separate"/>
+            </w:r>
+            <w:r>
+              <w:rPr>
+                <w:noProof/>
+                <w:webHidden/>
+              </w:rPr>
+              <w:t>14</w:t>
+            </w:r>
+            <w:r>
+              <w:rPr>
+                <w:noProof/>
+                <w:webHidden/>
+              </w:rPr>
+              <w:fldChar w:fldCharType="end"/>
+            </w:r>
+          </w:hyperlink>
+        </w:p>
+        <w:p>
+          <w:pPr>
+            <w:pStyle w:val="Sommario2"/>
+            <w:tabs>
+              <w:tab w:val="right" w:leader="dot" w:pos="9628"/>
+            </w:tabs>
+            <w:rPr>
+              <w:rFonts w:eastAsiaTheme="minorEastAsia"/>
+              <w:noProof/>
+              <w:lang w:eastAsia="it-IT"/>
+            </w:rPr>
+          </w:pPr>
+          <w:hyperlink w:anchor="_Toc131440432" w:history="1">
+            <w:r>
+              <w:rPr>
+                <w:rStyle w:val="Collegamentoipertestuale"/>
+                <w:noProof/>
+              </w:rPr>
+              <w:t>PB – Cardin</w:t>
+            </w:r>
+            <w:r>
+              <w:rPr>
+                <w:noProof/>
+                <w:webHidden/>
+              </w:rPr>
+              <w:tab/>
+            </w:r>
+            <w:r>
+              <w:rPr>
+                <w:noProof/>
+                <w:webHidden/>
+              </w:rPr>
+              <w:fldChar w:fldCharType="begin"/>
+            </w:r>
+            <w:r>
+              <w:rPr>
+                <w:noProof/>
+                <w:webHidden/>
+              </w:rPr>
+              <w:instrText xml:space="preserve"> PAGEREF _Toc131440432 \h </w:instrText>
+            </w:r>
+            <w:r>
+              <w:rPr>
+                <w:noProof/>
+                <w:webHidden/>
+              </w:rPr>
+            </w:r>
+            <w:r>
+              <w:rPr>
+                <w:noProof/>
+                <w:webHidden/>
+              </w:rPr>
+              <w:fldChar w:fldCharType="separate"/>
+            </w:r>
+            <w:r>
+              <w:rPr>
+                <w:noProof/>
+                <w:webHidden/>
+              </w:rPr>
+              <w:t>14</w:t>
+            </w:r>
+            <w:r>
+              <w:rPr>
+                <w:noProof/>
+                <w:webHidden/>
+              </w:rPr>
+              <w:fldChar w:fldCharType="end"/>
+            </w:r>
+          </w:hyperlink>
+        </w:p>
+        <w:p>
+          <w:pPr>
+            <w:pStyle w:val="Sommario2"/>
+            <w:tabs>
+              <w:tab w:val="right" w:leader="dot" w:pos="9628"/>
+            </w:tabs>
+            <w:rPr>
+              <w:rFonts w:eastAsiaTheme="minorEastAsia"/>
+              <w:noProof/>
+              <w:lang w:eastAsia="it-IT"/>
+            </w:rPr>
+          </w:pPr>
+          <w:hyperlink w:anchor="_Toc131440433" w:history="1">
+            <w:r>
+              <w:rPr>
+                <w:rStyle w:val="Collegamentoipertestuale"/>
+                <w:noProof/>
+              </w:rPr>
+              <w:t>PB - Tullio</w:t>
+            </w:r>
+            <w:r>
+              <w:rPr>
+                <w:noProof/>
+                <w:webHidden/>
+              </w:rPr>
+              <w:tab/>
+            </w:r>
+            <w:r>
+              <w:rPr>
+                <w:noProof/>
+                <w:webHidden/>
+              </w:rPr>
+              <w:fldChar w:fldCharType="begin"/>
+            </w:r>
+            <w:r>
+              <w:rPr>
+                <w:noProof/>
+                <w:webHidden/>
+              </w:rPr>
+              <w:instrText xml:space="preserve"> PAGEREF _Toc131440433 \h </w:instrText>
             </w:r>
             <w:r>
               <w:rPr>
@@ -722,7 +862,7 @@
               <w:lang w:eastAsia="it-IT"/>
             </w:rPr>
           </w:pPr>
-          <w:hyperlink w:anchor="_Toc131331527" w:history="1">
+          <w:hyperlink w:anchor="_Toc131440434" w:history="1">
             <w:r>
               <w:rPr>
                 <w:rStyle w:val="Collegamentoipertestuale"/>
@@ -749,7 +889,7 @@
                 <w:noProof/>
                 <w:webHidden/>
               </w:rPr>
-              <w:instrText xml:space="preserve"> PAGEREF _Toc131331527 \h </w:instrText>
+              <w:instrText xml:space="preserve"> PAGEREF _Toc131440434 \h </w:instrText>
             </w:r>
             <w:r>
               <w:rPr>
@@ -792,7 +932,7 @@
               <w:lang w:eastAsia="it-IT"/>
             </w:rPr>
           </w:pPr>
-          <w:hyperlink w:anchor="_Toc131331528" w:history="1">
+          <w:hyperlink w:anchor="_Toc131440435" w:history="1">
             <w:r>
               <w:rPr>
                 <w:rStyle w:val="Collegamentoipertestuale"/>
@@ -819,7 +959,7 @@
                 <w:noProof/>
                 <w:webHidden/>
               </w:rPr>
-              <w:instrText xml:space="preserve"> PAGEREF _Toc131331528 \h </w:instrText>
+              <w:instrText xml:space="preserve"> PAGEREF _Toc131440435 \h </w:instrText>
             </w:r>
             <w:r>
               <w:rPr>
@@ -862,7 +1002,7 @@
               <w:lang w:eastAsia="it-IT"/>
             </w:rPr>
           </w:pPr>
-          <w:hyperlink w:anchor="_Toc131331529" w:history="1">
+          <w:hyperlink w:anchor="_Toc131440436" w:history="1">
             <w:r>
               <w:rPr>
                 <w:rStyle w:val="Collegamentoipertestuale"/>
@@ -889,7 +1029,7 @@
                 <w:noProof/>
                 <w:webHidden/>
               </w:rPr>
-              <w:instrText xml:space="preserve"> PAGEREF _Toc131331529 \h </w:instrText>
+              <w:instrText xml:space="preserve"> PAGEREF _Toc131440436 \h </w:instrText>
             </w:r>
             <w:r>
               <w:rPr>
@@ -949,7 +1089,7 @@
         <w:pStyle w:val="Titolo1"/>
       </w:pPr>
       <w:bookmarkStart w:id="0" w:name="_Toc127865482"/>
-      <w:bookmarkStart w:id="1" w:name="_Toc131331518"/>
+      <w:bookmarkStart w:id="1" w:name="_Toc131440423"/>
       <w:r>
         <w:lastRenderedPageBreak/>
         <w:t>Regole di accesso al progetto</w:t>
@@ -1060,7 +1200,7 @@
       <w:pPr>
         <w:pStyle w:val="Titolo1"/>
       </w:pPr>
-      <w:bookmarkStart w:id="2" w:name="_Toc131331519"/>
+      <w:bookmarkStart w:id="2" w:name="_Toc131440424"/>
       <w:r>
         <w:lastRenderedPageBreak/>
         <w:t>Diari di bordo</w:t>
@@ -1283,7 +1423,62 @@
         </w:numPr>
       </w:pPr>
       <w:r>
-        <w:t>Consiglio mio: mettersi un memo e ricordarsi di farlo e mandarglielo di settimana in settimana.</w:t>
+        <w:t>Consiglio mio: mettersi un memo e ricordarsi di farlo e mandarglielo di settimana in settimana</w:t>
+      </w:r>
+      <w:r>
+        <w:t xml:space="preserve">, magari il lunedì tipo. Inserire inoltre una pianificazione delle attività, sia a breve che a lungo termine con obiettivi veri di calendario (Tullio ve lo ricorderà). </w:t>
+      </w:r>
+    </w:p>
+    <w:p>
+      <w:pPr>
+        <w:pStyle w:val="Paragrafoelenco"/>
+        <w:numPr>
+          <w:ilvl w:val="0"/>
+          <w:numId w:val="2"/>
+        </w:numPr>
+      </w:pPr>
+      <w:r>
+        <w:lastRenderedPageBreak/>
+        <w:t>Una struttura secondo me buona:</w:t>
+      </w:r>
+    </w:p>
+    <w:p>
+      <w:pPr>
+        <w:pStyle w:val="Paragrafoelenco"/>
+        <w:numPr>
+          <w:ilvl w:val="1"/>
+          <w:numId w:val="2"/>
+        </w:numPr>
+      </w:pPr>
+      <w:r>
+        <w:t>Titolo diario</w:t>
+      </w:r>
+    </w:p>
+    <w:p>
+      <w:pPr>
+        <w:pStyle w:val="Paragrafoelenco"/>
+        <w:numPr>
+          <w:ilvl w:val="1"/>
+          <w:numId w:val="2"/>
+        </w:numPr>
+      </w:pPr>
+      <w:r>
+        <w:t>Slide retrospettiva con checklist cose fatte nel periodo</w:t>
+      </w:r>
+    </w:p>
+    <w:p>
+      <w:pPr>
+        <w:pStyle w:val="Paragrafoelenco"/>
+        <w:numPr>
+          <w:ilvl w:val="1"/>
+          <w:numId w:val="2"/>
+        </w:numPr>
+      </w:pPr>
+      <w:r>
+        <w:t>Slide backlog con successive cose da</w:t>
+      </w:r>
+      <w:r>
+        <w:t xml:space="preserve"> fare</w:t>
       </w:r>
     </w:p>
     <w:p>
@@ -1291,13 +1486,9 @@
         <w:pStyle w:val="Titolo1"/>
       </w:pPr>
       <w:bookmarkStart w:id="3" w:name="_Toc127865483"/>
-      <w:bookmarkStart w:id="4" w:name="_Toc131331520"/>
-      <w:r>
-        <w:lastRenderedPageBreak/>
-        <w:t xml:space="preserve">Prima della RTB: </w:t>
-      </w:r>
-      <w:r>
-        <w:t xml:space="preserve">Capitolati e </w:t>
+      <w:bookmarkStart w:id="4" w:name="_Toc131440425"/>
+      <w:r>
+        <w:t xml:space="preserve">1 - </w:t>
       </w:r>
       <w:r>
         <w:t>Aggiudicazione degli appalti</w:t>
@@ -1314,15 +1505,7 @@
         </w:numPr>
       </w:pPr>
       <w:r>
-        <w:t xml:space="preserve">Una volta presentati i capitolati e fatti i gruppi, occorre scrivere a qualche azienda e chiedere un po’ di info: fisseranno dei colloqui remoti, alla quale occorre arrivare con una serie di domande pronte (poi, </w:t>
-      </w:r>
-      <w:proofErr w:type="spellStart"/>
-      <w:r>
-        <w:t>ne</w:t>
-      </w:r>
-      <w:proofErr w:type="spellEnd"/>
-      <w:r>
-        <w:t xml:space="preserve"> si farà verbale).</w:t>
+        <w:t>Una volta presentati i capitolati e fatti i gruppi, occorre scrivere a qualche azienda e chiedere un po’ di info: fisseranno dei colloqui remoti, alla quale occorre arrivare con una serie di domande pronte (poi, ne si farà verbale).</w:t>
       </w:r>
     </w:p>
     <w:p>
@@ -1529,6 +1712,7 @@
     </w:p>
     <w:p>
       <w:r>
+        <w:lastRenderedPageBreak/>
         <w:t>Vanno dichiarati gli impegni, la scadenza ultima di consegna prevista, il preventivo dei costi calcolato secondo regolamento e il totale di ore produttive assegnate a persona (tra 80 e 95 come min/max)</w:t>
       </w:r>
     </w:p>
@@ -1539,7 +1723,6 @@
     </w:p>
     <w:p>
       <w:r>
-        <w:lastRenderedPageBreak/>
         <w:t>I documenti da presentare sono:</w:t>
       </w:r>
     </w:p>
@@ -1741,7 +1924,7 @@
         <w:pStyle w:val="Titolo1"/>
       </w:pPr>
       <w:bookmarkStart w:id="5" w:name="_Toc127865484"/>
-      <w:bookmarkStart w:id="6" w:name="_Toc131331521"/>
+      <w:bookmarkStart w:id="6" w:name="_Toc131440426"/>
       <w:r>
         <w:lastRenderedPageBreak/>
         <w:t>Verso la RTB</w:t>
@@ -2037,15 +2220,7 @@
         <w:t xml:space="preserve">Consigliato un software come Jira/Trello/GitHub Projects per la visualizzazione a calendario delle attività, relativa assegnazione delle issue, attività di verifica. Questo risulta utile e necessario anche per le Norme di Progetto, oltre che a livello organizzativo. I gruppi che sanno lavorare bene non tarderanno a farvi sentire inferiori con il loro potentissimo Jira </w:t>
       </w:r>
       <w:r>
-        <w:t xml:space="preserve">con le automazioni e menate di questo tipo; </w:t>
-      </w:r>
-      <w:proofErr w:type="spellStart"/>
-      <w:r>
-        <w:t>tip</w:t>
-      </w:r>
-      <w:proofErr w:type="spellEnd"/>
-      <w:r>
-        <w:t xml:space="preserve"> personale, lavorate come meglio credete, tanto dai prof comunque prenderete solo parole, però per piacere siate un gruppo.</w:t>
+        <w:t>con le automazioni e menate di questo tipo; tip personale, lavorate come meglio credete, tanto dai prof comunque prenderete solo parole, però per piacere siate un gruppo.</w:t>
       </w:r>
     </w:p>
     <w:p>
@@ -2190,7 +2365,6 @@
           <w:lang w:val="en-US"/>
         </w:rPr>
       </w:pPr>
-      <w:proofErr w:type="spellStart"/>
       <w:r>
         <w:rPr>
           <w:lang w:val="en-US"/>
@@ -2201,28 +2375,7 @@
         <w:rPr>
           <w:lang w:val="en-US"/>
         </w:rPr>
-        <w:t>nsigli</w:t>
-      </w:r>
-      <w:proofErr w:type="spellEnd"/>
-      <w:r>
-        <w:rPr>
-          <w:lang w:val="en-US"/>
-        </w:rPr>
-        <w:t xml:space="preserve"> sui </w:t>
-      </w:r>
-      <w:proofErr w:type="spellStart"/>
-      <w:r>
-        <w:rPr>
-          <w:lang w:val="en-US"/>
-        </w:rPr>
-        <w:t>documenti</w:t>
-      </w:r>
-      <w:proofErr w:type="spellEnd"/>
-      <w:r>
-        <w:rPr>
-          <w:lang w:val="en-US"/>
-        </w:rPr>
-        <w:t>:</w:t>
+        <w:t>nsigli sui documenti:</w:t>
       </w:r>
     </w:p>
     <w:p>
@@ -2250,6 +2403,18 @@
       </w:pPr>
       <w:r>
         <w:t>Non serve per forza mettere gli indici sui verbali</w:t>
+      </w:r>
+    </w:p>
+    <w:p>
+      <w:pPr>
+        <w:pStyle w:val="Paragrafoelenco"/>
+        <w:numPr>
+          <w:ilvl w:val="0"/>
+          <w:numId w:val="5"/>
+        </w:numPr>
+      </w:pPr>
+      <w:r>
+        <w:t>Scriverli evitando errori di ortografia (I mean, come on), indicizzando ogni contenuto (immagini, tabelle, altre cose) e facendo le cose seriamente. Tullio non è super severo ma controlla che le cose siano fatte seriamente</w:t>
       </w:r>
     </w:p>
     <w:p>
@@ -2272,39 +2437,206 @@
         </w:rPr>
       </w:pPr>
       <w:bookmarkStart w:id="7" w:name="_Toc127865485"/>
-      <w:bookmarkStart w:id="8" w:name="_Toc131331522"/>
+      <w:bookmarkStart w:id="8" w:name="_Toc131440427"/>
       <w:r>
         <w:rPr>
           <w:lang w:val="en-US"/>
         </w:rPr>
         <w:lastRenderedPageBreak/>
-        <w:t>RTB</w:t>
-      </w:r>
-      <w:bookmarkEnd w:id="7"/>
+        <w:t xml:space="preserve">2 – </w:t>
+      </w:r>
       <w:r>
         <w:rPr>
           <w:lang w:val="en-US"/>
         </w:rPr>
-        <w:t xml:space="preserve"> – Requirements and Technology Baseline</w:t>
+        <w:t>RTB</w:t>
+      </w:r>
+      <w:bookmarkEnd w:id="7"/>
+      <w:r>
+        <w:rPr>
+          <w:lang w:val="en-US"/>
+        </w:rPr>
+        <w:t>/</w:t>
+      </w:r>
+      <w:r>
+        <w:rPr>
+          <w:lang w:val="en-US"/>
+        </w:rPr>
+        <w:t>Requirements and Technology Baseline</w:t>
       </w:r>
       <w:bookmarkEnd w:id="8"/>
     </w:p>
     <w:p>
       <w:pPr>
         <w:pStyle w:val="Paragrafoelenco"/>
+        <w:rPr>
+          <w:lang w:val="en-US"/>
+        </w:rPr>
+      </w:pPr>
+    </w:p>
+    <w:p>
+      <w:pPr>
+        <w:pStyle w:val="Paragrafoelenco"/>
         <w:numPr>
           <w:ilvl w:val="0"/>
           <w:numId w:val="5"/>
         </w:numPr>
       </w:pPr>
       <w:r>
-        <w:t>La candidatura</w:t>
-      </w:r>
-      <w:r>
-        <w:t xml:space="preserve"> alla prima fase delle revisioni viene mandata solo a Cardin, lui propone una data e si dice se va bene o meno</w:t>
-      </w:r>
-      <w:r>
-        <w:t>.</w:t>
+        <w:t xml:space="preserve">Esempio comunicazione </w:t>
+      </w:r>
+      <w:r>
+        <w:t xml:space="preserve">tramite Moodle </w:t>
+      </w:r>
+      <w:r>
+        <w:t>di Cardin</w:t>
+      </w:r>
+      <w:r>
+        <w:t xml:space="preserve"> per la RTB</w:t>
+      </w:r>
+    </w:p>
+    <w:p>
+      <w:r>
+        <w:t>“</w:t>
+      </w:r>
+      <w:r>
+        <w:t>Dal 20 gennaio 2023 avranno luogo i colloqui per la revisione di avanzamento denominata Requirements and Technology Baseline.</w:t>
+      </w:r>
+    </w:p>
+    <w:p>
+      <w:r>
+        <w:t xml:space="preserve">La revisione consta di due parti. Nella prima, con il prof. Cardin, ogni gruppo dovrà descrivere e dimostrare un Proof of Concept, che dia evidenza dell'ispezione tecnologica fatta fino a quel momento e della capacità del fornitore di integrare le componenti scelte. </w:t>
+      </w:r>
+    </w:p>
+    <w:p>
+      <w:r>
+        <w:t>Durante il colloquio dovranno essere presentate le tecnologie scelte e dare evidenza concreta della loro integrazione. Questo colloquio ha durata massima di 20 minuti.</w:t>
+      </w:r>
+    </w:p>
+    <w:p>
+      <w:r>
+        <w:t>La richiesta di ammissione alla prima parte deve essere contestuale alla consegna del documenti di Analisi dei Requisiti.</w:t>
+      </w:r>
+    </w:p>
+    <w:p>
+      <w:r>
+        <w:t>Questa prima parte è propedeutica e bloccante rispetto alla seconda, di carattere metodologico, nella quale il fornitore discuterà gli aspetti di gestione di progetto con il prof. Vardanega.</w:t>
+      </w:r>
+    </w:p>
+    <w:p>
+      <w:r>
+        <w:t xml:space="preserve">I colloqui remoti avverranno utilizzando Zoom, in finestre temporali giornaliere, in modalità first-come-first-served. </w:t>
+      </w:r>
+    </w:p>
+    <w:p>
+      <w:r>
+        <w:t>I gruppi possono prenotare il colloquio relativo alla prima parte scrivendo a riccardo.cardin [at] unipd.it.</w:t>
+      </w:r>
+      <w:r>
+        <w:t>”</w:t>
+      </w:r>
+    </w:p>
+    <w:p/>
+    <w:p>
+      <w:pPr>
+        <w:pStyle w:val="Paragrafoelenco"/>
+        <w:numPr>
+          <w:ilvl w:val="0"/>
+          <w:numId w:val="7"/>
+        </w:numPr>
+      </w:pPr>
+      <w:r>
+        <w:t>Documenti da presentare per la RTB</w:t>
+      </w:r>
+    </w:p>
+    <w:p>
+      <w:pPr>
+        <w:pStyle w:val="Paragrafoelenco"/>
+        <w:numPr>
+          <w:ilvl w:val="1"/>
+          <w:numId w:val="7"/>
+        </w:numPr>
+      </w:pPr>
+      <w:r>
+        <w:t xml:space="preserve">Analisi dei Requisiti </w:t>
+      </w:r>
+      <w:r>
+        <w:t xml:space="preserve">v.1.0.0 </w:t>
+      </w:r>
+      <w:r>
+        <w:t>(con UML messi su GitHub; meglio farlo, di solito lo chiede l’azienda)</w:t>
+      </w:r>
+    </w:p>
+    <w:p>
+      <w:pPr>
+        <w:pStyle w:val="Paragrafoelenco"/>
+        <w:numPr>
+          <w:ilvl w:val="1"/>
+          <w:numId w:val="7"/>
+        </w:numPr>
+      </w:pPr>
+      <w:r>
+        <w:t>Norme di Progetto</w:t>
+      </w:r>
+      <w:r>
+        <w:t xml:space="preserve"> v.1.0.0</w:t>
+      </w:r>
+    </w:p>
+    <w:p>
+      <w:pPr>
+        <w:pStyle w:val="Paragrafoelenco"/>
+        <w:numPr>
+          <w:ilvl w:val="1"/>
+          <w:numId w:val="7"/>
+        </w:numPr>
+      </w:pPr>
+      <w:r>
+        <w:t>Piano di Qualifica</w:t>
+      </w:r>
+      <w:r>
+        <w:t xml:space="preserve"> v.1.0.0</w:t>
+      </w:r>
+    </w:p>
+    <w:p>
+      <w:pPr>
+        <w:pStyle w:val="Paragrafoelenco"/>
+        <w:numPr>
+          <w:ilvl w:val="1"/>
+          <w:numId w:val="7"/>
+        </w:numPr>
+      </w:pPr>
+      <w:r>
+        <w:t>Piano di Progetto</w:t>
+      </w:r>
+      <w:r>
+        <w:t xml:space="preserve"> v.1.0.0</w:t>
+      </w:r>
+    </w:p>
+    <w:p>
+      <w:pPr>
+        <w:pStyle w:val="Paragrafoelenco"/>
+        <w:numPr>
+          <w:ilvl w:val="1"/>
+          <w:numId w:val="7"/>
+        </w:numPr>
+      </w:pPr>
+      <w:r>
+        <w:t>Glossario</w:t>
+      </w:r>
+      <w:r>
+        <w:t xml:space="preserve"> v.1.0.0</w:t>
+      </w:r>
+    </w:p>
+    <w:p>
+      <w:pPr>
+        <w:pStyle w:val="Paragrafoelenco"/>
+        <w:numPr>
+          <w:ilvl w:val="1"/>
+          <w:numId w:val="7"/>
+        </w:numPr>
+      </w:pPr>
+      <w:r>
+        <w:t>Lettera di presentazione RTB (qui non serve una versione, solo la data di presentazione e il documento riporta aggiornamento del costo rispetto all’aggiudicazione appalti)</w:t>
       </w:r>
     </w:p>
     <w:p>
@@ -2321,171 +2653,10 @@
         </w:numPr>
       </w:pPr>
       <w:r>
-        <w:t xml:space="preserve">Esempio comunicazione </w:t>
-      </w:r>
-      <w:r>
-        <w:t xml:space="preserve">tramite Moodle </w:t>
-      </w:r>
-      <w:r>
-        <w:t>di Cardin</w:t>
-      </w:r>
-      <w:r>
-        <w:t xml:space="preserve"> per la RTB</w:t>
-      </w:r>
-    </w:p>
-    <w:p>
-      <w:r>
-        <w:t>“</w:t>
-      </w:r>
-      <w:r>
-        <w:t>Dal 20 gennaio 2023 avranno luogo i colloqui per la revisione di avanzamento denominata Requirements and Technology Baseline.</w:t>
-      </w:r>
-    </w:p>
-    <w:p>
-      <w:r>
-        <w:t xml:space="preserve">La revisione consta di due parti. Nella prima, con il prof. Cardin, ogni gruppo dovrà descrivere e dimostrare un Proof of Concept, che dia evidenza dell'ispezione tecnologica fatta fino a quel momento e della capacità del fornitore di integrare le componenti scelte. </w:t>
-      </w:r>
-    </w:p>
-    <w:p>
-      <w:r>
-        <w:t>Durante il colloquio dovranno essere presentate le tecnologie scelte e dare evidenza concreta della loro integrazione. Questo colloquio ha durata massima di 20 minuti.</w:t>
-      </w:r>
-    </w:p>
-    <w:p>
-      <w:r>
-        <w:t>La richiesta di ammissione alla prima parte deve essere contestuale alla consegna del documenti di Analisi dei Requisiti.</w:t>
-      </w:r>
-    </w:p>
-    <w:p>
-      <w:r>
-        <w:t>Questa prima parte è propedeutica e bloccante rispetto alla seconda, di carattere metodologico, nella quale il fornitore discuterà gli aspetti di gestione di progetto con il prof. Vardanega.</w:t>
-      </w:r>
-    </w:p>
-    <w:p>
-      <w:r>
-        <w:t xml:space="preserve">I colloqui remoti avverranno utilizzando Zoom, in finestre temporali giornaliere, in modalità first-come-first-served. </w:t>
-      </w:r>
-    </w:p>
-    <w:p>
-      <w:r>
-        <w:t xml:space="preserve">I gruppi possono prenotare il colloquio relativo alla prima parte scrivendo a </w:t>
-      </w:r>
-      <w:proofErr w:type="spellStart"/>
-      <w:r>
-        <w:t>riccardo.cardin</w:t>
-      </w:r>
-      <w:proofErr w:type="spellEnd"/>
-      <w:r>
-        <w:t xml:space="preserve"> [at] unipd.it.</w:t>
-      </w:r>
-      <w:r>
-        <w:t>”</w:t>
-      </w:r>
-    </w:p>
-    <w:p>
-      <w:r>
-        <w:t>- Documenti da presentare per la RTB:</w:t>
-      </w:r>
-    </w:p>
-    <w:p>
-      <w:pPr>
-        <w:pStyle w:val="Paragrafoelenco"/>
-        <w:numPr>
-          <w:ilvl w:val="0"/>
-          <w:numId w:val="7"/>
-        </w:numPr>
-      </w:pPr>
-      <w:r>
-        <w:t>Analisi dei Requisiti (con UML messi su GitHub; meglio farlo, di solito lo chiede l’azienda)</w:t>
-      </w:r>
-    </w:p>
-    <w:p>
-      <w:pPr>
-        <w:pStyle w:val="Paragrafoelenco"/>
-        <w:numPr>
-          <w:ilvl w:val="0"/>
-          <w:numId w:val="7"/>
-        </w:numPr>
-      </w:pPr>
-      <w:r>
-        <w:t>Norme di Progetto</w:t>
-      </w:r>
-    </w:p>
-    <w:p>
-      <w:pPr>
-        <w:pStyle w:val="Paragrafoelenco"/>
-        <w:numPr>
-          <w:ilvl w:val="0"/>
-          <w:numId w:val="7"/>
-        </w:numPr>
-      </w:pPr>
-      <w:r>
-        <w:t>Piano di Qualifica</w:t>
-      </w:r>
-    </w:p>
-    <w:p>
-      <w:pPr>
-        <w:pStyle w:val="Paragrafoelenco"/>
-        <w:numPr>
-          <w:ilvl w:val="0"/>
-          <w:numId w:val="7"/>
-        </w:numPr>
-      </w:pPr>
-      <w:r>
-        <w:t>Piano di Progetto</w:t>
-      </w:r>
-    </w:p>
-    <w:p>
-      <w:pPr>
-        <w:pStyle w:val="Paragrafoelenco"/>
-        <w:numPr>
-          <w:ilvl w:val="0"/>
-          <w:numId w:val="7"/>
-        </w:numPr>
-      </w:pPr>
-      <w:r>
-        <w:t>Glossario</w:t>
-      </w:r>
-    </w:p>
-    <w:p>
-      <w:pPr>
-        <w:pStyle w:val="Paragrafoelenco"/>
-      </w:pPr>
-    </w:p>
-    <w:p>
-      <w:pPr>
-        <w:pStyle w:val="Paragrafoelenco"/>
-        <w:numPr>
-          <w:ilvl w:val="0"/>
-          <w:numId w:val="7"/>
-        </w:numPr>
-      </w:pPr>
-      <w:r>
-        <w:t>Sostanzialmente, la revisione con Cardin è un incontro di 20 minuti prenotabile scrivendogli.</w:t>
-      </w:r>
-      <w:r>
-        <w:t xml:space="preserve"> </w:t>
-      </w:r>
-      <w:r>
-        <w:t>Questo comporta l'uso di una serie di slide, in cui tutti si parla e si dettagliano cose fatte sul progetto.</w:t>
-      </w:r>
-      <w:r>
-        <w:t xml:space="preserve"> </w:t>
-      </w:r>
-      <w:r>
-        <w:t>Se si venisse bocciati, non si ottiene un voto negativo, ma si viene rimandati suggerendo</w:t>
-      </w:r>
-      <w:r>
-        <w:t xml:space="preserve"> </w:t>
-      </w:r>
-      <w:r>
-        <w:t>le cose da sistemare entro il successivo colloquio.</w:t>
-      </w:r>
-      <w:r>
-        <w:t xml:space="preserve"> Se tutto va bene, comunque, dice cosa sistemare sull’AR e poi gliela si riconsegna (come sempre senza allegati). Andare bene vuol dire avere il “semaforo verde”</w:t>
-      </w:r>
-      <w:r>
-        <w:t>, sapendo che è una revisione bloccante (quindi, obbligo di fare le cose bene per poi ripresentarsi).</w:t>
+        <w:t>La candidatura alla prima fase delle revisioni viene mandata solo a Cardin, lui propone una data e si dice se va bene o meno.</w:t>
+      </w:r>
+      <w:r>
+        <w:t xml:space="preserve"> Siamo noi a decidere quando ci sentiamo pronti. In passato accadeva che vi erano alcune finestre temporali apposite entro le quali iscriversi. Invece, da quest’anno è a modalità libera. </w:t>
       </w:r>
     </w:p>
     <w:p>
@@ -2505,7 +2676,7 @@
       <w:pPr>
         <w:pStyle w:val="Titolo2"/>
       </w:pPr>
-      <w:bookmarkStart w:id="9" w:name="_Toc131331523"/>
+      <w:bookmarkStart w:id="9" w:name="_Toc131440428"/>
       <w:r>
         <w:lastRenderedPageBreak/>
         <w:t>Proof of Concept</w:t>
@@ -2543,7 +2714,7 @@
         </w:numPr>
       </w:pPr>
       <w:r>
-        <w:t xml:space="preserve"> Il suo codice può (ma non deve) essere usa-e-getta</w:t>
+        <w:t>Il suo codice può (ma non deve) essere usa-e-getta</w:t>
       </w:r>
     </w:p>
     <w:p>
@@ -2579,15 +2750,7 @@
         </w:numPr>
       </w:pPr>
       <w:r>
-        <w:t>Vanno consegnati degli eseguibili, presenti in apposite repo GitHub (</w:t>
-      </w:r>
-      <w:proofErr w:type="gramStart"/>
-      <w:r>
-        <w:t>no</w:t>
-      </w:r>
-      <w:proofErr w:type="gramEnd"/>
-      <w:r>
-        <w:t xml:space="preserve"> allegati)</w:t>
+        <w:t>Vanno consegnati degli eseguibili, presenti in apposite repo GitHub (no allegati)</w:t>
       </w:r>
     </w:p>
     <w:p>
@@ -2601,6 +2764,9 @@
       <w:r>
         <w:t>Non serve un documento fatto apposta per il PoC; meglio comunque inserire almeno qualche nota sulla sua esecuzione di massima.</w:t>
       </w:r>
+      <w:r>
+        <w:t xml:space="preserve"> Noi abbiamo creato una repo apposita</w:t>
+      </w:r>
     </w:p>
     <w:p>
       <w:pPr>
@@ -2612,6 +2778,9 @@
       </w:pPr>
       <w:r>
         <w:t>Nel PoC vanno possibilmente implementati tutti i requisiti di massima; non è comunque obbligatorio, proprio perché il codice del PoC serve principalmente a noi</w:t>
+      </w:r>
+      <w:r>
+        <w:t>. Quindi si può fare un po’ quello che si vuole, nessuno lo guarda.</w:t>
       </w:r>
     </w:p>
     <w:p>
@@ -2625,9 +2794,9 @@
           <w:noProof/>
         </w:rPr>
         <w:drawing>
-          <wp:inline distT="0" distB="0" distL="0" distR="0" wp14:anchorId="196539C2" wp14:editId="6E1E3376">
-            <wp:extent cx="5045242" cy="2722588"/>
-            <wp:effectExtent l="0" t="0" r="3175" b="1905"/>
+          <wp:inline distT="0" distB="0" distL="0" distR="0" wp14:anchorId="196539C2" wp14:editId="07BD8120">
+            <wp:extent cx="4309872" cy="2325756"/>
+            <wp:effectExtent l="0" t="0" r="0" b="0"/>
             <wp:docPr id="2" name="Immagine 2" descr="Immagine che contiene testo&#10;&#10;Descrizione generata automaticamente"/>
             <wp:cNvGraphicFramePr>
               <a:graphicFrameLocks xmlns:a="http://schemas.openxmlformats.org/drawingml/2006/main" noChangeAspect="1"/>
@@ -2648,7 +2817,7 @@
                   <pic:spPr>
                     <a:xfrm>
                       <a:off x="0" y="0"/>
-                      <a:ext cx="5050263" cy="2725297"/>
+                      <a:ext cx="4317158" cy="2329688"/>
                     </a:xfrm>
                     <a:prstGeom prst="rect">
                       <a:avLst/>
@@ -2678,12 +2847,58 @@
       <w:pPr>
         <w:pStyle w:val="Titolo2"/>
       </w:pPr>
-      <w:bookmarkStart w:id="10" w:name="_Toc131331524"/>
+      <w:bookmarkStart w:id="10" w:name="_Toc131440429"/>
       <w:r>
         <w:lastRenderedPageBreak/>
-        <w:t>RTB - Cardin</w:t>
+        <w:t xml:space="preserve">RTB </w:t>
+      </w:r>
+      <w:r>
+        <w:t>–</w:t>
+      </w:r>
+      <w:r>
+        <w:t xml:space="preserve"> Cardin</w:t>
       </w:r>
       <w:bookmarkEnd w:id="10"/>
+      <w:r>
+        <w:t xml:space="preserve"> </w:t>
+      </w:r>
+    </w:p>
+    <w:p>
+      <w:pPr>
+        <w:pStyle w:val="Paragrafoelenco"/>
+        <w:numPr>
+          <w:ilvl w:val="0"/>
+          <w:numId w:val="7"/>
+        </w:numPr>
+      </w:pPr>
+      <w:r>
+        <w:t xml:space="preserve">Nelle mail questo incontro è noto come </w:t>
+      </w:r>
+      <w:r>
+        <w:t>(nota come Technology Baseline – TB)</w:t>
+      </w:r>
+    </w:p>
+    <w:p>
+      <w:pPr>
+        <w:pStyle w:val="Paragrafoelenco"/>
+      </w:pPr>
+    </w:p>
+    <w:p>
+      <w:pPr>
+        <w:pStyle w:val="Paragrafoelenco"/>
+        <w:numPr>
+          <w:ilvl w:val="0"/>
+          <w:numId w:val="7"/>
+        </w:numPr>
+      </w:pPr>
+      <w:r>
+        <w:t>Sostanzialmente, la revisione con Cardin è un incontro di 20 minuti prenotabile scrivendogli. Questo comporta l'uso di una serie di slide, in cui tutti si parla e si dettagliano cose fatte sul progetto. Se si venisse bocciati, non si ottiene un voto negativo, ma si viene rimandati suggerendo le cose da sistemare entro il successivo colloquio. Se tutto va bene, comunque, dice cosa sistemare sull’AR e poi gliela si riconsegna (come sempre senza allegati). Andare bene vuol dire avere il “semaforo verde”, sapendo che è una revisione bloccante (quindi, obbligo di fare le cose bene per poi ripresentarsi).</w:t>
+      </w:r>
+    </w:p>
+    <w:p>
+      <w:pPr>
+        <w:pStyle w:val="Paragrafoelenco"/>
+      </w:pPr>
     </w:p>
     <w:p>
       <w:pPr>
@@ -2851,7 +3066,7 @@
       <w:pPr>
         <w:pStyle w:val="Titolo2"/>
       </w:pPr>
-      <w:bookmarkStart w:id="11" w:name="_Toc131331525"/>
+      <w:bookmarkStart w:id="11" w:name="_Toc131440430"/>
       <w:r>
         <w:lastRenderedPageBreak/>
         <w:t>RTB - Tullio</w:t>
@@ -2941,6 +3156,9 @@
       </w:pPr>
       <w:r>
         <w:t xml:space="preserve">La presentazione è molto tranquilla: Tullio lascia parlare tutti con calma entro i 15 minuti e se il tempo avanza, comunque fa domande tale da sforare anche il tempo che ha, basandosi sul modo di lavorare, sul gruppo che funziona e queste cose. </w:t>
+      </w:r>
+      <w:r>
+        <w:t xml:space="preserve">Consiglio di non prepararsi un discorso, ma improvvisare e andare un po’ a ruota libera, almeno per Tullio. </w:t>
       </w:r>
     </w:p>
     <w:p>
@@ -3119,15 +3337,7 @@
         </w:numPr>
       </w:pPr>
       <w:r>
-        <w:t xml:space="preserve">Strutturare la repo in modo semplice, possibilmente facendo in modo di non dover costringere a scaricare i file (ad esempio un sito </w:t>
-      </w:r>
-      <w:proofErr w:type="spellStart"/>
-      <w:r>
-        <w:t>github.io</w:t>
-      </w:r>
-      <w:proofErr w:type="spellEnd"/>
-      <w:r>
-        <w:t>, come ad esempio:</w:t>
+        <w:t>Strutturare la repo in modo semplice, possibilmente facendo in modo di non dover costringere a scaricare i file (ad esempio un sito github.io, come ad esempio:</w:t>
       </w:r>
     </w:p>
     <w:p>
@@ -3249,15 +3459,7 @@
         </w:numPr>
       </w:pPr>
       <w:r>
-        <w:t>L’analisi dei rischi (</w:t>
-      </w:r>
-      <w:proofErr w:type="spellStart"/>
-      <w:r>
-        <w:t>PdP</w:t>
-      </w:r>
-      <w:proofErr w:type="spellEnd"/>
-      <w:r>
-        <w:t>, §2) è utile solo se alimenta la pratica di “gestione dei rischi”, che è fatta di: (1) previsione di rischi e mitigazione associate, (2) osservazione della realtà e riconoscimento dell’insorgere di rischi, (3) innesco delle mitigazioni previste, (4) valutazione critica della loro efficacia e manutenzione migliorativa di tutto il ciclo suddetto</w:t>
+        <w:t>L’analisi dei rischi (PdP, §2) è utile solo se alimenta la pratica di “gestione dei rischi”, che è fatta di: (1) previsione di rischi e mitigazione associate, (2) osservazione della realtà e riconoscimento dell’insorgere di rischi, (3) innesco delle mitigazioni previste, (4) valutazione critica della loro efficacia e manutenzione migliorativa di tutto il ciclo suddetto</w:t>
       </w:r>
     </w:p>
     <w:p>
@@ -3321,31 +3523,63 @@
       <w:pPr>
         <w:pStyle w:val="Titolo1"/>
       </w:pPr>
-      <w:bookmarkStart w:id="12" w:name="_Toc131331526"/>
+      <w:bookmarkStart w:id="12" w:name="_Toc131440431"/>
       <w:r>
         <w:lastRenderedPageBreak/>
-        <w:t>PB – Product Baseline</w:t>
+        <w:t xml:space="preserve">3 – </w:t>
+      </w:r>
+      <w:r>
+        <w:t>PB</w:t>
+      </w:r>
+      <w:r>
+        <w:t>/</w:t>
+      </w:r>
+      <w:r>
+        <w:t>Product Baseline</w:t>
       </w:r>
       <w:bookmarkEnd w:id="12"/>
     </w:p>
     <w:p>
-      <w:r>
-        <w:t>- Documenti da presentare per la PB:</w:t>
-      </w:r>
-    </w:p>
-    <w:p>
-      <w:r>
-        <w:t>Tutti i documenti della PB aggiornati alla seconda versione</w:t>
+      <w:pPr>
+        <w:pStyle w:val="Paragrafoelenco"/>
+        <w:numPr>
+          <w:ilvl w:val="0"/>
+          <w:numId w:val="15"/>
+        </w:numPr>
+      </w:pPr>
+      <w:r>
+        <w:t>Documenti da presentare per la PB</w:t>
+      </w:r>
+    </w:p>
+    <w:p>
+      <w:pPr>
+        <w:pStyle w:val="Paragrafoelenco"/>
+        <w:numPr>
+          <w:ilvl w:val="1"/>
+          <w:numId w:val="7"/>
+        </w:numPr>
+      </w:pPr>
+      <w:r>
+        <w:t xml:space="preserve">Tutti i documenti della </w:t>
+      </w:r>
+      <w:r>
+        <w:t>RTB</w:t>
+      </w:r>
+      <w:r>
+        <w:t xml:space="preserve"> aggiornati alla seconda versione</w:t>
       </w:r>
       <w:r>
         <w:t xml:space="preserve"> (2.0.0)</w:t>
       </w:r>
-    </w:p>
-    <w:p>
-      <w:pPr>
-        <w:pStyle w:val="Paragrafoelenco"/>
-        <w:numPr>
-          <w:ilvl w:val="0"/>
+      <w:r>
+        <w:t>, quindi:</w:t>
+      </w:r>
+    </w:p>
+    <w:p>
+      <w:pPr>
+        <w:pStyle w:val="Paragrafoelenco"/>
+        <w:numPr>
+          <w:ilvl w:val="2"/>
           <w:numId w:val="7"/>
         </w:numPr>
       </w:pPr>
@@ -3357,7 +3591,7 @@
       <w:pPr>
         <w:pStyle w:val="Paragrafoelenco"/>
         <w:numPr>
-          <w:ilvl w:val="0"/>
+          <w:ilvl w:val="2"/>
           <w:numId w:val="7"/>
         </w:numPr>
       </w:pPr>
@@ -3369,7 +3603,7 @@
       <w:pPr>
         <w:pStyle w:val="Paragrafoelenco"/>
         <w:numPr>
-          <w:ilvl w:val="0"/>
+          <w:ilvl w:val="2"/>
           <w:numId w:val="7"/>
         </w:numPr>
       </w:pPr>
@@ -3381,7 +3615,7 @@
       <w:pPr>
         <w:pStyle w:val="Paragrafoelenco"/>
         <w:numPr>
-          <w:ilvl w:val="0"/>
+          <w:ilvl w:val="2"/>
           <w:numId w:val="7"/>
         </w:numPr>
       </w:pPr>
@@ -3393,7 +3627,7 @@
       <w:pPr>
         <w:pStyle w:val="Paragrafoelenco"/>
         <w:numPr>
-          <w:ilvl w:val="0"/>
+          <w:ilvl w:val="2"/>
           <w:numId w:val="7"/>
         </w:numPr>
       </w:pPr>
@@ -3402,25 +3636,50 @@
       </w:r>
     </w:p>
     <w:p>
-      <w:r>
-        <w:t>Nuovi documenti alla prima versione</w:t>
-      </w:r>
-      <w:r>
-        <w:t xml:space="preserve"> (1.0.0)</w:t>
-      </w:r>
-      <w:r>
-        <w:t>:</w:t>
-      </w:r>
-    </w:p>
-    <w:p>
-      <w:pPr>
-        <w:pStyle w:val="Paragrafoelenco"/>
-        <w:numPr>
-          <w:ilvl w:val="0"/>
+      <w:pPr>
+        <w:pStyle w:val="Paragrafoelenco"/>
+        <w:numPr>
+          <w:ilvl w:val="1"/>
           <w:numId w:val="7"/>
         </w:numPr>
       </w:pPr>
       <w:r>
+        <w:t>Una serie di nuovi documenti:</w:t>
+      </w:r>
+    </w:p>
+    <w:p>
+      <w:pPr>
+        <w:pStyle w:val="Paragrafoelenco"/>
+        <w:numPr>
+          <w:ilvl w:val="2"/>
+          <w:numId w:val="7"/>
+        </w:numPr>
+      </w:pPr>
+      <w:r>
+        <w:t xml:space="preserve">Specifica Tecnica (una volta noto come Specifica Architetturale) </w:t>
+      </w:r>
+    </w:p>
+    <w:p>
+      <w:pPr>
+        <w:pStyle w:val="Paragrafoelenco"/>
+        <w:numPr>
+          <w:ilvl w:val="3"/>
+          <w:numId w:val="7"/>
+        </w:numPr>
+      </w:pPr>
+      <w:r>
+        <w:t>Le slide citano su questo documento “seguirà precisa definizione sulle attese”</w:t>
+      </w:r>
+    </w:p>
+    <w:p>
+      <w:pPr>
+        <w:pStyle w:val="Paragrafoelenco"/>
+        <w:numPr>
+          <w:ilvl w:val="2"/>
+          <w:numId w:val="7"/>
+        </w:numPr>
+      </w:pPr>
+      <w:r>
         <w:t>Manuale Utente</w:t>
       </w:r>
     </w:p>
@@ -3428,7 +3687,7 @@
       <w:pPr>
         <w:pStyle w:val="Paragrafoelenco"/>
         <w:numPr>
-          <w:ilvl w:val="0"/>
+          <w:ilvl w:val="2"/>
           <w:numId w:val="7"/>
         </w:numPr>
       </w:pPr>
@@ -3440,15 +3699,24 @@
       <w:pPr>
         <w:pStyle w:val="Paragrafoelenco"/>
         <w:numPr>
-          <w:ilvl w:val="0"/>
+          <w:ilvl w:val="1"/>
           <w:numId w:val="7"/>
         </w:numPr>
       </w:pPr>
       <w:r>
-        <w:t xml:space="preserve">Specifica </w:t>
-      </w:r>
-      <w:r>
-        <w:t>Tecnica</w:t>
+        <w:t>Lettera di presentazione PB (vedi RTB riguardo alle attese su questo documento)</w:t>
+      </w:r>
+    </w:p>
+    <w:p>
+      <w:pPr>
+        <w:pStyle w:val="Paragrafoelenco"/>
+        <w:numPr>
+          <w:ilvl w:val="1"/>
+          <w:numId w:val="7"/>
+        </w:numPr>
+      </w:pPr>
+      <w:r>
+        <w:t>Verbali (interni ed esterni)</w:t>
       </w:r>
     </w:p>
     <w:p>
@@ -3530,9 +3798,55 @@
         <w:t xml:space="preserve">. </w:t>
       </w:r>
       <w:r>
-        <w:t>Bisogna rispettare le specifiche di cui sopra.</w:t>
-      </w:r>
-      <w:r>
+        <w:t>Bisogna rispettare le specifiche di cui sopra</w:t>
+      </w:r>
+      <w:r>
+        <w:t>, ma come detto anche qui siamo molto autonomi.</w:t>
+      </w:r>
+    </w:p>
+    <w:p>
+      <w:pPr>
+        <w:pStyle w:val="Titolo2"/>
+        <w:rPr>
+          <w:lang w:val="en-US"/>
+        </w:rPr>
+      </w:pPr>
+      <w:bookmarkStart w:id="13" w:name="_Toc131440432"/>
+      <w:r>
+        <w:rPr>
+          <w:lang w:val="en-US"/>
+        </w:rPr>
+        <w:t>PB – Cardin</w:t>
+      </w:r>
+      <w:bookmarkEnd w:id="13"/>
+    </w:p>
+    <w:p>
+      <w:pPr>
+        <w:pStyle w:val="Titolo2"/>
+        <w:rPr>
+          <w:lang w:val="en-US"/>
+        </w:rPr>
+      </w:pPr>
+      <w:bookmarkStart w:id="14" w:name="_Toc131440433"/>
+      <w:r>
+        <w:rPr>
+          <w:lang w:val="en-US"/>
+        </w:rPr>
+        <w:t xml:space="preserve">PB - </w:t>
+      </w:r>
+      <w:proofErr w:type="spellStart"/>
+      <w:r>
+        <w:rPr>
+          <w:lang w:val="en-US"/>
+        </w:rPr>
+        <w:t>Tullio</w:t>
+      </w:r>
+      <w:bookmarkEnd w:id="14"/>
+      <w:proofErr w:type="spellEnd"/>
+      <w:r>
+        <w:rPr>
+          <w:lang w:val="en-US"/>
+        </w:rPr>
         <w:br w:type="page"/>
       </w:r>
     </w:p>
@@ -3540,14 +3854,36 @@
       <w:pPr>
         <w:pStyle w:val="Titolo1"/>
       </w:pPr>
-      <w:bookmarkStart w:id="13" w:name="_Toc131331527"/>
+      <w:bookmarkStart w:id="15" w:name="_Toc131440434"/>
       <w:r>
         <w:lastRenderedPageBreak/>
-        <w:t>CA – Customer Acceptance</w:t>
-      </w:r>
-      <w:bookmarkEnd w:id="13"/>
-    </w:p>
-    <w:p/>
+        <w:t>4</w:t>
+      </w:r>
+      <w:r>
+        <w:t xml:space="preserve"> – </w:t>
+      </w:r>
+      <w:r>
+        <w:t>CA</w:t>
+      </w:r>
+      <w:r>
+        <w:t>/</w:t>
+      </w:r>
+      <w:r>
+        <w:t>Customer Acceptance</w:t>
+      </w:r>
+      <w:bookmarkEnd w:id="15"/>
+      <w:r>
+        <w:t xml:space="preserve"> (o</w:t>
+      </w:r>
+      <w:r>
+        <w:t>pzionale)</w:t>
+      </w:r>
+    </w:p>
+    <w:p>
+      <w:r>
+        <w:t>Da mail apposita:</w:t>
+      </w:r>
+    </w:p>
     <w:p>
       <w:r>
         <w:rPr>
@@ -3601,12 +3937,12 @@
       <w:pPr>
         <w:pStyle w:val="Titolo1"/>
       </w:pPr>
-      <w:bookmarkStart w:id="14" w:name="_Toc131331528"/>
+      <w:bookmarkStart w:id="16" w:name="_Toc131440435"/>
       <w:r>
         <w:lastRenderedPageBreak/>
         <w:t>Gruppi del II Lotto</w:t>
       </w:r>
-      <w:bookmarkEnd w:id="14"/>
+      <w:bookmarkEnd w:id="16"/>
     </w:p>
     <w:p/>
     <w:p>
@@ -3684,6 +4020,71 @@
       </w:pPr>
     </w:p>
     <w:p>
+      <w:pPr>
+        <w:pStyle w:val="Paragrafoelenco"/>
+        <w:numPr>
+          <w:ilvl w:val="0"/>
+          <w:numId w:val="14"/>
+        </w:numPr>
+      </w:pPr>
+      <w:r>
+        <w:t>Il percorso gruppi secondo lotto fa riferimento allo stesso principio base visto qui, quindi si faccia riferimento alle stesse sezioni:</w:t>
+      </w:r>
+    </w:p>
+    <w:p>
+      <w:pPr>
+        <w:pStyle w:val="Paragrafoelenco"/>
+        <w:numPr>
+          <w:ilvl w:val="1"/>
+          <w:numId w:val="14"/>
+        </w:numPr>
+      </w:pPr>
+      <w:r>
+        <w:t>Aggiudicazione appalti</w:t>
+      </w:r>
+    </w:p>
+    <w:p>
+      <w:pPr>
+        <w:pStyle w:val="Paragrafoelenco"/>
+        <w:numPr>
+          <w:ilvl w:val="1"/>
+          <w:numId w:val="14"/>
+        </w:numPr>
+      </w:pPr>
+      <w:r>
+        <w:t>RTB</w:t>
+      </w:r>
+    </w:p>
+    <w:p>
+      <w:pPr>
+        <w:pStyle w:val="Paragrafoelenco"/>
+        <w:numPr>
+          <w:ilvl w:val="1"/>
+          <w:numId w:val="14"/>
+        </w:numPr>
+      </w:pPr>
+      <w:r>
+        <w:t>PB</w:t>
+      </w:r>
+    </w:p>
+    <w:p>
+      <w:pPr>
+        <w:pStyle w:val="Paragrafoelenco"/>
+        <w:numPr>
+          <w:ilvl w:val="1"/>
+          <w:numId w:val="14"/>
+        </w:numPr>
+      </w:pPr>
+      <w:r>
+        <w:t>CA (opzionale)</w:t>
+      </w:r>
+    </w:p>
+    <w:p>
+      <w:pPr>
+        <w:pStyle w:val="Paragrafoelenco"/>
+      </w:pPr>
+    </w:p>
+    <w:p>
       <w:r>
         <w:br w:type="page"/>
       </w:r>
@@ -3692,12 +4093,12 @@
       <w:pPr>
         <w:pStyle w:val="Titolo1"/>
       </w:pPr>
-      <w:bookmarkStart w:id="15" w:name="_Toc131331529"/>
+      <w:bookmarkStart w:id="17" w:name="_Toc131440436"/>
       <w:r>
         <w:lastRenderedPageBreak/>
         <w:t>Risposte varie</w:t>
       </w:r>
-      <w:bookmarkEnd w:id="15"/>
+      <w:bookmarkEnd w:id="17"/>
     </w:p>
     <w:p>
       <w:pPr>
@@ -4588,7 +4989,7 @@
         <w:rFonts w:ascii="Wingdings" w:eastAsiaTheme="minorHAnsi" w:hAnsi="Wingdings" w:cstheme="minorBidi" w:hint="default"/>
       </w:rPr>
     </w:lvl>
-    <w:lvl w:ilvl="2" w:tplc="04100005" w:tentative="1">
+    <w:lvl w:ilvl="2" w:tplc="04100005">
       <w:start w:val="1"/>
       <w:numFmt w:val="bullet"/>
       <w:lvlText w:val=""/>
@@ -4600,7 +5001,7 @@
         <w:rFonts w:ascii="Wingdings" w:hAnsi="Wingdings" w:hint="default"/>
       </w:rPr>
     </w:lvl>
-    <w:lvl w:ilvl="3" w:tplc="04100001" w:tentative="1">
+    <w:lvl w:ilvl="3" w:tplc="04100001">
       <w:start w:val="1"/>
       <w:numFmt w:val="bullet"/>
       <w:lvlText w:val=""/>
@@ -4800,7 +5201,7 @@
         <w:rFonts w:ascii="Calibri" w:eastAsiaTheme="minorHAnsi" w:hAnsi="Calibri" w:cs="Calibri" w:hint="default"/>
       </w:rPr>
     </w:lvl>
-    <w:lvl w:ilvl="1" w:tplc="04100003" w:tentative="1">
+    <w:lvl w:ilvl="1" w:tplc="04100003">
       <w:start w:val="1"/>
       <w:numFmt w:val="bullet"/>
       <w:lvlText w:val="o"/>

</xml_diff>

<commit_message>
Più indicazione aggiudicazioni e nuovo indice
</commit_message>
<xml_diff>
--- a/FAQ Progetti e Tipi di lezioni/FAQ Progetti.docx
+++ b/FAQ Progetti e Tipi di lezioni/FAQ Progetti.docx
@@ -91,7 +91,7 @@
           <w:r>
             <w:fldChar w:fldCharType="separate"/>
           </w:r>
-          <w:hyperlink w:anchor="_Toc131440423" w:history="1">
+          <w:hyperlink w:anchor="_Toc132637299" w:history="1">
             <w:r>
               <w:rPr>
                 <w:rStyle w:val="Collegamentoipertestuale"/>
@@ -118,7 +118,7 @@
                 <w:noProof/>
                 <w:webHidden/>
               </w:rPr>
-              <w:instrText xml:space="preserve"> PAGEREF _Toc131440423 \h </w:instrText>
+              <w:instrText xml:space="preserve"> PAGEREF _Toc132637299 \h </w:instrText>
             </w:r>
             <w:r>
               <w:rPr>
@@ -161,13 +161,13 @@
               <w:lang w:eastAsia="it-IT"/>
             </w:rPr>
           </w:pPr>
-          <w:hyperlink w:anchor="_Toc131440424" w:history="1">
+          <w:hyperlink w:anchor="_Toc132637300" w:history="1">
             <w:r>
               <w:rPr>
                 <w:rStyle w:val="Collegamentoipertestuale"/>
                 <w:noProof/>
               </w:rPr>
-              <w:t>Diari di bordo</w:t>
+              <w:t>Formazione dei gruppi di progetto</w:t>
             </w:r>
             <w:r>
               <w:rPr>
@@ -188,7 +188,7 @@
                 <w:noProof/>
                 <w:webHidden/>
               </w:rPr>
-              <w:instrText xml:space="preserve"> PAGEREF _Toc131440424 \h </w:instrText>
+              <w:instrText xml:space="preserve"> PAGEREF _Toc132637300 \h </w:instrText>
             </w:r>
             <w:r>
               <w:rPr>
@@ -231,13 +231,13 @@
               <w:lang w:eastAsia="it-IT"/>
             </w:rPr>
           </w:pPr>
-          <w:hyperlink w:anchor="_Toc131440425" w:history="1">
+          <w:hyperlink w:anchor="_Toc132637301" w:history="1">
             <w:r>
               <w:rPr>
                 <w:rStyle w:val="Collegamentoipertestuale"/>
                 <w:noProof/>
               </w:rPr>
-              <w:t>Prima della RTB: Capitolati e Aggiudicazione degli appalti</w:t>
+              <w:t>Diari di bordo</w:t>
             </w:r>
             <w:r>
               <w:rPr>
@@ -258,7 +258,7 @@
                 <w:noProof/>
                 <w:webHidden/>
               </w:rPr>
-              <w:instrText xml:space="preserve"> PAGEREF _Toc131440425 \h </w:instrText>
+              <w:instrText xml:space="preserve"> PAGEREF _Toc132637301 \h </w:instrText>
             </w:r>
             <w:r>
               <w:rPr>
@@ -301,13 +301,13 @@
               <w:lang w:eastAsia="it-IT"/>
             </w:rPr>
           </w:pPr>
-          <w:hyperlink w:anchor="_Toc131440426" w:history="1">
+          <w:hyperlink w:anchor="_Toc132637302" w:history="1">
             <w:r>
               <w:rPr>
                 <w:rStyle w:val="Collegamentoipertestuale"/>
                 <w:noProof/>
               </w:rPr>
-              <w:t>Verso la RTB</w:t>
+              <w:t>1 - Aggiudicazione degli appalti</w:t>
             </w:r>
             <w:r>
               <w:rPr>
@@ -328,7 +328,7 @@
                 <w:noProof/>
                 <w:webHidden/>
               </w:rPr>
-              <w:instrText xml:space="preserve"> PAGEREF _Toc131440426 \h </w:instrText>
+              <w:instrText xml:space="preserve"> PAGEREF _Toc132637302 \h </w:instrText>
             </w:r>
             <w:r>
               <w:rPr>
@@ -348,7 +348,7 @@
                 <w:noProof/>
                 <w:webHidden/>
               </w:rPr>
-              <w:t>7</w:t>
+              <w:t>6</w:t>
             </w:r>
             <w:r>
               <w:rPr>
@@ -371,14 +371,84 @@
               <w:lang w:eastAsia="it-IT"/>
             </w:rPr>
           </w:pPr>
-          <w:hyperlink w:anchor="_Toc131440427" w:history="1">
+          <w:hyperlink w:anchor="_Toc132637303" w:history="1">
             <w:r>
               <w:rPr>
                 <w:rStyle w:val="Collegamentoipertestuale"/>
                 <w:noProof/>
+              </w:rPr>
+              <w:t>Verso la RTB</w:t>
+            </w:r>
+            <w:r>
+              <w:rPr>
+                <w:noProof/>
+                <w:webHidden/>
+              </w:rPr>
+              <w:tab/>
+            </w:r>
+            <w:r>
+              <w:rPr>
+                <w:noProof/>
+                <w:webHidden/>
+              </w:rPr>
+              <w:fldChar w:fldCharType="begin"/>
+            </w:r>
+            <w:r>
+              <w:rPr>
+                <w:noProof/>
+                <w:webHidden/>
+              </w:rPr>
+              <w:instrText xml:space="preserve"> PAGEREF _Toc132637303 \h </w:instrText>
+            </w:r>
+            <w:r>
+              <w:rPr>
+                <w:noProof/>
+                <w:webHidden/>
+              </w:rPr>
+            </w:r>
+            <w:r>
+              <w:rPr>
+                <w:noProof/>
+                <w:webHidden/>
+              </w:rPr>
+              <w:fldChar w:fldCharType="separate"/>
+            </w:r>
+            <w:r>
+              <w:rPr>
+                <w:noProof/>
+                <w:webHidden/>
+              </w:rPr>
+              <w:t>9</w:t>
+            </w:r>
+            <w:r>
+              <w:rPr>
+                <w:noProof/>
+                <w:webHidden/>
+              </w:rPr>
+              <w:fldChar w:fldCharType="end"/>
+            </w:r>
+          </w:hyperlink>
+        </w:p>
+        <w:p>
+          <w:pPr>
+            <w:pStyle w:val="Sommario1"/>
+            <w:tabs>
+              <w:tab w:val="right" w:leader="dot" w:pos="9628"/>
+            </w:tabs>
+            <w:rPr>
+              <w:rFonts w:eastAsiaTheme="minorEastAsia"/>
+              <w:noProof/>
+              <w:lang w:eastAsia="it-IT"/>
+            </w:rPr>
+          </w:pPr>
+          <w:hyperlink w:anchor="_Toc132637304" w:history="1">
+            <w:r>
+              <w:rPr>
+                <w:rStyle w:val="Collegamentoipertestuale"/>
+                <w:noProof/>
                 <w:lang w:val="en-US"/>
               </w:rPr>
-              <w:t>RTB – Requirements and Technology Baseline</w:t>
+              <w:t>2 – RTB/Requirements and Technology Baseline</w:t>
             </w:r>
             <w:r>
               <w:rPr>
@@ -399,7 +469,7 @@
                 <w:noProof/>
                 <w:webHidden/>
               </w:rPr>
-              <w:instrText xml:space="preserve"> PAGEREF _Toc131440427 \h </w:instrText>
+              <w:instrText xml:space="preserve"> PAGEREF _Toc132637304 \h </w:instrText>
             </w:r>
             <w:r>
               <w:rPr>
@@ -419,7 +489,7 @@
                 <w:noProof/>
                 <w:webHidden/>
               </w:rPr>
-              <w:t>9</w:t>
+              <w:t>11</w:t>
             </w:r>
             <w:r>
               <w:rPr>
@@ -442,7 +512,7 @@
               <w:lang w:eastAsia="it-IT"/>
             </w:rPr>
           </w:pPr>
-          <w:hyperlink w:anchor="_Toc131440428" w:history="1">
+          <w:hyperlink w:anchor="_Toc132637305" w:history="1">
             <w:r>
               <w:rPr>
                 <w:rStyle w:val="Collegamentoipertestuale"/>
@@ -469,7 +539,7 @@
                 <w:noProof/>
                 <w:webHidden/>
               </w:rPr>
-              <w:instrText xml:space="preserve"> PAGEREF _Toc131440428 \h </w:instrText>
+              <w:instrText xml:space="preserve"> PAGEREF _Toc132637305 \h </w:instrText>
             </w:r>
             <w:r>
               <w:rPr>
@@ -489,7 +559,7 @@
                 <w:noProof/>
                 <w:webHidden/>
               </w:rPr>
-              <w:t>10</w:t>
+              <w:t>12</w:t>
             </w:r>
             <w:r>
               <w:rPr>
@@ -512,7 +582,7 @@
               <w:lang w:eastAsia="it-IT"/>
             </w:rPr>
           </w:pPr>
-          <w:hyperlink w:anchor="_Toc131440429" w:history="1">
+          <w:hyperlink w:anchor="_Toc132637306" w:history="1">
             <w:r>
               <w:rPr>
                 <w:rStyle w:val="Collegamentoipertestuale"/>
@@ -539,7 +609,7 @@
                 <w:noProof/>
                 <w:webHidden/>
               </w:rPr>
-              <w:instrText xml:space="preserve"> PAGEREF _Toc131440429 \h </w:instrText>
+              <w:instrText xml:space="preserve"> PAGEREF _Toc132637306 \h </w:instrText>
             </w:r>
             <w:r>
               <w:rPr>
@@ -559,7 +629,7 @@
                 <w:noProof/>
                 <w:webHidden/>
               </w:rPr>
-              <w:t>11</w:t>
+              <w:t>13</w:t>
             </w:r>
             <w:r>
               <w:rPr>
@@ -582,7 +652,7 @@
               <w:lang w:eastAsia="it-IT"/>
             </w:rPr>
           </w:pPr>
-          <w:hyperlink w:anchor="_Toc131440430" w:history="1">
+          <w:hyperlink w:anchor="_Toc132637307" w:history="1">
             <w:r>
               <w:rPr>
                 <w:rStyle w:val="Collegamentoipertestuale"/>
@@ -609,7 +679,7 @@
                 <w:noProof/>
                 <w:webHidden/>
               </w:rPr>
-              <w:instrText xml:space="preserve"> PAGEREF _Toc131440430 \h </w:instrText>
+              <w:instrText xml:space="preserve"> PAGEREF _Toc132637307 \h </w:instrText>
             </w:r>
             <w:r>
               <w:rPr>
@@ -629,7 +699,7 @@
                 <w:noProof/>
                 <w:webHidden/>
               </w:rPr>
-              <w:t>12</w:t>
+              <w:t>14</w:t>
             </w:r>
             <w:r>
               <w:rPr>
@@ -652,13 +722,13 @@
               <w:lang w:eastAsia="it-IT"/>
             </w:rPr>
           </w:pPr>
-          <w:hyperlink w:anchor="_Toc131440431" w:history="1">
+          <w:hyperlink w:anchor="_Toc132637308" w:history="1">
             <w:r>
               <w:rPr>
                 <w:rStyle w:val="Collegamentoipertestuale"/>
                 <w:noProof/>
               </w:rPr>
-              <w:t>PB – Product Baseline</w:t>
+              <w:t>3 – PB/Product Baseline</w:t>
             </w:r>
             <w:r>
               <w:rPr>
@@ -679,7 +749,7 @@
                 <w:noProof/>
                 <w:webHidden/>
               </w:rPr>
-              <w:instrText xml:space="preserve"> PAGEREF _Toc131440431 \h </w:instrText>
+              <w:instrText xml:space="preserve"> PAGEREF _Toc132637308 \h </w:instrText>
             </w:r>
             <w:r>
               <w:rPr>
@@ -699,7 +769,7 @@
                 <w:noProof/>
                 <w:webHidden/>
               </w:rPr>
-              <w:t>14</w:t>
+              <w:t>17</w:t>
             </w:r>
             <w:r>
               <w:rPr>
@@ -722,7 +792,7 @@
               <w:lang w:eastAsia="it-IT"/>
             </w:rPr>
           </w:pPr>
-          <w:hyperlink w:anchor="_Toc131440432" w:history="1">
+          <w:hyperlink w:anchor="_Toc132637309" w:history="1">
             <w:r>
               <w:rPr>
                 <w:rStyle w:val="Collegamentoipertestuale"/>
@@ -749,7 +819,7 @@
                 <w:noProof/>
                 <w:webHidden/>
               </w:rPr>
-              <w:instrText xml:space="preserve"> PAGEREF _Toc131440432 \h </w:instrText>
+              <w:instrText xml:space="preserve"> PAGEREF _Toc132637309 \h </w:instrText>
             </w:r>
             <w:r>
               <w:rPr>
@@ -769,7 +839,7 @@
                 <w:noProof/>
                 <w:webHidden/>
               </w:rPr>
-              <w:t>14</w:t>
+              <w:t>18</w:t>
             </w:r>
             <w:r>
               <w:rPr>
@@ -792,7 +862,7 @@
               <w:lang w:eastAsia="it-IT"/>
             </w:rPr>
           </w:pPr>
-          <w:hyperlink w:anchor="_Toc131440433" w:history="1">
+          <w:hyperlink w:anchor="_Toc132637310" w:history="1">
             <w:r>
               <w:rPr>
                 <w:rStyle w:val="Collegamentoipertestuale"/>
@@ -819,7 +889,7 @@
                 <w:noProof/>
                 <w:webHidden/>
               </w:rPr>
-              <w:instrText xml:space="preserve"> PAGEREF _Toc131440433 \h </w:instrText>
+              <w:instrText xml:space="preserve"> PAGEREF _Toc132637310 \h </w:instrText>
             </w:r>
             <w:r>
               <w:rPr>
@@ -839,7 +909,7 @@
                 <w:noProof/>
                 <w:webHidden/>
               </w:rPr>
-              <w:t>14</w:t>
+              <w:t>18</w:t>
             </w:r>
             <w:r>
               <w:rPr>
@@ -862,13 +932,13 @@
               <w:lang w:eastAsia="it-IT"/>
             </w:rPr>
           </w:pPr>
-          <w:hyperlink w:anchor="_Toc131440434" w:history="1">
+          <w:hyperlink w:anchor="_Toc132637311" w:history="1">
             <w:r>
               <w:rPr>
                 <w:rStyle w:val="Collegamentoipertestuale"/>
                 <w:noProof/>
               </w:rPr>
-              <w:t>CA – Customer Acceptance</w:t>
+              <w:t>4 – CA/Customer Acceptance (opzionale)</w:t>
             </w:r>
             <w:r>
               <w:rPr>
@@ -889,7 +959,7 @@
                 <w:noProof/>
                 <w:webHidden/>
               </w:rPr>
-              <w:instrText xml:space="preserve"> PAGEREF _Toc131440434 \h </w:instrText>
+              <w:instrText xml:space="preserve"> PAGEREF _Toc132637311 \h </w:instrText>
             </w:r>
             <w:r>
               <w:rPr>
@@ -909,7 +979,7 @@
                 <w:noProof/>
                 <w:webHidden/>
               </w:rPr>
-              <w:t>15</w:t>
+              <w:t>19</w:t>
             </w:r>
             <w:r>
               <w:rPr>
@@ -932,7 +1002,7 @@
               <w:lang w:eastAsia="it-IT"/>
             </w:rPr>
           </w:pPr>
-          <w:hyperlink w:anchor="_Toc131440435" w:history="1">
+          <w:hyperlink w:anchor="_Toc132637312" w:history="1">
             <w:r>
               <w:rPr>
                 <w:rStyle w:val="Collegamentoipertestuale"/>
@@ -959,7 +1029,7 @@
                 <w:noProof/>
                 <w:webHidden/>
               </w:rPr>
-              <w:instrText xml:space="preserve"> PAGEREF _Toc131440435 \h </w:instrText>
+              <w:instrText xml:space="preserve"> PAGEREF _Toc132637312 \h </w:instrText>
             </w:r>
             <w:r>
               <w:rPr>
@@ -979,7 +1049,7 @@
                 <w:noProof/>
                 <w:webHidden/>
               </w:rPr>
-              <w:t>16</w:t>
+              <w:t>20</w:t>
             </w:r>
             <w:r>
               <w:rPr>
@@ -1002,7 +1072,7 @@
               <w:lang w:eastAsia="it-IT"/>
             </w:rPr>
           </w:pPr>
-          <w:hyperlink w:anchor="_Toc131440436" w:history="1">
+          <w:hyperlink w:anchor="_Toc132637313" w:history="1">
             <w:r>
               <w:rPr>
                 <w:rStyle w:val="Collegamentoipertestuale"/>
@@ -1029,7 +1099,7 @@
                 <w:noProof/>
                 <w:webHidden/>
               </w:rPr>
-              <w:instrText xml:space="preserve"> PAGEREF _Toc131440436 \h </w:instrText>
+              <w:instrText xml:space="preserve"> PAGEREF _Toc132637313 \h </w:instrText>
             </w:r>
             <w:r>
               <w:rPr>
@@ -1049,7 +1119,7 @@
                 <w:noProof/>
                 <w:webHidden/>
               </w:rPr>
-              <w:t>17</w:t>
+              <w:t>21</w:t>
             </w:r>
             <w:r>
               <w:rPr>
@@ -1089,7 +1159,7 @@
         <w:pStyle w:val="Titolo1"/>
       </w:pPr>
       <w:bookmarkStart w:id="0" w:name="_Toc127865482"/>
-      <w:bookmarkStart w:id="1" w:name="_Toc131440423"/>
+      <w:bookmarkStart w:id="1" w:name="_Toc132637299"/>
       <w:r>
         <w:lastRenderedPageBreak/>
         <w:t>Regole di accesso al progetto</w:t>
@@ -1200,12 +1270,128 @@
       <w:pPr>
         <w:pStyle w:val="Titolo1"/>
       </w:pPr>
-      <w:bookmarkStart w:id="2" w:name="_Toc131440424"/>
+      <w:bookmarkStart w:id="2" w:name="_Toc132637300"/>
+      <w:r>
+        <w:lastRenderedPageBreak/>
+        <w:t>Formazione dei gruppi di progetto</w:t>
+      </w:r>
+      <w:bookmarkEnd w:id="2"/>
+    </w:p>
+    <w:p/>
+    <w:p>
+      <w:pPr>
+        <w:pStyle w:val="Paragrafoelenco"/>
+        <w:numPr>
+          <w:ilvl w:val="0"/>
+          <w:numId w:val="2"/>
+        </w:numPr>
+      </w:pPr>
+      <w:r>
+        <w:t>Non sembra esserci stato obbligo, alla scrittura di questo file, di presenza di tutti i componenti del gruppi per formare almeno il primo lotto.</w:t>
+      </w:r>
+    </w:p>
+    <w:p>
+      <w:pPr>
+        <w:pStyle w:val="Paragrafoelenco"/>
+      </w:pPr>
+    </w:p>
+    <w:p>
+      <w:pPr>
+        <w:pStyle w:val="Paragrafoelenco"/>
+        <w:numPr>
+          <w:ilvl w:val="0"/>
+          <w:numId w:val="2"/>
+        </w:numPr>
+      </w:pPr>
+      <w:r>
+        <w:t>Dichiarare la propria situazione; comunque, cambia di caso in caso e con &lt;= 2 esami obbligatori ammette di solito, a volte anche con 3, poi rischiate pure, tanto in un modo o nell’altro vi lincia, state tranquilli.</w:t>
+      </w:r>
+    </w:p>
+    <w:p>
+      <w:pPr>
+        <w:pStyle w:val="Paragrafoelenco"/>
+      </w:pPr>
+    </w:p>
+    <w:p>
+      <w:pPr>
+        <w:pStyle w:val="Paragrafoelenco"/>
+        <w:numPr>
+          <w:ilvl w:val="0"/>
+          <w:numId w:val="2"/>
+        </w:numPr>
+      </w:pPr>
+      <w:r>
+        <w:t>La formazione dei gruppi avviene in modo casuale, Tullio cita la presenza di un algoritmo; quello che vi capita, farete. Poi, decidete voi:</w:t>
+      </w:r>
+    </w:p>
+    <w:p>
+      <w:pPr>
+        <w:pStyle w:val="Paragrafoelenco"/>
+        <w:numPr>
+          <w:ilvl w:val="1"/>
+          <w:numId w:val="2"/>
+        </w:numPr>
+      </w:pPr>
+      <w:r>
+        <w:t>Canale di comunicazione (Telegram, Discord, etc.)</w:t>
+      </w:r>
+    </w:p>
+    <w:p>
+      <w:pPr>
+        <w:pStyle w:val="Paragrafoelenco"/>
+      </w:pPr>
+    </w:p>
+    <w:p>
+      <w:pPr>
+        <w:pStyle w:val="Paragrafoelenco"/>
+        <w:numPr>
+          <w:ilvl w:val="0"/>
+          <w:numId w:val="2"/>
+        </w:numPr>
+      </w:pPr>
+      <w:r>
+        <w:t>Le prime cose da fare sono (citando testualmente Tullio)</w:t>
+      </w:r>
+    </w:p>
+    <w:p>
+      <w:pPr>
+        <w:pStyle w:val="Paragrafoelenco"/>
+        <w:numPr>
+          <w:ilvl w:val="1"/>
+          <w:numId w:val="2"/>
+        </w:numPr>
+      </w:pPr>
+      <w:r>
+        <w:t>dotarsi di un nome, di un logo, e di un recapito riflettore di posta elettronica;</w:t>
+      </w:r>
+    </w:p>
+    <w:p>
+      <w:pPr>
+        <w:pStyle w:val="Paragrafoelenco"/>
+        <w:numPr>
+          <w:ilvl w:val="1"/>
+          <w:numId w:val="2"/>
+        </w:numPr>
+      </w:pPr>
+      <w:r>
+        <w:t>cominciare a ragionare sul proprio way of working, secondo le indicazioni del regolamento del progetto didattico.</w:t>
+      </w:r>
+    </w:p>
+    <w:p>
+      <w:r>
+        <w:br w:type="page"/>
+      </w:r>
+    </w:p>
+    <w:p>
+      <w:pPr>
+        <w:pStyle w:val="Titolo1"/>
+      </w:pPr>
+      <w:bookmarkStart w:id="3" w:name="_Toc132637301"/>
       <w:r>
         <w:lastRenderedPageBreak/>
         <w:t>Diari di bordo</w:t>
       </w:r>
-      <w:bookmarkEnd w:id="2"/>
+      <w:bookmarkEnd w:id="3"/>
     </w:p>
     <w:p>
       <w:pPr>
@@ -1439,7 +1625,10 @@
       </w:pPr>
       <w:r>
         <w:lastRenderedPageBreak/>
-        <w:t>Una struttura secondo me buona:</w:t>
+        <w:t>Una struttura secondo me buona</w:t>
+      </w:r>
+      <w:r>
+        <w:t xml:space="preserve"> (e che si è rivelata funzionante dopo mesi di tentativi):</w:t>
       </w:r>
     </w:p>
     <w:p>
@@ -1483,18 +1672,71 @@
     </w:p>
     <w:p>
       <w:pPr>
+        <w:pStyle w:val="Paragrafoelenco"/>
+        <w:numPr>
+          <w:ilvl w:val="2"/>
+          <w:numId w:val="2"/>
+        </w:numPr>
+      </w:pPr>
+      <w:r>
+        <w:t>In questa slide, mettere date a medio/lungo periodo; Tullio apprezza e non avrà da dire nulla</w:t>
+      </w:r>
+    </w:p>
+    <w:p>
+      <w:pPr>
         <w:pStyle w:val="Titolo1"/>
       </w:pPr>
-      <w:bookmarkStart w:id="3" w:name="_Toc127865483"/>
-      <w:bookmarkStart w:id="4" w:name="_Toc131440425"/>
+      <w:bookmarkStart w:id="4" w:name="_Toc127865483"/>
+      <w:bookmarkStart w:id="5" w:name="_Toc132637302"/>
       <w:r>
         <w:t xml:space="preserve">1 - </w:t>
       </w:r>
       <w:r>
         <w:t>Aggiudicazione degli appalti</w:t>
       </w:r>
-      <w:bookmarkEnd w:id="3"/>
       <w:bookmarkEnd w:id="4"/>
+      <w:bookmarkEnd w:id="5"/>
+    </w:p>
+    <w:p>
+      <w:pPr>
+        <w:pStyle w:val="Paragrafoelenco"/>
+        <w:numPr>
+          <w:ilvl w:val="0"/>
+          <w:numId w:val="2"/>
+        </w:numPr>
+      </w:pPr>
+      <w:r>
+        <w:t>Le prime cose da fare sono (citando testualmente Tullio)</w:t>
+      </w:r>
+    </w:p>
+    <w:p>
+      <w:pPr>
+        <w:pStyle w:val="Paragrafoelenco"/>
+        <w:numPr>
+          <w:ilvl w:val="1"/>
+          <w:numId w:val="2"/>
+        </w:numPr>
+      </w:pPr>
+      <w:r>
+        <w:t>dotarsi di un nome, di un logo, e di un recapito riflettore di posta elettronica;</w:t>
+      </w:r>
+    </w:p>
+    <w:p>
+      <w:pPr>
+        <w:pStyle w:val="Paragrafoelenco"/>
+        <w:numPr>
+          <w:ilvl w:val="1"/>
+          <w:numId w:val="2"/>
+        </w:numPr>
+      </w:pPr>
+      <w:r>
+        <w:t>cominciare a ragionare sul proprio way of working, secondo le indicazioni del regolamento del progetto didattico.</w:t>
+      </w:r>
+    </w:p>
+    <w:p>
+      <w:pPr>
+        <w:pStyle w:val="Paragrafoelenco"/>
+      </w:pPr>
     </w:p>
     <w:p>
       <w:pPr>
@@ -1683,6 +1925,7 @@
         </w:numPr>
       </w:pPr>
       <w:r>
+        <w:lastRenderedPageBreak/>
         <w:t>strumenti organizzativi (Drive, GitHub, LaTeX, etc.)</w:t>
       </w:r>
     </w:p>
@@ -1712,7 +1955,6 @@
     </w:p>
     <w:p>
       <w:r>
-        <w:lastRenderedPageBreak/>
         <w:t>Vanno dichiarati gli impegni, la scadenza ultima di consegna prevista, il preventivo dei costi calcolato secondo regolamento e il totale di ore produttive assegnate a persona (tra 80 e 95 come min/max)</w:t>
       </w:r>
     </w:p>
@@ -1829,6 +2071,68 @@
       </w:pPr>
       <w:r>
         <w:t>L'aggiudicazione degli appalti avviene tramite un form in Moodle e viene pubblicato giudizio e risultato ed eventuali correzioni da dover apportare.</w:t>
+      </w:r>
+    </w:p>
+    <w:p>
+      <w:pPr>
+        <w:pStyle w:val="Paragrafoelenco"/>
+      </w:pPr>
+    </w:p>
+    <w:p>
+      <w:pPr>
+        <w:pStyle w:val="Paragrafoelenco"/>
+        <w:numPr>
+          <w:ilvl w:val="0"/>
+          <w:numId w:val="1"/>
+        </w:numPr>
+      </w:pPr>
+      <w:r>
+        <w:t>Esempio di form di aggiudicazione appalti (tralascio colonna gruppi per privacy):</w:t>
+      </w:r>
+      <w:r>
+        <w:br/>
+      </w:r>
+      <w:r>
+        <w:drawing>
+          <wp:inline distT="0" distB="0" distL="0" distR="0" wp14:anchorId="428855E8" wp14:editId="7606E505">
+            <wp:extent cx="6120130" cy="2150745"/>
+            <wp:effectExtent l="0" t="0" r="0" b="1905"/>
+            <wp:docPr id="154054023" name="Immagine 1" descr="Immagine che contiene tavolo&#10;&#10;Descrizione generata automaticamente"/>
+            <wp:cNvGraphicFramePr>
+              <a:graphicFrameLocks xmlns:a="http://schemas.openxmlformats.org/drawingml/2006/main" noChangeAspect="1"/>
+            </wp:cNvGraphicFramePr>
+            <a:graphic xmlns:a="http://schemas.openxmlformats.org/drawingml/2006/main">
+              <a:graphicData uri="http://schemas.openxmlformats.org/drawingml/2006/picture">
+                <pic:pic xmlns:pic="http://schemas.openxmlformats.org/drawingml/2006/picture">
+                  <pic:nvPicPr>
+                    <pic:cNvPr id="154054023" name="Immagine 1" descr="Immagine che contiene tavolo&#10;&#10;Descrizione generata automaticamente"/>
+                    <pic:cNvPicPr/>
+                  </pic:nvPicPr>
+                  <pic:blipFill>
+                    <a:blip r:embed="rId10"/>
+                    <a:stretch>
+                      <a:fillRect/>
+                    </a:stretch>
+                  </pic:blipFill>
+                  <pic:spPr>
+                    <a:xfrm>
+                      <a:off x="0" y="0"/>
+                      <a:ext cx="6120130" cy="2150745"/>
+                    </a:xfrm>
+                    <a:prstGeom prst="rect">
+                      <a:avLst/>
+                    </a:prstGeom>
+                  </pic:spPr>
+                </pic:pic>
+              </a:graphicData>
+            </a:graphic>
+          </wp:inline>
+        </w:drawing>
+      </w:r>
+    </w:p>
+    <w:p>
+      <w:r>
+        <w:br w:type="page"/>
       </w:r>
     </w:p>
     <w:p>
@@ -1923,14 +2227,14 @@
       <w:pPr>
         <w:pStyle w:val="Titolo1"/>
       </w:pPr>
-      <w:bookmarkStart w:id="5" w:name="_Toc127865484"/>
-      <w:bookmarkStart w:id="6" w:name="_Toc131440426"/>
+      <w:bookmarkStart w:id="6" w:name="_Toc127865484"/>
+      <w:bookmarkStart w:id="7" w:name="_Toc132637303"/>
       <w:r>
         <w:lastRenderedPageBreak/>
         <w:t>Verso la RTB</w:t>
       </w:r>
-      <w:bookmarkEnd w:id="5"/>
       <w:bookmarkEnd w:id="6"/>
+      <w:bookmarkEnd w:id="7"/>
     </w:p>
     <w:p>
       <w:pPr>
@@ -1941,33 +2245,8 @@
         </w:numPr>
       </w:pPr>
       <w:r>
-        <w:t>In ogni caso, la prima cosa da fare è definire un template unico di documenti. Fatto questo, contattare l'azienda ed iniziare ad analizzare i requisiti/definire almeno le bozze progettuali di documenti per la RTB, cioè la prima revisione.</w:t>
-      </w:r>
-    </w:p>
-    <w:p>
-      <w:pPr>
-        <w:pStyle w:val="Paragrafoelenco"/>
-      </w:pPr>
-    </w:p>
-    <w:p>
-      <w:pPr>
-        <w:pStyle w:val="Paragrafoelenco"/>
-        <w:numPr>
-          <w:ilvl w:val="0"/>
-          <w:numId w:val="1"/>
-        </w:numPr>
-      </w:pPr>
-      <w:r>
-        <w:t>I documenti da presentare sono</w:t>
-      </w:r>
-      <w:r>
-        <w:t xml:space="preserve"> questi (consiglio fondamentale: trovarsi una serie di repo dalla quale “prendere ispirazione” è la cosa più importante, altrimenti non se ne esce):</w:t>
-      </w:r>
-    </w:p>
-    <w:p>
-      <w:pPr>
-        <w:pStyle w:val="Paragrafoelenco"/>
-      </w:pPr>
+        <w:t>Tullio vi dirà che la prima cosa da avere è “un solido way of working”. Tradotto in italiano, significa, “organizzare il proprio modo di lavorare”, pertanto consiglio di:</w:t>
+      </w:r>
     </w:p>
     <w:p>
       <w:pPr>
@@ -1978,6 +2257,96 @@
         </w:numPr>
       </w:pPr>
       <w:r>
+        <w:t>Organizzare gli strumenti di versionamento e di documenti</w:t>
+      </w:r>
+    </w:p>
+    <w:p>
+      <w:pPr>
+        <w:pStyle w:val="Paragrafoelenco"/>
+        <w:numPr>
+          <w:ilvl w:val="1"/>
+          <w:numId w:val="1"/>
+        </w:numPr>
+      </w:pPr>
+      <w:r>
+        <w:t>Capire i ruoli e ogni quanto ruotarli (se siete un gruppo a cui piace fare le cose per bene, naturalmente)</w:t>
+      </w:r>
+    </w:p>
+    <w:p>
+      <w:pPr>
+        <w:pStyle w:val="Paragrafoelenco"/>
+        <w:numPr>
+          <w:ilvl w:val="1"/>
+          <w:numId w:val="1"/>
+        </w:numPr>
+      </w:pPr>
+      <w:r>
+        <w:t>Decidere il template dei propri documenti (sia documentazione che diari di bordo, etc.)</w:t>
+      </w:r>
+    </w:p>
+    <w:p>
+      <w:pPr>
+        <w:pStyle w:val="Paragrafoelenco"/>
+        <w:numPr>
+          <w:ilvl w:val="1"/>
+          <w:numId w:val="1"/>
+        </w:numPr>
+      </w:pPr>
+      <w:r>
+        <w:t>Organizzarsi le repo e capire come suddividersi i compiti</w:t>
+      </w:r>
+    </w:p>
+    <w:p>
+      <w:pPr>
+        <w:pStyle w:val="Paragrafoelenco"/>
+      </w:pPr>
+    </w:p>
+    <w:p>
+      <w:pPr>
+        <w:pStyle w:val="Paragrafoelenco"/>
+        <w:numPr>
+          <w:ilvl w:val="0"/>
+          <w:numId w:val="1"/>
+        </w:numPr>
+      </w:pPr>
+      <w:r>
+        <w:t>In ogni caso, la prima cosa da fare è definire un template unico di documenti. Fatto questo, contattare l'azienda ed iniziare ad analizzare i requisiti/definire almeno le bozze progettuali di documenti per la RTB, cioè la prima revisione.</w:t>
+      </w:r>
+    </w:p>
+    <w:p>
+      <w:pPr>
+        <w:pStyle w:val="Paragrafoelenco"/>
+      </w:pPr>
+    </w:p>
+    <w:p>
+      <w:pPr>
+        <w:pStyle w:val="Paragrafoelenco"/>
+        <w:numPr>
+          <w:ilvl w:val="0"/>
+          <w:numId w:val="1"/>
+        </w:numPr>
+      </w:pPr>
+      <w:r>
+        <w:t>I documenti da presentare sono</w:t>
+      </w:r>
+      <w:r>
+        <w:t xml:space="preserve"> questi (consiglio fondamentale: trovarsi una serie di repo dalla quale “prendere ispirazione” è la cosa più importante, altrimenti non se ne esce):</w:t>
+      </w:r>
+    </w:p>
+    <w:p>
+      <w:pPr>
+        <w:pStyle w:val="Paragrafoelenco"/>
+      </w:pPr>
+    </w:p>
+    <w:p>
+      <w:pPr>
+        <w:pStyle w:val="Paragrafoelenco"/>
+        <w:numPr>
+          <w:ilvl w:val="1"/>
+          <w:numId w:val="1"/>
+        </w:numPr>
+      </w:pPr>
+      <w:r>
         <w:t>Norme di Progetto (documentazione interna)</w:t>
       </w:r>
     </w:p>
@@ -2217,6 +2586,7 @@
         </w:numPr>
       </w:pPr>
       <w:r>
+        <w:lastRenderedPageBreak/>
         <w:t xml:space="preserve">Consigliato un software come Jira/Trello/GitHub Projects per la visualizzazione a calendario delle attività, relativa assegnazione delle issue, attività di verifica. Questo risulta utile e necessario anche per le Norme di Progetto, oltre che a livello organizzativo. I gruppi che sanno lavorare bene non tarderanno a farvi sentire inferiori con il loro potentissimo Jira </w:t>
       </w:r>
       <w:r>
@@ -2228,7 +2598,6 @@
         <w:pStyle w:val="Paragrafoelenco"/>
       </w:pPr>
     </w:p>
-    <w:p/>
     <w:p>
       <w:pPr>
         <w:pStyle w:val="Paragrafoelenco"/>
@@ -2238,7 +2607,6 @@
         </w:numPr>
       </w:pPr>
       <w:r>
-        <w:lastRenderedPageBreak/>
         <w:t>Per la RTB, oltre ai documenti, va realizzato un PoC (Proof of Concept),</w:t>
       </w:r>
       <w:r>
@@ -2248,15 +2616,7 @@
         <w:t>demo che dimostra la fattibilità del prodotto da realizzare.</w:t>
       </w:r>
       <w:r>
-        <w:t xml:space="preserve"> Rispondendo a varie domande evitando l’astrattismo </w:t>
-      </w:r>
-      <w:proofErr w:type="spellStart"/>
-      <w:r>
-        <w:t>tulliese</w:t>
-      </w:r>
-      <w:proofErr w:type="spellEnd"/>
-      <w:r>
-        <w:t>:</w:t>
+        <w:t xml:space="preserve"> Rispondendo a varie domande evitando l’astrattismo tulliese:</w:t>
       </w:r>
     </w:p>
     <w:p>
@@ -2416,6 +2776,9 @@
       <w:r>
         <w:t>Scriverli evitando errori di ortografia (I mean, come on), indicizzando ogni contenuto (immagini, tabelle, altre cose) e facendo le cose seriamente. Tullio non è super severo ma controlla che le cose siano fatte seriamente</w:t>
       </w:r>
+      <w:r>
+        <w:t>, quindi attenzione ai dettagli. Differenziate in modo originale dalle repo di riferimento e prendetevi pure libertà sugli indici (non troppa, ma non copiate spudoratamente)</w:t>
+      </w:r>
     </w:p>
     <w:p>
       <w:pPr>
@@ -2436,8 +2799,8 @@
           <w:lang w:val="en-US"/>
         </w:rPr>
       </w:pPr>
-      <w:bookmarkStart w:id="7" w:name="_Toc127865485"/>
-      <w:bookmarkStart w:id="8" w:name="_Toc131440427"/>
+      <w:bookmarkStart w:id="8" w:name="_Toc127865485"/>
+      <w:bookmarkStart w:id="9" w:name="_Toc132637304"/>
       <w:r>
         <w:rPr>
           <w:lang w:val="en-US"/>
@@ -2451,7 +2814,7 @@
         </w:rPr>
         <w:t>RTB</w:t>
       </w:r>
-      <w:bookmarkEnd w:id="7"/>
+      <w:bookmarkEnd w:id="8"/>
       <w:r>
         <w:rPr>
           <w:lang w:val="en-US"/>
@@ -2464,7 +2827,7 @@
         </w:rPr>
         <w:t>Requirements and Technology Baseline</w:t>
       </w:r>
-      <w:bookmarkEnd w:id="8"/>
+      <w:bookmarkEnd w:id="9"/>
     </w:p>
     <w:p>
       <w:pPr>
@@ -2536,7 +2899,6 @@
         <w:t>”</w:t>
       </w:r>
     </w:p>
-    <w:p/>
     <w:p>
       <w:pPr>
         <w:pStyle w:val="Paragrafoelenco"/>
@@ -2642,6 +3004,42 @@
     <w:p>
       <w:pPr>
         <w:pStyle w:val="Paragrafoelenco"/>
+        <w:ind w:left="1440"/>
+      </w:pPr>
+    </w:p>
+    <w:p>
+      <w:pPr>
+        <w:pStyle w:val="Paragrafoelenco"/>
+        <w:numPr>
+          <w:ilvl w:val="0"/>
+          <w:numId w:val="7"/>
+        </w:numPr>
+      </w:pPr>
+      <w:r>
+        <w:t>Domandona: i verbali che tipo di documentazione sono?</w:t>
+      </w:r>
+    </w:p>
+    <w:p>
+      <w:pPr>
+        <w:pStyle w:val="Paragrafoelenco"/>
+        <w:numPr>
+          <w:ilvl w:val="1"/>
+          <w:numId w:val="7"/>
+        </w:numPr>
+      </w:pPr>
+      <w:r>
+        <w:t>Di fatto, la gente spesso li mette nella documentazione interna; comunque sia, io li ho messi in una cartella dedicata, suddivisa a sua volta in Interni ed Esterni</w:t>
+      </w:r>
+      <w:r>
+        <w:t xml:space="preserve">. </w:t>
+      </w:r>
+      <w:r>
+        <w:t>Vedete voi, insomma.</w:t>
+      </w:r>
+    </w:p>
+    <w:p>
+      <w:pPr>
+        <w:pStyle w:val="Paragrafoelenco"/>
       </w:pPr>
     </w:p>
     <w:p>
@@ -2653,10 +3051,7 @@
         </w:numPr>
       </w:pPr>
       <w:r>
-        <w:t>La candidatura alla prima fase delle revisioni viene mandata solo a Cardin, lui propone una data e si dice se va bene o meno.</w:t>
-      </w:r>
-      <w:r>
-        <w:t xml:space="preserve"> Siamo noi a decidere quando ci sentiamo pronti. In passato accadeva che vi erano alcune finestre temporali apposite entro le quali iscriversi. Invece, da quest’anno è a modalità libera. </w:t>
+        <w:t xml:space="preserve">La candidatura alla prima fase delle revisioni viene mandata solo a Cardin, lui propone una data e si dice se va bene o meno. Siamo noi a decidere quando ci sentiamo pronti. In passato accadeva che vi erano alcune finestre temporali apposite entro le quali iscriversi. Invece, da quest’anno è a modalità libera. </w:t>
       </w:r>
     </w:p>
     <w:p>
@@ -2676,12 +3071,12 @@
       <w:pPr>
         <w:pStyle w:val="Titolo2"/>
       </w:pPr>
-      <w:bookmarkStart w:id="9" w:name="_Toc131440428"/>
+      <w:bookmarkStart w:id="10" w:name="_Toc132637305"/>
       <w:r>
         <w:lastRenderedPageBreak/>
         <w:t>Proof of Concept</w:t>
       </w:r>
-      <w:bookmarkEnd w:id="9"/>
+      <w:bookmarkEnd w:id="10"/>
     </w:p>
     <w:p>
       <w:r>
@@ -2809,7 +3204,7 @@
                     <pic:cNvPicPr/>
                   </pic:nvPicPr>
                   <pic:blipFill>
-                    <a:blip r:embed="rId10"/>
+                    <a:blip r:embed="rId11"/>
                     <a:stretch>
                       <a:fillRect/>
                     </a:stretch>
@@ -2847,7 +3242,7 @@
       <w:pPr>
         <w:pStyle w:val="Titolo2"/>
       </w:pPr>
-      <w:bookmarkStart w:id="10" w:name="_Toc131440429"/>
+      <w:bookmarkStart w:id="11" w:name="_Toc132637306"/>
       <w:r>
         <w:lastRenderedPageBreak/>
         <w:t xml:space="preserve">RTB </w:t>
@@ -2858,7 +3253,7 @@
       <w:r>
         <w:t xml:space="preserve"> Cardin</w:t>
       </w:r>
-      <w:bookmarkEnd w:id="10"/>
+      <w:bookmarkEnd w:id="11"/>
       <w:r>
         <w:t xml:space="preserve"> </w:t>
       </w:r>
@@ -3066,12 +3461,12 @@
       <w:pPr>
         <w:pStyle w:val="Titolo2"/>
       </w:pPr>
-      <w:bookmarkStart w:id="11" w:name="_Toc131440430"/>
+      <w:bookmarkStart w:id="12" w:name="_Toc132637307"/>
       <w:r>
         <w:lastRenderedPageBreak/>
         <w:t>RTB - Tullio</w:t>
       </w:r>
-      <w:bookmarkEnd w:id="11"/>
+      <w:bookmarkEnd w:id="12"/>
     </w:p>
     <w:p>
       <w:r>
@@ -3243,7 +3638,7 @@
           <w:numId w:val="15"/>
         </w:numPr>
       </w:pPr>
-      <w:hyperlink r:id="rId11" w:history="1">
+      <w:hyperlink r:id="rId12" w:history="1">
         <w:r>
           <w:rPr>
             <w:rStyle w:val="Collegamentoipertestuale"/>
@@ -3275,7 +3670,7 @@
           <w:numId w:val="15"/>
         </w:numPr>
       </w:pPr>
-      <w:hyperlink r:id="rId12" w:history="1">
+      <w:hyperlink r:id="rId13" w:history="1">
         <w:r>
           <w:rPr>
             <w:rStyle w:val="Collegamentoipertestuale"/>
@@ -3337,7 +3732,13 @@
         </w:numPr>
       </w:pPr>
       <w:r>
-        <w:t>Strutturare la repo in modo semplice, possibilmente facendo in modo di non dover costringere a scaricare i file (ad esempio un sito github.io, come ad esempio:</w:t>
+        <w:t>Strutturare la repo in modo semplice, possibilmente facendo in modo di non dover costringere a scaricare i file (ad esempio un sito github.io, come ad esempio</w:t>
+      </w:r>
+      <w:r>
+        <w:t>)</w:t>
+      </w:r>
+      <w:r>
+        <w:t>:</w:t>
       </w:r>
     </w:p>
     <w:p>
@@ -3348,7 +3749,7 @@
           <w:numId w:val="15"/>
         </w:numPr>
       </w:pPr>
-      <w:hyperlink r:id="rId13" w:anchor="login-warrior" w:history="1">
+      <w:hyperlink r:id="rId14" w:anchor="login-warrior" w:history="1">
         <w:r>
           <w:rPr>
             <w:rStyle w:val="Collegamentoipertestuale"/>
@@ -3364,6 +3765,31 @@
       <w:pPr>
         <w:pStyle w:val="Paragrafoelenco"/>
         <w:numPr>
+          <w:ilvl w:val="1"/>
+          <w:numId w:val="15"/>
+        </w:numPr>
+      </w:pPr>
+      <w:r>
+        <w:t xml:space="preserve">Servirà una repo con GitHub Pages, </w:t>
+      </w:r>
+      <w:r>
+        <w:t xml:space="preserve">una repo con github.io come nome (prenderà in automatico “username.github.io” il sito e avrà </w:t>
+      </w:r>
+      <w:r>
+        <w:rPr>
+          <w:i/>
+          <w:iCs/>
+        </w:rPr>
+        <w:t>https</w:t>
+      </w:r>
+      <w:r>
+        <w:t>) e poi basta mettere l’index.html in root, poi vedete voi come strutturare i file, insomma</w:t>
+      </w:r>
+    </w:p>
+    <w:p>
+      <w:pPr>
+        <w:pStyle w:val="Paragrafoelenco"/>
+        <w:numPr>
           <w:ilvl w:val="0"/>
           <w:numId w:val="15"/>
         </w:numPr>
@@ -3516,6 +3942,7 @@
         </w:rPr>
       </w:pPr>
       <w:r>
+        <w:lastRenderedPageBreak/>
         <w:br w:type="page"/>
       </w:r>
     </w:p>
@@ -3523,7 +3950,7 @@
       <w:pPr>
         <w:pStyle w:val="Titolo1"/>
       </w:pPr>
-      <w:bookmarkStart w:id="12" w:name="_Toc131440431"/>
+      <w:bookmarkStart w:id="13" w:name="_Toc132637308"/>
       <w:r>
         <w:lastRenderedPageBreak/>
         <w:t xml:space="preserve">3 – </w:t>
@@ -3537,7 +3964,7 @@
       <w:r>
         <w:t>Product Baseline</w:t>
       </w:r>
-      <w:bookmarkEnd w:id="12"/>
+      <w:bookmarkEnd w:id="13"/>
     </w:p>
     <w:p>
       <w:pPr>
@@ -3675,6 +4102,18 @@
       <w:pPr>
         <w:pStyle w:val="Paragrafoelenco"/>
         <w:numPr>
+          <w:ilvl w:val="3"/>
+          <w:numId w:val="7"/>
+        </w:numPr>
+      </w:pPr>
+      <w:r>
+        <w:t>Questo documento riporta gli UML, design pattern impiegati e altri commenti</w:t>
+      </w:r>
+    </w:p>
+    <w:p>
+      <w:pPr>
+        <w:pStyle w:val="Paragrafoelenco"/>
+        <w:numPr>
           <w:ilvl w:val="2"/>
           <w:numId w:val="7"/>
         </w:numPr>
@@ -3687,12 +4126,36 @@
       <w:pPr>
         <w:pStyle w:val="Paragrafoelenco"/>
         <w:numPr>
+          <w:ilvl w:val="3"/>
+          <w:numId w:val="7"/>
+        </w:numPr>
+      </w:pPr>
+      <w:r>
+        <w:t>Lo cita il nome stesso, dare un’idea delle tecnologie usate e spiegare come usare il software</w:t>
+      </w:r>
+    </w:p>
+    <w:p>
+      <w:pPr>
+        <w:pStyle w:val="Paragrafoelenco"/>
+        <w:numPr>
           <w:ilvl w:val="2"/>
           <w:numId w:val="7"/>
         </w:numPr>
       </w:pPr>
       <w:r>
         <w:t>Manuale Sviluppatore (ho visto in giro anche Manuale del Manutentore)</w:t>
+      </w:r>
+    </w:p>
+    <w:p>
+      <w:pPr>
+        <w:pStyle w:val="Paragrafoelenco"/>
+        <w:numPr>
+          <w:ilvl w:val="3"/>
+          <w:numId w:val="7"/>
+        </w:numPr>
+      </w:pPr>
+      <w:r>
+        <w:t xml:space="preserve">In alcuni gruppi è stato presente, per altri no; di </w:t>
       </w:r>
     </w:p>
     <w:p>
@@ -3745,7 +4208,7 @@
                     <pic:cNvPicPr/>
                   </pic:nvPicPr>
                   <pic:blipFill>
-                    <a:blip r:embed="rId14"/>
+                    <a:blip r:embed="rId15"/>
                     <a:stretch>
                       <a:fillRect/>
                     </a:stretch>
@@ -3807,46 +4270,24 @@
     <w:p>
       <w:pPr>
         <w:pStyle w:val="Titolo2"/>
-        <w:rPr>
-          <w:lang w:val="en-US"/>
-        </w:rPr>
-      </w:pPr>
-      <w:bookmarkStart w:id="13" w:name="_Toc131440432"/>
-      <w:r>
-        <w:rPr>
-          <w:lang w:val="en-US"/>
-        </w:rPr>
+      </w:pPr>
+      <w:bookmarkStart w:id="14" w:name="_Toc132637309"/>
+      <w:r>
+        <w:lastRenderedPageBreak/>
         <w:t>PB – Cardin</w:t>
       </w:r>
-      <w:bookmarkEnd w:id="13"/>
+      <w:bookmarkEnd w:id="14"/>
     </w:p>
     <w:p>
       <w:pPr>
         <w:pStyle w:val="Titolo2"/>
-        <w:rPr>
-          <w:lang w:val="en-US"/>
-        </w:rPr>
-      </w:pPr>
-      <w:bookmarkStart w:id="14" w:name="_Toc131440433"/>
-      <w:r>
-        <w:rPr>
-          <w:lang w:val="en-US"/>
-        </w:rPr>
-        <w:t xml:space="preserve">PB - </w:t>
-      </w:r>
-      <w:proofErr w:type="spellStart"/>
-      <w:r>
-        <w:rPr>
-          <w:lang w:val="en-US"/>
-        </w:rPr>
-        <w:t>Tullio</w:t>
-      </w:r>
-      <w:bookmarkEnd w:id="14"/>
-      <w:proofErr w:type="spellEnd"/>
-      <w:r>
-        <w:rPr>
-          <w:lang w:val="en-US"/>
-        </w:rPr>
+      </w:pPr>
+      <w:bookmarkStart w:id="15" w:name="_Toc132637310"/>
+      <w:r>
+        <w:t>PB - Tullio</w:t>
+      </w:r>
+      <w:bookmarkEnd w:id="15"/>
+      <w:r>
         <w:br w:type="page"/>
       </w:r>
     </w:p>
@@ -3854,7 +4295,7 @@
       <w:pPr>
         <w:pStyle w:val="Titolo1"/>
       </w:pPr>
-      <w:bookmarkStart w:id="15" w:name="_Toc131440434"/>
+      <w:bookmarkStart w:id="16" w:name="_Toc132637311"/>
       <w:r>
         <w:lastRenderedPageBreak/>
         <w:t>4</w:t>
@@ -3871,13 +4312,13 @@
       <w:r>
         <w:t>Customer Acceptance</w:t>
       </w:r>
-      <w:bookmarkEnd w:id="15"/>
       <w:r>
         <w:t xml:space="preserve"> (o</w:t>
       </w:r>
       <w:r>
         <w:t>pzionale)</w:t>
       </w:r>
+      <w:bookmarkEnd w:id="16"/>
     </w:p>
     <w:p>
       <w:r>
@@ -3905,7 +4346,7 @@
                     <pic:cNvPicPr/>
                   </pic:nvPicPr>
                   <pic:blipFill>
-                    <a:blip r:embed="rId15"/>
+                    <a:blip r:embed="rId16"/>
                     <a:stretch>
                       <a:fillRect/>
                     </a:stretch>
@@ -3937,12 +4378,12 @@
       <w:pPr>
         <w:pStyle w:val="Titolo1"/>
       </w:pPr>
-      <w:bookmarkStart w:id="16" w:name="_Toc131440435"/>
+      <w:bookmarkStart w:id="17" w:name="_Toc132637312"/>
       <w:r>
         <w:lastRenderedPageBreak/>
         <w:t>Gruppi del II Lotto</w:t>
       </w:r>
-      <w:bookmarkEnd w:id="16"/>
+      <w:bookmarkEnd w:id="17"/>
     </w:p>
     <w:p/>
     <w:p>
@@ -4012,6 +4453,46 @@
       </w:r>
       <w:r>
         <w:t>e rimanenze saranno distribuite a quelli del II lotto</w:t>
+      </w:r>
+      <w:r>
+        <w:t xml:space="preserve">. </w:t>
+      </w:r>
+    </w:p>
+    <w:p>
+      <w:pPr>
+        <w:pStyle w:val="Paragrafoelenco"/>
+      </w:pPr>
+    </w:p>
+    <w:p>
+      <w:pPr>
+        <w:pStyle w:val="Paragrafoelenco"/>
+        <w:numPr>
+          <w:ilvl w:val="0"/>
+          <w:numId w:val="14"/>
+        </w:numPr>
+      </w:pPr>
+      <w:r>
+        <w:t xml:space="preserve">Di fatto, i gruppi del secondo lotto prendono principalmente quello che rimane dal primo. </w:t>
+      </w:r>
+    </w:p>
+    <w:p>
+      <w:pPr>
+        <w:pStyle w:val="Paragrafoelenco"/>
+      </w:pPr>
+    </w:p>
+    <w:p>
+      <w:pPr>
+        <w:pStyle w:val="Paragrafoelenco"/>
+        <w:numPr>
+          <w:ilvl w:val="0"/>
+          <w:numId w:val="14"/>
+        </w:numPr>
+      </w:pPr>
+      <w:r>
+        <w:t>Da quello che ho capito, la formazione dei gruppi del secondo lotto avviene o con un meeting oppure in presenza a cui è obbligatorio essere presenti, se possibile, altrimenti pena qualche malus ed eventuali inadempienze (tali malus si riflettono nel prof più puntiglioso del solito, ma non sembra avere problemi concreti successivamente)</w:t>
+      </w:r>
+      <w:r>
+        <w:t>. Potrebbe infatti non ammettere al progetto.</w:t>
       </w:r>
     </w:p>
     <w:p>
@@ -4093,12 +4574,12 @@
       <w:pPr>
         <w:pStyle w:val="Titolo1"/>
       </w:pPr>
-      <w:bookmarkStart w:id="17" w:name="_Toc131440436"/>
+      <w:bookmarkStart w:id="18" w:name="_Toc132637313"/>
       <w:r>
         <w:lastRenderedPageBreak/>
         <w:t>Risposte varie</w:t>
       </w:r>
-      <w:bookmarkEnd w:id="17"/>
+      <w:bookmarkEnd w:id="18"/>
     </w:p>
     <w:p>
       <w:pPr>
@@ -4111,13 +4592,15 @@
       <w:r>
         <w:t xml:space="preserve">Non è obbligatorio firmare il responsabile nelle mail mandate a Tullio; almeno, a noi non ha mai fatto problemi, dato che era sempre la stessa persona a scrivere (:D) </w:t>
       </w:r>
+    </w:p>
+    <w:p>
       <w:r>
         <w:br/>
       </w:r>
     </w:p>
     <w:sectPr>
-      <w:headerReference w:type="default" r:id="rId16"/>
-      <w:footerReference w:type="default" r:id="rId17"/>
+      <w:headerReference w:type="default" r:id="rId17"/>
+      <w:footerReference w:type="default" r:id="rId18"/>
       <w:pgSz w:w="11906" w:h="16838"/>
       <w:pgMar w:top="1417" w:right="1134" w:bottom="1134" w:left="1134" w:header="708" w:footer="708" w:gutter="0"/>
       <w:cols w:space="708"/>

</xml_diff>

<commit_message>
Aggiunte indicazione revisione e piccole fix
</commit_message>
<xml_diff>
--- a/FAQ Progetti e Tipi di lezioni/FAQ Progetti.docx
+++ b/FAQ Progetti e Tipi di lezioni/FAQ Progetti.docx
@@ -35,6 +35,9 @@
       </w:r>
       <w:r>
         <w:t xml:space="preserve"> Il file sarà progressivamente aggiornato e corretto nelle sue parti, al fine di continuare ad essere una guida solida e chiara per tutti coloro che non sanno mai che fare e come fare le cose, che è un po’ il mantra di tutto il corso purtroppo. </w:t>
+      </w:r>
+      <w:r>
+        <w:t>Per fortuna c’è chi pensa anche agli altri.</w:t>
       </w:r>
       <w:r>
         <w:br w:type="page"/>
@@ -91,7 +94,7 @@
           <w:r>
             <w:fldChar w:fldCharType="separate"/>
           </w:r>
-          <w:hyperlink w:anchor="_Toc132637299" w:history="1">
+          <w:hyperlink w:anchor="_Toc133221735" w:history="1">
             <w:r>
               <w:rPr>
                 <w:rStyle w:val="Collegamentoipertestuale"/>
@@ -118,7 +121,7 @@
                 <w:noProof/>
                 <w:webHidden/>
               </w:rPr>
-              <w:instrText xml:space="preserve"> PAGEREF _Toc132637299 \h </w:instrText>
+              <w:instrText xml:space="preserve"> PAGEREF _Toc133221735 \h </w:instrText>
             </w:r>
             <w:r>
               <w:rPr>
@@ -161,7 +164,7 @@
               <w:lang w:eastAsia="it-IT"/>
             </w:rPr>
           </w:pPr>
-          <w:hyperlink w:anchor="_Toc132637300" w:history="1">
+          <w:hyperlink w:anchor="_Toc133221736" w:history="1">
             <w:r>
               <w:rPr>
                 <w:rStyle w:val="Collegamentoipertestuale"/>
@@ -188,7 +191,7 @@
                 <w:noProof/>
                 <w:webHidden/>
               </w:rPr>
-              <w:instrText xml:space="preserve"> PAGEREF _Toc132637300 \h </w:instrText>
+              <w:instrText xml:space="preserve"> PAGEREF _Toc133221736 \h </w:instrText>
             </w:r>
             <w:r>
               <w:rPr>
@@ -231,7 +234,7 @@
               <w:lang w:eastAsia="it-IT"/>
             </w:rPr>
           </w:pPr>
-          <w:hyperlink w:anchor="_Toc132637301" w:history="1">
+          <w:hyperlink w:anchor="_Toc133221737" w:history="1">
             <w:r>
               <w:rPr>
                 <w:rStyle w:val="Collegamentoipertestuale"/>
@@ -258,7 +261,7 @@
                 <w:noProof/>
                 <w:webHidden/>
               </w:rPr>
-              <w:instrText xml:space="preserve"> PAGEREF _Toc132637301 \h </w:instrText>
+              <w:instrText xml:space="preserve"> PAGEREF _Toc133221737 \h </w:instrText>
             </w:r>
             <w:r>
               <w:rPr>
@@ -301,7 +304,7 @@
               <w:lang w:eastAsia="it-IT"/>
             </w:rPr>
           </w:pPr>
-          <w:hyperlink w:anchor="_Toc132637302" w:history="1">
+          <w:hyperlink w:anchor="_Toc133221738" w:history="1">
             <w:r>
               <w:rPr>
                 <w:rStyle w:val="Collegamentoipertestuale"/>
@@ -328,7 +331,7 @@
                 <w:noProof/>
                 <w:webHidden/>
               </w:rPr>
-              <w:instrText xml:space="preserve"> PAGEREF _Toc132637302 \h </w:instrText>
+              <w:instrText xml:space="preserve"> PAGEREF _Toc133221738 \h </w:instrText>
             </w:r>
             <w:r>
               <w:rPr>
@@ -371,7 +374,7 @@
               <w:lang w:eastAsia="it-IT"/>
             </w:rPr>
           </w:pPr>
-          <w:hyperlink w:anchor="_Toc132637303" w:history="1">
+          <w:hyperlink w:anchor="_Toc133221739" w:history="1">
             <w:r>
               <w:rPr>
                 <w:rStyle w:val="Collegamentoipertestuale"/>
@@ -398,7 +401,7 @@
                 <w:noProof/>
                 <w:webHidden/>
               </w:rPr>
-              <w:instrText xml:space="preserve"> PAGEREF _Toc132637303 \h </w:instrText>
+              <w:instrText xml:space="preserve"> PAGEREF _Toc133221739 \h </w:instrText>
             </w:r>
             <w:r>
               <w:rPr>
@@ -418,7 +421,7 @@
                 <w:noProof/>
                 <w:webHidden/>
               </w:rPr>
-              <w:t>9</w:t>
+              <w:t>11</w:t>
             </w:r>
             <w:r>
               <w:rPr>
@@ -441,7 +444,7 @@
               <w:lang w:eastAsia="it-IT"/>
             </w:rPr>
           </w:pPr>
-          <w:hyperlink w:anchor="_Toc132637304" w:history="1">
+          <w:hyperlink w:anchor="_Toc133221740" w:history="1">
             <w:r>
               <w:rPr>
                 <w:rStyle w:val="Collegamentoipertestuale"/>
@@ -469,7 +472,7 @@
                 <w:noProof/>
                 <w:webHidden/>
               </w:rPr>
-              <w:instrText xml:space="preserve"> PAGEREF _Toc132637304 \h </w:instrText>
+              <w:instrText xml:space="preserve"> PAGEREF _Toc133221740 \h </w:instrText>
             </w:r>
             <w:r>
               <w:rPr>
@@ -489,7 +492,7 @@
                 <w:noProof/>
                 <w:webHidden/>
               </w:rPr>
-              <w:t>11</w:t>
+              <w:t>13</w:t>
             </w:r>
             <w:r>
               <w:rPr>
@@ -512,7 +515,7 @@
               <w:lang w:eastAsia="it-IT"/>
             </w:rPr>
           </w:pPr>
-          <w:hyperlink w:anchor="_Toc132637305" w:history="1">
+          <w:hyperlink w:anchor="_Toc133221741" w:history="1">
             <w:r>
               <w:rPr>
                 <w:rStyle w:val="Collegamentoipertestuale"/>
@@ -539,7 +542,7 @@
                 <w:noProof/>
                 <w:webHidden/>
               </w:rPr>
-              <w:instrText xml:space="preserve"> PAGEREF _Toc132637305 \h </w:instrText>
+              <w:instrText xml:space="preserve"> PAGEREF _Toc133221741 \h </w:instrText>
             </w:r>
             <w:r>
               <w:rPr>
@@ -559,7 +562,7 @@
                 <w:noProof/>
                 <w:webHidden/>
               </w:rPr>
-              <w:t>12</w:t>
+              <w:t>14</w:t>
             </w:r>
             <w:r>
               <w:rPr>
@@ -582,7 +585,7 @@
               <w:lang w:eastAsia="it-IT"/>
             </w:rPr>
           </w:pPr>
-          <w:hyperlink w:anchor="_Toc132637306" w:history="1">
+          <w:hyperlink w:anchor="_Toc133221742" w:history="1">
             <w:r>
               <w:rPr>
                 <w:rStyle w:val="Collegamentoipertestuale"/>
@@ -609,7 +612,7 @@
                 <w:noProof/>
                 <w:webHidden/>
               </w:rPr>
-              <w:instrText xml:space="preserve"> PAGEREF _Toc132637306 \h </w:instrText>
+              <w:instrText xml:space="preserve"> PAGEREF _Toc133221742 \h </w:instrText>
             </w:r>
             <w:r>
               <w:rPr>
@@ -629,7 +632,7 @@
                 <w:noProof/>
                 <w:webHidden/>
               </w:rPr>
-              <w:t>13</w:t>
+              <w:t>15</w:t>
             </w:r>
             <w:r>
               <w:rPr>
@@ -652,7 +655,7 @@
               <w:lang w:eastAsia="it-IT"/>
             </w:rPr>
           </w:pPr>
-          <w:hyperlink w:anchor="_Toc132637307" w:history="1">
+          <w:hyperlink w:anchor="_Toc133221743" w:history="1">
             <w:r>
               <w:rPr>
                 <w:rStyle w:val="Collegamentoipertestuale"/>
@@ -679,7 +682,7 @@
                 <w:noProof/>
                 <w:webHidden/>
               </w:rPr>
-              <w:instrText xml:space="preserve"> PAGEREF _Toc132637307 \h </w:instrText>
+              <w:instrText xml:space="preserve"> PAGEREF _Toc133221743 \h </w:instrText>
             </w:r>
             <w:r>
               <w:rPr>
@@ -699,7 +702,7 @@
                 <w:noProof/>
                 <w:webHidden/>
               </w:rPr>
-              <w:t>14</w:t>
+              <w:t>16</w:t>
             </w:r>
             <w:r>
               <w:rPr>
@@ -722,7 +725,7 @@
               <w:lang w:eastAsia="it-IT"/>
             </w:rPr>
           </w:pPr>
-          <w:hyperlink w:anchor="_Toc132637308" w:history="1">
+          <w:hyperlink w:anchor="_Toc133221744" w:history="1">
             <w:r>
               <w:rPr>
                 <w:rStyle w:val="Collegamentoipertestuale"/>
@@ -749,7 +752,7 @@
                 <w:noProof/>
                 <w:webHidden/>
               </w:rPr>
-              <w:instrText xml:space="preserve"> PAGEREF _Toc132637308 \h </w:instrText>
+              <w:instrText xml:space="preserve"> PAGEREF _Toc133221744 \h </w:instrText>
             </w:r>
             <w:r>
               <w:rPr>
@@ -769,7 +772,7 @@
                 <w:noProof/>
                 <w:webHidden/>
               </w:rPr>
-              <w:t>17</w:t>
+              <w:t>19</w:t>
             </w:r>
             <w:r>
               <w:rPr>
@@ -792,7 +795,7 @@
               <w:lang w:eastAsia="it-IT"/>
             </w:rPr>
           </w:pPr>
-          <w:hyperlink w:anchor="_Toc132637309" w:history="1">
+          <w:hyperlink w:anchor="_Toc133221745" w:history="1">
             <w:r>
               <w:rPr>
                 <w:rStyle w:val="Collegamentoipertestuale"/>
@@ -819,7 +822,7 @@
                 <w:noProof/>
                 <w:webHidden/>
               </w:rPr>
-              <w:instrText xml:space="preserve"> PAGEREF _Toc132637309 \h </w:instrText>
+              <w:instrText xml:space="preserve"> PAGEREF _Toc133221745 \h </w:instrText>
             </w:r>
             <w:r>
               <w:rPr>
@@ -839,7 +842,7 @@
                 <w:noProof/>
                 <w:webHidden/>
               </w:rPr>
-              <w:t>18</w:t>
+              <w:t>20</w:t>
             </w:r>
             <w:r>
               <w:rPr>
@@ -862,7 +865,7 @@
               <w:lang w:eastAsia="it-IT"/>
             </w:rPr>
           </w:pPr>
-          <w:hyperlink w:anchor="_Toc132637310" w:history="1">
+          <w:hyperlink w:anchor="_Toc133221746" w:history="1">
             <w:r>
               <w:rPr>
                 <w:rStyle w:val="Collegamentoipertestuale"/>
@@ -889,7 +892,7 @@
                 <w:noProof/>
                 <w:webHidden/>
               </w:rPr>
-              <w:instrText xml:space="preserve"> PAGEREF _Toc132637310 \h </w:instrText>
+              <w:instrText xml:space="preserve"> PAGEREF _Toc133221746 \h </w:instrText>
             </w:r>
             <w:r>
               <w:rPr>
@@ -909,7 +912,7 @@
                 <w:noProof/>
                 <w:webHidden/>
               </w:rPr>
-              <w:t>18</w:t>
+              <w:t>20</w:t>
             </w:r>
             <w:r>
               <w:rPr>
@@ -932,7 +935,7 @@
               <w:lang w:eastAsia="it-IT"/>
             </w:rPr>
           </w:pPr>
-          <w:hyperlink w:anchor="_Toc132637311" w:history="1">
+          <w:hyperlink w:anchor="_Toc133221747" w:history="1">
             <w:r>
               <w:rPr>
                 <w:rStyle w:val="Collegamentoipertestuale"/>
@@ -959,7 +962,7 @@
                 <w:noProof/>
                 <w:webHidden/>
               </w:rPr>
-              <w:instrText xml:space="preserve"> PAGEREF _Toc132637311 \h </w:instrText>
+              <w:instrText xml:space="preserve"> PAGEREF _Toc133221747 \h </w:instrText>
             </w:r>
             <w:r>
               <w:rPr>
@@ -979,7 +982,7 @@
                 <w:noProof/>
                 <w:webHidden/>
               </w:rPr>
-              <w:t>19</w:t>
+              <w:t>21</w:t>
             </w:r>
             <w:r>
               <w:rPr>
@@ -1002,7 +1005,7 @@
               <w:lang w:eastAsia="it-IT"/>
             </w:rPr>
           </w:pPr>
-          <w:hyperlink w:anchor="_Toc132637312" w:history="1">
+          <w:hyperlink w:anchor="_Toc133221748" w:history="1">
             <w:r>
               <w:rPr>
                 <w:rStyle w:val="Collegamentoipertestuale"/>
@@ -1029,7 +1032,7 @@
                 <w:noProof/>
                 <w:webHidden/>
               </w:rPr>
-              <w:instrText xml:space="preserve"> PAGEREF _Toc132637312 \h </w:instrText>
+              <w:instrText xml:space="preserve"> PAGEREF _Toc133221748 \h </w:instrText>
             </w:r>
             <w:r>
               <w:rPr>
@@ -1049,7 +1052,7 @@
                 <w:noProof/>
                 <w:webHidden/>
               </w:rPr>
-              <w:t>20</w:t>
+              <w:t>22</w:t>
             </w:r>
             <w:r>
               <w:rPr>
@@ -1072,13 +1075,13 @@
               <w:lang w:eastAsia="it-IT"/>
             </w:rPr>
           </w:pPr>
-          <w:hyperlink w:anchor="_Toc132637313" w:history="1">
+          <w:hyperlink w:anchor="_Toc133221749" w:history="1">
             <w:r>
               <w:rPr>
                 <w:rStyle w:val="Collegamentoipertestuale"/>
                 <w:noProof/>
               </w:rPr>
-              <w:t>Risposte varie</w:t>
+              <w:t>Esempio comunicazioni con il prof</w:t>
             </w:r>
             <w:r>
               <w:rPr>
@@ -1099,7 +1102,7 @@
                 <w:noProof/>
                 <w:webHidden/>
               </w:rPr>
-              <w:instrText xml:space="preserve"> PAGEREF _Toc132637313 \h </w:instrText>
+              <w:instrText xml:space="preserve"> PAGEREF _Toc133221749 \h </w:instrText>
             </w:r>
             <w:r>
               <w:rPr>
@@ -1119,7 +1122,7 @@
                 <w:noProof/>
                 <w:webHidden/>
               </w:rPr>
-              <w:t>21</w:t>
+              <w:t>23</w:t>
             </w:r>
             <w:r>
               <w:rPr>
@@ -1159,7 +1162,7 @@
         <w:pStyle w:val="Titolo1"/>
       </w:pPr>
       <w:bookmarkStart w:id="0" w:name="_Toc127865482"/>
-      <w:bookmarkStart w:id="1" w:name="_Toc132637299"/>
+      <w:bookmarkStart w:id="1" w:name="_Toc133221735"/>
       <w:r>
         <w:lastRenderedPageBreak/>
         <w:t>Regole di accesso al progetto</w:t>
@@ -1270,7 +1273,7 @@
       <w:pPr>
         <w:pStyle w:val="Titolo1"/>
       </w:pPr>
-      <w:bookmarkStart w:id="2" w:name="_Toc132637300"/>
+      <w:bookmarkStart w:id="2" w:name="_Toc133221736"/>
       <w:r>
         <w:lastRenderedPageBreak/>
         <w:t>Formazione dei gruppi di progetto</w:t>
@@ -1386,7 +1389,7 @@
       <w:pPr>
         <w:pStyle w:val="Titolo1"/>
       </w:pPr>
-      <w:bookmarkStart w:id="3" w:name="_Toc132637301"/>
+      <w:bookmarkStart w:id="3" w:name="_Toc133221737"/>
       <w:r>
         <w:lastRenderedPageBreak/>
         <w:t>Diari di bordo</w:t>
@@ -1687,7 +1690,7 @@
         <w:pStyle w:val="Titolo1"/>
       </w:pPr>
       <w:bookmarkStart w:id="4" w:name="_Toc127865483"/>
-      <w:bookmarkStart w:id="5" w:name="_Toc132637302"/>
+      <w:bookmarkStart w:id="5" w:name="_Toc133221738"/>
       <w:r>
         <w:t xml:space="preserve">1 - </w:t>
       </w:r>
@@ -1837,7 +1840,16 @@
         </w:numPr>
       </w:pPr>
       <w:r>
-        <w:t>Se un capitolato non venisse scelto nel primo, sarà scelto per il secondo</w:t>
+        <w:t>Se un capitolato non venisse scelto nel primo</w:t>
+      </w:r>
+      <w:r>
+        <w:t xml:space="preserve"> lotto</w:t>
+      </w:r>
+      <w:r>
+        <w:t>, sarà scelto per il secondo</w:t>
+      </w:r>
+      <w:r>
+        <w:t xml:space="preserve"> lotto</w:t>
       </w:r>
     </w:p>
     <w:p>
@@ -1888,9 +1900,20 @@
       </w:r>
     </w:p>
     <w:p>
-      <w:pPr>
-        <w:pStyle w:val="Paragrafoelenco"/>
-      </w:pPr>
+      <w:r>
+        <w:t>Nota: di solito sui PDF di capitolati ci sono le mail delle aziende; di solito, il prof le aggiorna celermente per far sì troviate tutti i contatti utili delle aziende.</w:t>
+      </w:r>
+    </w:p>
+    <w:p>
+      <w:pPr>
+        <w:pStyle w:val="Paragrafoelenco"/>
+      </w:pPr>
+    </w:p>
+    <w:p>
+      <w:r>
+        <w:lastRenderedPageBreak/>
+        <w:br w:type="page"/>
+      </w:r>
     </w:p>
     <w:p>
       <w:pPr>
@@ -1901,7 +1924,52 @@
         </w:numPr>
       </w:pPr>
       <w:r>
-        <w:t xml:space="preserve">La prime cose da fare sono: </w:t>
+        <w:lastRenderedPageBreak/>
+        <w:t>Tip: c</w:t>
+      </w:r>
+      <w:r>
+        <w:t>i sono aziende che seguono di più di altre durante l'arco del progetto (nonostante tutte le promesse che possano avervi fatto all'incontro)</w:t>
+      </w:r>
+    </w:p>
+    <w:p>
+      <w:pPr>
+        <w:pStyle w:val="Paragrafoelenco"/>
+        <w:numPr>
+          <w:ilvl w:val="1"/>
+          <w:numId w:val="3"/>
+        </w:numPr>
+      </w:pPr>
+      <w:r>
+        <w:t xml:space="preserve">ovviamente conviene accaparrarsi </w:t>
+      </w:r>
+      <w:r>
+        <w:t>un progetto interessante</w:t>
+      </w:r>
+      <w:r>
+        <w:t xml:space="preserve"> MA anche un'azienda che abbia il tempo materiale per seguirvi durante tutto l'arco del progetto, in passato non è stato cosi per alcuni che si sono ritrovati ad affrontare la problematica in itinere (e non è mail il top)</w:t>
+      </w:r>
+    </w:p>
+    <w:p>
+      <w:pPr>
+        <w:pStyle w:val="Paragrafoelenco"/>
+      </w:pPr>
+    </w:p>
+    <w:p>
+      <w:pPr>
+        <w:pStyle w:val="Paragrafoelenco"/>
+        <w:numPr>
+          <w:ilvl w:val="0"/>
+          <w:numId w:val="3"/>
+        </w:numPr>
+      </w:pPr>
+      <w:r>
+        <w:t>L</w:t>
+      </w:r>
+      <w:r>
+        <w:t xml:space="preserve">e </w:t>
+      </w:r>
+      <w:r>
+        <w:t xml:space="preserve">prime cose da fare sono: </w:t>
       </w:r>
     </w:p>
     <w:p>
@@ -1925,174 +1993,177 @@
         </w:numPr>
       </w:pPr>
       <w:r>
+        <w:t>strumenti organizzativi (Drive, GitHub, LaTeX, etc.)</w:t>
+      </w:r>
+    </w:p>
+    <w:p>
+      <w:pPr>
+        <w:pStyle w:val="Paragrafoelenco"/>
+        <w:numPr>
+          <w:ilvl w:val="0"/>
+          <w:numId w:val="13"/>
+        </w:numPr>
+      </w:pPr>
+      <w:r>
+        <w:t>Da qui in poi vale la regola: ogni incontro è un verbale. Per ciascuno di questi, i destinatari possono essere sia l’azienda che i professori, tanto non li leggiamo manco noi quindi non si badino a formalismi, forse utili ai gruppi che sono effettivamente tali e ragionano bene.</w:t>
+      </w:r>
+    </w:p>
+    <w:p>
+      <w:pPr>
+        <w:pStyle w:val="Paragrafoelenco"/>
+        <w:numPr>
+          <w:ilvl w:val="0"/>
+          <w:numId w:val="13"/>
+        </w:numPr>
+      </w:pPr>
+      <w:r>
+        <w:t>Una volta fatti, occorre scegliere i capitolati (presentati in lezione apposita), elencando resoconto, incontri esplorativi e motivazioni della scelta.</w:t>
+      </w:r>
+    </w:p>
+    <w:p>
+      <w:r>
+        <w:t>Vanno dichiarati gli impegni, la scadenza ultima di consegna prevista, il preventivo dei costi calcolato secondo regolamento e il totale di ore produttive assegnate a persona (tra 80 e 95 come min/max)</w:t>
+      </w:r>
+    </w:p>
+    <w:p>
+      <w:r>
+        <w:t xml:space="preserve">Il costo minimo è fissato e il calcolo delle ore viene dato dalla moltiplicazione per 6/7 (in base ai componenti del gruppo). Alcuni progetti possono andare sotto al costo minimo (nel 2022 era 12000, ma alcuni sono stati aggiudicati con poco più di 10000). </w:t>
+      </w:r>
+    </w:p>
+    <w:p>
+      <w:r>
+        <w:t>I documenti da presentare sono:</w:t>
+      </w:r>
+    </w:p>
+    <w:p>
+      <w:pPr>
+        <w:pStyle w:val="Paragrafoelenco"/>
+        <w:numPr>
+          <w:ilvl w:val="0"/>
+          <w:numId w:val="1"/>
+        </w:numPr>
+      </w:pPr>
+      <w:r>
+        <w:t>Preventivo costi e valutazione capitolati</w:t>
+      </w:r>
+    </w:p>
+    <w:p>
+      <w:pPr>
+        <w:pStyle w:val="Paragrafoelenco"/>
+        <w:numPr>
+          <w:ilvl w:val="0"/>
+          <w:numId w:val="1"/>
+        </w:numPr>
+      </w:pPr>
+      <w:r>
+        <w:t>Verbali</w:t>
+      </w:r>
+    </w:p>
+    <w:p>
+      <w:pPr>
+        <w:pStyle w:val="Paragrafoelenco"/>
+        <w:numPr>
+          <w:ilvl w:val="0"/>
+          <w:numId w:val="1"/>
+        </w:numPr>
+      </w:pPr>
+      <w:r>
+        <w:t>Valutazione capitolati</w:t>
+      </w:r>
+    </w:p>
+    <w:p>
+      <w:pPr>
+        <w:pStyle w:val="Paragrafoelenco"/>
+        <w:numPr>
+          <w:ilvl w:val="0"/>
+          <w:numId w:val="1"/>
+        </w:numPr>
+      </w:pPr>
+      <w:r>
+        <w:t>Lettera di presentazion</w:t>
+      </w:r>
+      <w:r>
+        <w:t>e</w:t>
+      </w:r>
+    </w:p>
+    <w:p>
+      <w:pPr>
+        <w:pStyle w:val="Paragrafoelenco"/>
+      </w:pPr>
+    </w:p>
+    <w:p>
+      <w:pPr>
+        <w:pStyle w:val="Paragrafoelenco"/>
+        <w:numPr>
+          <w:ilvl w:val="0"/>
+          <w:numId w:val="1"/>
+        </w:numPr>
+      </w:pPr>
+      <w:r>
+        <w:t>Regola d’oro: ogni mail a Tullio/Cardin va mandata solo con un link di riferimento e NON allegati. Per la fase di aggiudicazione degli appalti/candidatura, si può scrivere solo a Tullio (non serve Cardin).</w:t>
+      </w:r>
+    </w:p>
+    <w:p>
+      <w:pPr>
+        <w:pStyle w:val="Paragrafoelenco"/>
+      </w:pPr>
+    </w:p>
+    <w:p>
+      <w:pPr>
+        <w:pStyle w:val="Paragrafoelenco"/>
+        <w:numPr>
+          <w:ilvl w:val="0"/>
+          <w:numId w:val="1"/>
+        </w:numPr>
+      </w:pPr>
+      <w:r>
+        <w:t>Le mail a Tullio vanno</w:t>
+      </w:r>
+      <w:r>
+        <w:t xml:space="preserve"> mandate per il progetto con la mail del gruppo e scrive quello che è in quel momento il responsabile di gruppo (io scrivo senza firmare e va bene lo stesso, per simboleggiare che dovremmo essere un gruppo)</w:t>
+      </w:r>
+    </w:p>
+    <w:p>
+      <w:pPr>
+        <w:pStyle w:val="Paragrafoelenco"/>
+      </w:pPr>
+    </w:p>
+    <w:p>
+      <w:pPr>
+        <w:pStyle w:val="Paragrafoelenco"/>
+        <w:numPr>
+          <w:ilvl w:val="0"/>
+          <w:numId w:val="1"/>
+        </w:numPr>
+      </w:pPr>
+      <w:r>
+        <w:t>L'aggiudicazione degli appalti avviene tramite un form in Moodle e viene pubblicato giudizio e risultato ed eventuali correzioni da dover apportare.</w:t>
+      </w:r>
+    </w:p>
+    <w:p>
+      <w:pPr>
+        <w:pStyle w:val="Paragrafoelenco"/>
+      </w:pPr>
+    </w:p>
+    <w:p>
+      <w:pPr>
+        <w:pStyle w:val="Paragrafoelenco"/>
+        <w:numPr>
+          <w:ilvl w:val="0"/>
+          <w:numId w:val="1"/>
+        </w:numPr>
+      </w:pPr>
+      <w:r>
         <w:lastRenderedPageBreak/>
-        <w:t>strumenti organizzativi (Drive, GitHub, LaTeX, etc.)</w:t>
-      </w:r>
-    </w:p>
-    <w:p>
-      <w:pPr>
-        <w:pStyle w:val="Paragrafoelenco"/>
-        <w:numPr>
-          <w:ilvl w:val="0"/>
-          <w:numId w:val="13"/>
-        </w:numPr>
-      </w:pPr>
-      <w:r>
-        <w:t>Da qui in poi vale la regola: ogni incontro è un verbale. Per ciascuno di questi, i destinatari possono essere sia l’azienda che i professori, tanto non li leggiamo manco noi quindi non si badino a formalismi, forse utili ai gruppi che sono effettivamente tali e ragionano bene.</w:t>
-      </w:r>
-    </w:p>
-    <w:p>
-      <w:pPr>
-        <w:pStyle w:val="Paragrafoelenco"/>
-        <w:numPr>
-          <w:ilvl w:val="0"/>
-          <w:numId w:val="13"/>
-        </w:numPr>
-      </w:pPr>
-      <w:r>
-        <w:t>Una volta fatti, occorre scegliere i capitolati (presentati in lezione apposita), elencando resoconto, incontri esplorativi e motivazioni della scelta.</w:t>
-      </w:r>
-    </w:p>
-    <w:p>
-      <w:r>
-        <w:t>Vanno dichiarati gli impegni, la scadenza ultima di consegna prevista, il preventivo dei costi calcolato secondo regolamento e il totale di ore produttive assegnate a persona (tra 80 e 95 come min/max)</w:t>
-      </w:r>
-    </w:p>
-    <w:p>
-      <w:r>
-        <w:t xml:space="preserve">Il costo minimo è fissato e il calcolo delle ore viene dato dalla moltiplicazione per 6/7 (in base ai componenti del gruppo). Alcuni progetti possono andare sotto al costo minimo (nel 2022 era 12000, ma alcuni sono stati aggiudicati con poco più di 10000). </w:t>
-      </w:r>
-    </w:p>
-    <w:p>
-      <w:r>
-        <w:t>I documenti da presentare sono:</w:t>
-      </w:r>
-    </w:p>
-    <w:p>
-      <w:pPr>
-        <w:pStyle w:val="Paragrafoelenco"/>
-        <w:numPr>
-          <w:ilvl w:val="0"/>
-          <w:numId w:val="1"/>
-        </w:numPr>
-      </w:pPr>
-      <w:r>
-        <w:t>Preventivo costi e valutazione capitolati</w:t>
-      </w:r>
-    </w:p>
-    <w:p>
-      <w:pPr>
-        <w:pStyle w:val="Paragrafoelenco"/>
-        <w:numPr>
-          <w:ilvl w:val="0"/>
-          <w:numId w:val="1"/>
-        </w:numPr>
-      </w:pPr>
-      <w:r>
-        <w:t>Verbali</w:t>
-      </w:r>
-    </w:p>
-    <w:p>
-      <w:pPr>
-        <w:pStyle w:val="Paragrafoelenco"/>
-        <w:numPr>
-          <w:ilvl w:val="0"/>
-          <w:numId w:val="1"/>
-        </w:numPr>
-      </w:pPr>
-      <w:r>
-        <w:t>Valutazione capitolati</w:t>
-      </w:r>
-    </w:p>
-    <w:p>
-      <w:pPr>
-        <w:pStyle w:val="Paragrafoelenco"/>
-        <w:numPr>
-          <w:ilvl w:val="0"/>
-          <w:numId w:val="1"/>
-        </w:numPr>
-      </w:pPr>
-      <w:r>
-        <w:t>Lettera di presentazion</w:t>
-      </w:r>
-      <w:r>
-        <w:t>e</w:t>
-      </w:r>
-    </w:p>
-    <w:p>
-      <w:pPr>
-        <w:pStyle w:val="Paragrafoelenco"/>
-      </w:pPr>
-    </w:p>
-    <w:p>
-      <w:pPr>
-        <w:pStyle w:val="Paragrafoelenco"/>
-        <w:numPr>
-          <w:ilvl w:val="0"/>
-          <w:numId w:val="1"/>
-        </w:numPr>
-      </w:pPr>
-      <w:r>
-        <w:t>Regola d’oro: ogni mail a Tullio/Cardin va mandata solo con un link di riferimento e NON allegati. Per la fase di aggiudicazione degli appalti/candidatura, si può scrivere solo a Tullio (non serve Cardin).</w:t>
-      </w:r>
-    </w:p>
-    <w:p>
-      <w:pPr>
-        <w:pStyle w:val="Paragrafoelenco"/>
-      </w:pPr>
-    </w:p>
-    <w:p>
-      <w:pPr>
-        <w:pStyle w:val="Paragrafoelenco"/>
-        <w:numPr>
-          <w:ilvl w:val="0"/>
-          <w:numId w:val="1"/>
-        </w:numPr>
-      </w:pPr>
-      <w:r>
-        <w:t>Le mail a Tullio vanno</w:t>
-      </w:r>
-      <w:r>
-        <w:t xml:space="preserve"> mandate per il progetto con la mail del gruppo e scrive quello che è in quel momento il responsabile di gruppo (io scrivo senza firmare e va bene lo stesso, per simboleggiare che dovremmo essere un gruppo)</w:t>
-      </w:r>
-    </w:p>
-    <w:p>
-      <w:pPr>
-        <w:pStyle w:val="Paragrafoelenco"/>
-      </w:pPr>
-    </w:p>
-    <w:p>
-      <w:pPr>
-        <w:pStyle w:val="Paragrafoelenco"/>
-        <w:numPr>
-          <w:ilvl w:val="0"/>
-          <w:numId w:val="1"/>
-        </w:numPr>
-      </w:pPr>
-      <w:r>
-        <w:t>L'aggiudicazione degli appalti avviene tramite un form in Moodle e viene pubblicato giudizio e risultato ed eventuali correzioni da dover apportare.</w:t>
-      </w:r>
-    </w:p>
-    <w:p>
-      <w:pPr>
-        <w:pStyle w:val="Paragrafoelenco"/>
-      </w:pPr>
-    </w:p>
-    <w:p>
-      <w:pPr>
-        <w:pStyle w:val="Paragrafoelenco"/>
-        <w:numPr>
-          <w:ilvl w:val="0"/>
-          <w:numId w:val="1"/>
-        </w:numPr>
-      </w:pPr>
-      <w:r>
         <w:t>Esempio di form di aggiudicazione appalti (tralascio colonna gruppi per privacy):</w:t>
       </w:r>
       <w:r>
         <w:br/>
       </w:r>
       <w:r>
+        <w:rPr>
+          <w:noProof/>
+        </w:rPr>
         <w:drawing>
           <wp:inline distT="0" distB="0" distL="0" distR="0" wp14:anchorId="428855E8" wp14:editId="7606E505">
             <wp:extent cx="6120130" cy="2150745"/>
@@ -2191,8 +2262,19 @@
         </w:numPr>
       </w:pPr>
       <w:r>
-        <w:t>Ora esistono solo:</w:t>
-      </w:r>
+        <w:t xml:space="preserve">Queste le indicazioni per le revisioni </w:t>
+      </w:r>
+      <w:r>
+        <w:rPr>
+          <w:u w:val="single"/>
+        </w:rPr>
+        <w:t>passate</w:t>
+      </w:r>
+    </w:p>
+    <w:p>
+      <w:pPr>
+        <w:pStyle w:val="Paragrafoelenco"/>
+      </w:pPr>
     </w:p>
     <w:p>
       <w:pPr>
@@ -2203,7 +2285,7 @@
         </w:numPr>
       </w:pPr>
       <w:r>
-        <w:t>RTB – Requirements and Technology Baseline (la parte con Cardin è TB)</w:t>
+        <w:t>Le revisioni formali sono bloccanti: la RR determina l'accesso del gruppo al progetto didattico; la RA ne sancisce il completamento.</w:t>
       </w:r>
     </w:p>
     <w:p>
@@ -2215,6 +2297,132 @@
         </w:numPr>
       </w:pPr>
       <w:r>
+        <w:t>L'ammissione alla RA è condizionata al sostenimento della RQ, con esito almeno sufficiente.</w:t>
+      </w:r>
+    </w:p>
+    <w:p>
+      <w:pPr>
+        <w:pStyle w:val="Paragrafoelenco"/>
+        <w:numPr>
+          <w:ilvl w:val="1"/>
+          <w:numId w:val="1"/>
+        </w:numPr>
+      </w:pPr>
+      <w:r>
+        <w:t>Le revisioni di progresso non sono bloccanti, ovvero il gruppo potrà continuare il proprio lavoro di progetto, ma un eventuale esito negativo comporterà una penalità di punteggio commisurata alla gravità dell'insufficienza, da scontare nella valutazione finale.</w:t>
+      </w:r>
+    </w:p>
+    <w:p>
+      <w:pPr>
+        <w:pStyle w:val="Paragrafoelenco"/>
+        <w:numPr>
+          <w:ilvl w:val="0"/>
+          <w:numId w:val="1"/>
+        </w:numPr>
+      </w:pPr>
+      <w:r>
+        <w:t>La partecipazione di un gruppo a una revisione di progetto si svolgerà come segue:</w:t>
+      </w:r>
+    </w:p>
+    <w:p>
+      <w:pPr>
+        <w:pStyle w:val="Paragrafoelenco"/>
+        <w:numPr>
+          <w:ilvl w:val="1"/>
+          <w:numId w:val="1"/>
+        </w:numPr>
+      </w:pPr>
+      <w:r>
+        <w:t>il gruppo effettuerà la propria consegna secondo le modalità di volta in volta specificate entro la scadenza prevista</w:t>
+      </w:r>
+    </w:p>
+    <w:p>
+      <w:pPr>
+        <w:pStyle w:val="Paragrafoelenco"/>
+        <w:numPr>
+          <w:ilvl w:val="1"/>
+          <w:numId w:val="1"/>
+        </w:numPr>
+      </w:pPr>
+      <w:r>
+        <w:t>la partecipazione alle revisioni sarà preceduta dall'invio al committente di una richiesta di partecipazione notificata per posta elettronica</w:t>
+      </w:r>
+    </w:p>
+    <w:p>
+      <w:pPr>
+        <w:pStyle w:val="Paragrafoelenco"/>
+        <w:numPr>
+          <w:ilvl w:val="1"/>
+          <w:numId w:val="1"/>
+        </w:numPr>
+      </w:pPr>
+      <w:r>
+        <w:t>il committente determinerà a quali gruppi sarà concesso l'accesso alla revisione e l'ordine di presentazione, e lo comunicherà preventivamente ai gruppi</w:t>
+      </w:r>
+    </w:p>
+    <w:p>
+      <w:pPr>
+        <w:pStyle w:val="Paragrafoelenco"/>
+        <w:numPr>
+          <w:ilvl w:val="1"/>
+          <w:numId w:val="1"/>
+        </w:numPr>
+      </w:pPr>
+      <w:r>
+        <w:t>in sede di revisione ciascun gruppo ammesso effettuerà una presentazione del materiale consegnato; la presentazione avrà la durata specifica per l'occasione dal committente e ad essa dovranno prendere parte attiva tutti i componenti del gruppo; durante la presentazione il committente potrà porre domande e fare osservazioni alle quali il gruppo dovrà rispondere entro la fine della presentazione stessa</w:t>
+      </w:r>
+    </w:p>
+    <w:p>
+      <w:pPr>
+        <w:pStyle w:val="Paragrafoelenco"/>
+        <w:numPr>
+          <w:ilvl w:val="1"/>
+          <w:numId w:val="1"/>
+        </w:numPr>
+      </w:pPr>
+      <w:r>
+        <w:t>il committente comunicherà l'esito della revisione entro una settimana lavorativa dallo svolgimento della revisione; l'esito delle revisioni informali potrà contenere richieste di correzione, aggiornamento e modifica del materiale presentato.</w:t>
+      </w:r>
+    </w:p>
+    <w:p>
+      <w:pPr>
+        <w:pStyle w:val="Paragrafoelenco"/>
+        <w:ind w:left="1440"/>
+      </w:pPr>
+    </w:p>
+    <w:p>
+      <w:pPr>
+        <w:pStyle w:val="Paragrafoelenco"/>
+        <w:numPr>
+          <w:ilvl w:val="0"/>
+          <w:numId w:val="1"/>
+        </w:numPr>
+      </w:pPr>
+      <w:r>
+        <w:t>Ora esistono solo:</w:t>
+      </w:r>
+    </w:p>
+    <w:p>
+      <w:pPr>
+        <w:pStyle w:val="Paragrafoelenco"/>
+        <w:numPr>
+          <w:ilvl w:val="1"/>
+          <w:numId w:val="1"/>
+        </w:numPr>
+      </w:pPr>
+      <w:r>
+        <w:t>RTB – Requirements and Technology Baseline (la parte con Cardin è TB)</w:t>
+      </w:r>
+    </w:p>
+    <w:p>
+      <w:pPr>
+        <w:pStyle w:val="Paragrafoelenco"/>
+        <w:numPr>
+          <w:ilvl w:val="1"/>
+          <w:numId w:val="1"/>
+        </w:numPr>
+      </w:pPr>
+      <w:r>
         <w:t>PB – Product Baseline</w:t>
       </w:r>
     </w:p>
@@ -2228,7 +2436,7 @@
         <w:pStyle w:val="Titolo1"/>
       </w:pPr>
       <w:bookmarkStart w:id="6" w:name="_Toc127865484"/>
-      <w:bookmarkStart w:id="7" w:name="_Toc132637303"/>
+      <w:bookmarkStart w:id="7" w:name="_Toc133221739"/>
       <w:r>
         <w:lastRenderedPageBreak/>
         <w:t>Verso la RTB</w:t>
@@ -2587,6 +2795,40 @@
       </w:pPr>
       <w:r>
         <w:lastRenderedPageBreak/>
+        <w:t xml:space="preserve">Non serve mettere un changelog che tracci i commit della repo, oppure qualcosa che faccia vedere effettivamente come lavorate, diciamo; basta che lo mettiate e li organizzate in modo coerente. </w:t>
+      </w:r>
+    </w:p>
+    <w:p>
+      <w:pPr>
+        <w:pStyle w:val="Paragrafoelenco"/>
+      </w:pPr>
+    </w:p>
+    <w:p>
+      <w:pPr>
+        <w:pStyle w:val="Paragrafoelenco"/>
+        <w:numPr>
+          <w:ilvl w:val="0"/>
+          <w:numId w:val="1"/>
+        </w:numPr>
+      </w:pPr>
+      <w:r>
+        <w:t>Non è obbligatorio mettere un organigramma, alcuni lo fanno, vedete voi se ne vale la pena</w:t>
+      </w:r>
+    </w:p>
+    <w:p>
+      <w:pPr>
+        <w:pStyle w:val="Paragrafoelenco"/>
+      </w:pPr>
+    </w:p>
+    <w:p>
+      <w:pPr>
+        <w:pStyle w:val="Paragrafoelenco"/>
+        <w:numPr>
+          <w:ilvl w:val="0"/>
+          <w:numId w:val="1"/>
+        </w:numPr>
+      </w:pPr>
+      <w:r>
         <w:t xml:space="preserve">Consigliato un software come Jira/Trello/GitHub Projects per la visualizzazione a calendario delle attività, relativa assegnazione delle issue, attività di verifica. Questo risulta utile e necessario anche per le Norme di Progetto, oltre che a livello organizzativo. I gruppi che sanno lavorare bene non tarderanno a farvi sentire inferiori con il loro potentissimo Jira </w:t>
       </w:r>
       <w:r>
@@ -2777,7 +3019,13 @@
         <w:t>Scriverli evitando errori di ortografia (I mean, come on), indicizzando ogni contenuto (immagini, tabelle, altre cose) e facendo le cose seriamente. Tullio non è super severo ma controlla che le cose siano fatte seriamente</w:t>
       </w:r>
       <w:r>
-        <w:t>, quindi attenzione ai dettagli. Differenziate in modo originale dalle repo di riferimento e prendetevi pure libertà sugli indici (non troppa, ma non copiate spudoratamente)</w:t>
+        <w:t>, quindi attenzione ai dettagli. Differenziate in modo originale dalle repo di riferimento e prendetevi pure libertà sugli indici (non troppa, ma non copiate spudoratamente</w:t>
+      </w:r>
+      <w:r>
+        <w:t>, differenziate in modo intelligente</w:t>
+      </w:r>
+      <w:r>
+        <w:t>)</w:t>
       </w:r>
     </w:p>
     <w:p>
@@ -2800,7 +3048,7 @@
         </w:rPr>
       </w:pPr>
       <w:bookmarkStart w:id="8" w:name="_Toc127865485"/>
-      <w:bookmarkStart w:id="9" w:name="_Toc132637304"/>
+      <w:bookmarkStart w:id="9" w:name="_Toc133221740"/>
       <w:r>
         <w:rPr>
           <w:lang w:val="en-US"/>
@@ -3071,7 +3319,7 @@
       <w:pPr>
         <w:pStyle w:val="Titolo2"/>
       </w:pPr>
-      <w:bookmarkStart w:id="10" w:name="_Toc132637305"/>
+      <w:bookmarkStart w:id="10" w:name="_Toc133221741"/>
       <w:r>
         <w:lastRenderedPageBreak/>
         <w:t>Proof of Concept</w:t>
@@ -3242,7 +3490,7 @@
       <w:pPr>
         <w:pStyle w:val="Titolo2"/>
       </w:pPr>
-      <w:bookmarkStart w:id="11" w:name="_Toc132637306"/>
+      <w:bookmarkStart w:id="11" w:name="_Toc133221742"/>
       <w:r>
         <w:lastRenderedPageBreak/>
         <w:t xml:space="preserve">RTB </w:t>
@@ -3461,7 +3709,7 @@
       <w:pPr>
         <w:pStyle w:val="Titolo2"/>
       </w:pPr>
-      <w:bookmarkStart w:id="12" w:name="_Toc132637307"/>
+      <w:bookmarkStart w:id="12" w:name="_Toc133221743"/>
       <w:r>
         <w:lastRenderedPageBreak/>
         <w:t>RTB - Tullio</w:t>
@@ -3934,23 +4182,9 @@
     </w:p>
     <w:p>
       <w:pPr>
-        <w:rPr>
-          <w:rFonts w:asciiTheme="majorHAnsi" w:eastAsiaTheme="majorEastAsia" w:hAnsiTheme="majorHAnsi" w:cstheme="majorBidi"/>
-          <w:color w:val="2F5496" w:themeColor="accent1" w:themeShade="BF"/>
-          <w:sz w:val="32"/>
-          <w:szCs w:val="32"/>
-        </w:rPr>
-      </w:pPr>
-      <w:r>
-        <w:lastRenderedPageBreak/>
-        <w:br w:type="page"/>
-      </w:r>
-    </w:p>
-    <w:p>
-      <w:pPr>
         <w:pStyle w:val="Titolo1"/>
       </w:pPr>
-      <w:bookmarkStart w:id="13" w:name="_Toc132637308"/>
+      <w:bookmarkStart w:id="13" w:name="_Toc133221744"/>
       <w:r>
         <w:lastRenderedPageBreak/>
         <w:t xml:space="preserve">3 – </w:t>
@@ -4271,18 +4505,19 @@
       <w:pPr>
         <w:pStyle w:val="Titolo2"/>
       </w:pPr>
-      <w:bookmarkStart w:id="14" w:name="_Toc132637309"/>
+      <w:bookmarkStart w:id="14" w:name="_Toc133221745"/>
       <w:r>
         <w:lastRenderedPageBreak/>
         <w:t>PB – Cardin</w:t>
       </w:r>
       <w:bookmarkEnd w:id="14"/>
     </w:p>
+    <w:p/>
     <w:p>
       <w:pPr>
         <w:pStyle w:val="Titolo2"/>
       </w:pPr>
-      <w:bookmarkStart w:id="15" w:name="_Toc132637310"/>
+      <w:bookmarkStart w:id="15" w:name="_Toc133221746"/>
       <w:r>
         <w:t>PB - Tullio</w:t>
       </w:r>
@@ -4295,7 +4530,7 @@
       <w:pPr>
         <w:pStyle w:val="Titolo1"/>
       </w:pPr>
-      <w:bookmarkStart w:id="16" w:name="_Toc132637311"/>
+      <w:bookmarkStart w:id="16" w:name="_Toc133221747"/>
       <w:r>
         <w:lastRenderedPageBreak/>
         <w:t>4</w:t>
@@ -4378,7 +4613,7 @@
       <w:pPr>
         <w:pStyle w:val="Titolo1"/>
       </w:pPr>
-      <w:bookmarkStart w:id="17" w:name="_Toc132637312"/>
+      <w:bookmarkStart w:id="17" w:name="_Toc133221748"/>
       <w:r>
         <w:lastRenderedPageBreak/>
         <w:t>Gruppi del II Lotto</w:t>
@@ -4574,23 +4809,104 @@
       <w:pPr>
         <w:pStyle w:val="Titolo1"/>
       </w:pPr>
-      <w:bookmarkStart w:id="18" w:name="_Toc132637313"/>
+      <w:bookmarkStart w:id="18" w:name="_Toc133221749"/>
       <w:r>
         <w:lastRenderedPageBreak/>
-        <w:t>Risposte varie</w:t>
+        <w:t>Esempio comunicazioni con il prof</w:t>
       </w:r>
       <w:bookmarkEnd w:id="18"/>
     </w:p>
-    <w:p>
-      <w:pPr>
-        <w:pStyle w:val="Paragrafoelenco"/>
-        <w:numPr>
-          <w:ilvl w:val="0"/>
-          <w:numId w:val="16"/>
-        </w:numPr>
-      </w:pPr>
-      <w:r>
-        <w:t xml:space="preserve">Non è obbligatorio firmare il responsabile nelle mail mandate a Tullio; almeno, a noi non ha mai fatto problemi, dato che era sempre la stessa persona a scrivere (:D) </w:t>
+    <w:p/>
+    <w:p>
+      <w:r>
+        <w:t>Comunicazione candidatura revisione X</w:t>
+      </w:r>
+    </w:p>
+    <w:p>
+      <w:r>
+        <w:t>"Buongiorno/buonasera,</w:t>
+      </w:r>
+    </w:p>
+    <w:p>
+      <w:r>
+        <w:t>con la presente, il gruppo &lt;nomegruppo&gt; desidera comunicarle ufficialmente la decisione di impegnarsi nella realizzazione del progetto &lt;nomeprogetto&gt;, da lei commissionato e proposto dall’azienda &lt;proponente&gt;.</w:t>
+      </w:r>
+    </w:p>
+    <w:p>
+      <w:r>
+        <w:t>Il materiale relativo all’aggiudicazione degli appalti è disponibile presso l'indirizzo &lt;link&gt;.</w:t>
+      </w:r>
+    </w:p>
+    <w:p>
+      <w:r>
+        <w:t>La lettera di presentazione è disponibile presso: &lt;link&gt;</w:t>
+      </w:r>
+    </w:p>
+    <w:p>
+      <w:r>
+        <w:t xml:space="preserve">Distinti saluti, </w:t>
+      </w:r>
+    </w:p>
+    <w:p>
+      <w:r>
+        <w:t>&lt;nome&gt; &lt;cognome&gt;</w:t>
+      </w:r>
+    </w:p>
+    <w:p>
+      <w:r>
+        <w:t>Responsabile di progetto del gruppo &lt;nomegruppo&gt;"</w:t>
+      </w:r>
+    </w:p>
+    <w:p/>
+    <w:p>
+      <w:pPr>
+        <w:pStyle w:val="Paragrafoelenco"/>
+        <w:numPr>
+          <w:ilvl w:val="0"/>
+          <w:numId w:val="14"/>
+        </w:numPr>
+      </w:pPr>
+      <w:r>
+        <w:t>Non è obbligatorio firmare un responsabile, dipende da chi scrive nel vostro gruppo e quanto gruppo siete, in sostanza; da me, scrivevo sempre io, quindi tanto vale non firmarsi volendo, non dice nulla in merito</w:t>
+      </w:r>
+    </w:p>
+    <w:p/>
+    <w:p>
+      <w:r>
+        <w:t>Comunicazione diario di bordo:</w:t>
+      </w:r>
+    </w:p>
+    <w:p>
+      <w:r>
+        <w:t>“Buongiorno,</w:t>
+      </w:r>
+    </w:p>
+    <w:p>
+      <w:r>
+        <w:t>con la presente inviamo il diario di bordo della settimana disponibile al link:</w:t>
+      </w:r>
+    </w:p>
+    <w:p>
+      <w:r>
+        <w:t>&lt;link&gt;</w:t>
+      </w:r>
+    </w:p>
+    <w:p>
+      <w:r>
+        <w:t>Cordiali saluti”</w:t>
+      </w:r>
+    </w:p>
+    <w:p/>
+    <w:p>
+      <w:pPr>
+        <w:pStyle w:val="Paragrafoelenco"/>
+        <w:numPr>
+          <w:ilvl w:val="0"/>
+          <w:numId w:val="14"/>
+        </w:numPr>
+      </w:pPr>
+      <w:r>
+        <w:t>Tullio controlla anche la spam, quindi occhio (al mio gruppo ogni tanto i diari finivano lì)</w:t>
       </w:r>
     </w:p>
     <w:p>
@@ -6470,7 +6786,7 @@
         <w:rFonts w:ascii="Calibri" w:eastAsiaTheme="minorHAnsi" w:hAnsi="Calibri" w:cs="Calibri" w:hint="default"/>
       </w:rPr>
     </w:lvl>
-    <w:lvl w:ilvl="1" w:tplc="04100003" w:tentative="1">
+    <w:lvl w:ilvl="1" w:tplc="04100003">
       <w:start w:val="1"/>
       <w:numFmt w:val="bullet"/>
       <w:lvlText w:val="o"/>

</xml_diff>